<commit_message>
Updated demo code to account for Ember and Ember Data 1.0 changes.
</commit_message>
<xml_diff>
--- a/notes.docx
+++ b/notes.docx
@@ -14,30 +14,14 @@
           <w:sz w:val="32"/>
           <w:szCs w:val="32"/>
         </w:rPr>
-        <w:t xml:space="preserve">Step 0 </w:t>
-      </w:r>
-      <w:proofErr w:type="gramStart"/>
-      <w:r>
-        <w:rPr>
-          <w:sz w:val="32"/>
-          <w:szCs w:val="32"/>
-        </w:rPr>
-        <w:t xml:space="preserve">-  </w:t>
-      </w:r>
-      <w:r>
-        <w:rPr>
-          <w:sz w:val="32"/>
-          <w:szCs w:val="32"/>
-        </w:rPr>
-        <w:t>Ember</w:t>
-      </w:r>
-      <w:proofErr w:type="gramEnd"/>
-      <w:r>
-        <w:rPr>
-          <w:sz w:val="32"/>
-          <w:szCs w:val="32"/>
-        </w:rPr>
-        <w:t xml:space="preserve"> Starter kit</w:t>
+        <w:t xml:space="preserve">Step 0 -  </w:t>
+      </w:r>
+      <w:r>
+        <w:rPr>
+          <w:sz w:val="32"/>
+          <w:szCs w:val="32"/>
+        </w:rPr>
+        <w:t>Ember Starter kit</w:t>
       </w:r>
     </w:p>
     <w:p>
@@ -92,7 +76,6 @@
           <w:szCs w:val="32"/>
         </w:rPr>
       </w:pPr>
-      <w:proofErr w:type="gramStart"/>
       <w:r>
         <w:rPr>
           <w:sz w:val="32"/>
@@ -100,7 +83,6 @@
         </w:rPr>
         <w:t>showdown.js</w:t>
       </w:r>
-      <w:proofErr w:type="gramEnd"/>
     </w:p>
     <w:p>
       <w:pPr>
@@ -114,7 +96,6 @@
           <w:szCs w:val="32"/>
         </w:rPr>
       </w:pPr>
-      <w:proofErr w:type="gramStart"/>
       <w:r>
         <w:rPr>
           <w:sz w:val="32"/>
@@ -122,7 +103,6 @@
         </w:rPr>
         <w:t>moment.js</w:t>
       </w:r>
-      <w:proofErr w:type="gramEnd"/>
     </w:p>
     <w:p>
       <w:pPr>
@@ -182,35 +162,7 @@
           <w:sz w:val="32"/>
           <w:szCs w:val="32"/>
         </w:rPr>
-        <w:t xml:space="preserve">App = </w:t>
-      </w:r>
-      <w:proofErr w:type="spellStart"/>
-      <w:proofErr w:type="gramStart"/>
-      <w:r>
-        <w:rPr>
-          <w:rFonts w:ascii="Consolas" w:hAnsi="Consolas"/>
-          <w:sz w:val="32"/>
-          <w:szCs w:val="32"/>
-        </w:rPr>
-        <w:t>Ember.Application.create</w:t>
-      </w:r>
-      <w:proofErr w:type="spellEnd"/>
-      <w:r>
-        <w:rPr>
-          <w:rFonts w:ascii="Consolas" w:hAnsi="Consolas"/>
-          <w:sz w:val="32"/>
-          <w:szCs w:val="32"/>
-        </w:rPr>
-        <w:t>(</w:t>
-      </w:r>
-      <w:proofErr w:type="gramEnd"/>
-      <w:r>
-        <w:rPr>
-          <w:rFonts w:ascii="Consolas" w:hAnsi="Consolas"/>
-          <w:sz w:val="32"/>
-          <w:szCs w:val="32"/>
-        </w:rPr>
-        <w:t>)</w:t>
+        <w:t>App = Ember.Application.create()</w:t>
       </w:r>
     </w:p>
     <w:p>
@@ -310,23 +262,7 @@
           <w:sz w:val="32"/>
           <w:szCs w:val="32"/>
         </w:rPr>
-        <w:t xml:space="preserve">Add the application </w:t>
-      </w:r>
-      <w:proofErr w:type="gramStart"/>
-      <w:r>
-        <w:rPr>
-          <w:sz w:val="32"/>
-          <w:szCs w:val="32"/>
-        </w:rPr>
-        <w:t>template(</w:t>
-      </w:r>
-      <w:proofErr w:type="gramEnd"/>
-      <w:r>
-        <w:rPr>
-          <w:sz w:val="32"/>
-          <w:szCs w:val="32"/>
-        </w:rPr>
-        <w:t xml:space="preserve">Snippet: </w:t>
+        <w:t xml:space="preserve">Add the application template(Snippet: </w:t>
       </w:r>
       <w:r>
         <w:rPr>
@@ -546,7 +482,6 @@
         </w:rPr>
         <w:t xml:space="preserve">Create about template (Snippet: </w:t>
       </w:r>
-      <w:proofErr w:type="spellStart"/>
       <w:r>
         <w:rPr>
           <w:b/>
@@ -555,7 +490,6 @@
         </w:rPr>
         <w:t>about_template</w:t>
       </w:r>
-      <w:proofErr w:type="spellEnd"/>
       <w:r>
         <w:rPr>
           <w:sz w:val="32"/>
@@ -636,23 +570,7 @@
           <w:sz w:val="32"/>
           <w:szCs w:val="32"/>
         </w:rPr>
-        <w:t xml:space="preserve"> to </w:t>
-      </w:r>
-      <w:proofErr w:type="spellStart"/>
-      <w:r>
-        <w:rPr>
-          <w:sz w:val="32"/>
-          <w:szCs w:val="32"/>
-        </w:rPr>
-        <w:t>url</w:t>
-      </w:r>
-      <w:proofErr w:type="spellEnd"/>
-      <w:r>
-        <w:rPr>
-          <w:sz w:val="32"/>
-          <w:szCs w:val="32"/>
-        </w:rPr>
-        <w:t xml:space="preserve"> and still nothing happens</w:t>
+        <w:t xml:space="preserve"> to url and still nothing happens</w:t>
       </w:r>
     </w:p>
     <w:p>
@@ -747,39 +665,7 @@
           <w:sz w:val="32"/>
           <w:szCs w:val="32"/>
         </w:rPr>
-        <w:t>Add {{#</w:t>
-      </w:r>
-      <w:proofErr w:type="spellStart"/>
-      <w:r>
-        <w:rPr>
-          <w:sz w:val="32"/>
-          <w:szCs w:val="32"/>
-        </w:rPr>
-        <w:t>linkTo</w:t>
-      </w:r>
-      <w:proofErr w:type="spellEnd"/>
-      <w:r>
-        <w:rPr>
-          <w:sz w:val="32"/>
-          <w:szCs w:val="32"/>
-        </w:rPr>
-        <w:t xml:space="preserve"> </w:t>
-      </w:r>
-      <w:proofErr w:type="gramStart"/>
-      <w:r>
-        <w:rPr>
-          <w:sz w:val="32"/>
-          <w:szCs w:val="32"/>
-        </w:rPr>
-        <w:t>'about' }</w:t>
-      </w:r>
-      <w:proofErr w:type="gramEnd"/>
-      <w:r>
-        <w:rPr>
-          <w:sz w:val="32"/>
-          <w:szCs w:val="32"/>
-        </w:rPr>
-        <w:t>} helper</w:t>
+        <w:t>Add {{#linkTo 'about' }} helper</w:t>
       </w:r>
     </w:p>
     <w:p>
@@ -814,21 +700,12 @@
           <w:szCs w:val="32"/>
         </w:rPr>
       </w:pPr>
-      <w:proofErr w:type="gramStart"/>
-      <w:r>
-        <w:rPr>
-          <w:sz w:val="32"/>
-          <w:szCs w:val="32"/>
-        </w:rPr>
-        <w:t>renders</w:t>
-      </w:r>
-      <w:proofErr w:type="gramEnd"/>
-      <w:r>
-        <w:rPr>
-          <w:sz w:val="32"/>
-          <w:szCs w:val="32"/>
-        </w:rPr>
-        <w:t xml:space="preserve"> content</w:t>
+      <w:r>
+        <w:rPr>
+          <w:sz w:val="32"/>
+          <w:szCs w:val="32"/>
+        </w:rPr>
+        <w:t>renders content</w:t>
       </w:r>
     </w:p>
     <w:p>
@@ -848,15 +725,7 @@
           <w:sz w:val="32"/>
           <w:szCs w:val="32"/>
         </w:rPr>
-        <w:t xml:space="preserve">Updates the </w:t>
-      </w:r>
-      <w:proofErr w:type="spellStart"/>
-      <w:r>
-        <w:rPr>
-          <w:sz w:val="32"/>
-          <w:szCs w:val="32"/>
-        </w:rPr>
-        <w:t>url</w:t>
+        <w:t>Updates the url</w:t>
       </w:r>
     </w:p>
     <w:p>
@@ -871,7 +740,6 @@
           <w:szCs w:val="32"/>
         </w:rPr>
       </w:pPr>
-      <w:proofErr w:type="spellEnd"/>
       <w:r>
         <w:rPr>
           <w:sz w:val="32"/>
@@ -933,18 +801,23 @@
           <w:sz w:val="32"/>
           <w:szCs w:val="32"/>
         </w:rPr>
-        <w:t xml:space="preserve">Define a store (Snippet: </w:t>
-      </w:r>
-      <w:bookmarkStart w:id="0" w:name="_GoBack"/>
+        <w:t>Define an adapter</w:t>
+      </w:r>
+      <w:r>
+        <w:rPr>
+          <w:sz w:val="32"/>
+          <w:szCs w:val="32"/>
+        </w:rPr>
+        <w:t xml:space="preserve"> (Snippet: </w:t>
+      </w:r>
       <w:r>
         <w:rPr>
           <w:b/>
           <w:sz w:val="32"/>
           <w:szCs w:val="32"/>
         </w:rPr>
-        <w:t>store</w:t>
-      </w:r>
-      <w:bookmarkEnd w:id="0"/>
+        <w:t>adapter</w:t>
+      </w:r>
       <w:r>
         <w:rPr>
           <w:sz w:val="32"/>
@@ -970,7 +843,14 @@
           <w:sz w:val="32"/>
           <w:szCs w:val="32"/>
         </w:rPr>
-        <w:t>The store is the repository that holds loaded models, and is responsible for retrieving models that have not yet been loaded.</w:t>
+        <w:t xml:space="preserve">The adapter exposes </w:t>
+      </w:r>
+      <w:r>
+        <w:rPr>
+          <w:sz w:val="32"/>
+          <w:szCs w:val="32"/>
+        </w:rPr>
+        <w:t>the repository that holds loaded models, and is responsible for retrieving models that have not yet been loaded.</w:t>
       </w:r>
     </w:p>
     <w:p>
@@ -990,23 +870,7 @@
           <w:sz w:val="32"/>
           <w:szCs w:val="32"/>
         </w:rPr>
-        <w:t xml:space="preserve">Using the </w:t>
-      </w:r>
-      <w:proofErr w:type="spellStart"/>
-      <w:r>
-        <w:rPr>
-          <w:sz w:val="32"/>
-          <w:szCs w:val="32"/>
-        </w:rPr>
-        <w:t>FixtureAdapter</w:t>
-      </w:r>
-      <w:proofErr w:type="spellEnd"/>
-      <w:r>
-        <w:rPr>
-          <w:sz w:val="32"/>
-          <w:szCs w:val="32"/>
-        </w:rPr>
-        <w:t xml:space="preserve"> store for now</w:t>
+        <w:t>Using the FixtureAdapter store for now</w:t>
       </w:r>
     </w:p>
     <w:p>
@@ -1028,7 +892,6 @@
         </w:rPr>
         <w:t xml:space="preserve">Define a model (Snippet: </w:t>
       </w:r>
-      <w:proofErr w:type="spellStart"/>
       <w:r>
         <w:rPr>
           <w:b/>
@@ -1037,7 +900,6 @@
         </w:rPr>
         <w:t>post_model</w:t>
       </w:r>
-      <w:proofErr w:type="spellEnd"/>
       <w:r>
         <w:rPr>
           <w:sz w:val="32"/>
@@ -1092,7 +954,6 @@
         </w:rPr>
         <w:t xml:space="preserve">Fixture data (Snippet: </w:t>
       </w:r>
-      <w:proofErr w:type="spellStart"/>
       <w:r>
         <w:rPr>
           <w:b/>
@@ -1101,7 +962,6 @@
         </w:rPr>
         <w:t>post_fixture</w:t>
       </w:r>
-      <w:proofErr w:type="spellEnd"/>
       <w:r>
         <w:rPr>
           <w:sz w:val="32"/>
@@ -1194,32 +1054,7 @@
           <w:sz w:val="32"/>
           <w:szCs w:val="32"/>
         </w:rPr>
-        <w:t xml:space="preserve">Router:  </w:t>
-      </w:r>
-      <w:proofErr w:type="spellStart"/>
-      <w:proofErr w:type="gramStart"/>
-      <w:r>
-        <w:rPr>
-          <w:sz w:val="32"/>
-          <w:szCs w:val="32"/>
-        </w:rPr>
-        <w:t>this.resource</w:t>
-      </w:r>
-      <w:proofErr w:type="spellEnd"/>
-      <w:r>
-        <w:rPr>
-          <w:sz w:val="32"/>
-          <w:szCs w:val="32"/>
-        </w:rPr>
-        <w:t>(</w:t>
-      </w:r>
-      <w:proofErr w:type="gramEnd"/>
-      <w:r>
-        <w:rPr>
-          <w:sz w:val="32"/>
-          <w:szCs w:val="32"/>
-        </w:rPr>
-        <w:t>'posts');</w:t>
+        <w:t>Router:  this.resource('posts');</w:t>
       </w:r>
     </w:p>
     <w:p>
@@ -1241,7 +1076,6 @@
         </w:rPr>
         <w:t xml:space="preserve">Define Posts template (Snippet: </w:t>
       </w:r>
-      <w:proofErr w:type="spellStart"/>
       <w:r>
         <w:rPr>
           <w:b/>
@@ -1250,7 +1084,6 @@
         </w:rPr>
         <w:t>posts_template</w:t>
       </w:r>
-      <w:proofErr w:type="spellEnd"/>
       <w:r>
         <w:rPr>
           <w:sz w:val="32"/>
@@ -1276,39 +1109,7 @@
           <w:sz w:val="32"/>
           <w:szCs w:val="32"/>
         </w:rPr>
-        <w:t xml:space="preserve">Change posts link in </w:t>
-      </w:r>
-      <w:proofErr w:type="spellStart"/>
-      <w:r>
-        <w:rPr>
-          <w:sz w:val="32"/>
-          <w:szCs w:val="32"/>
-        </w:rPr>
-        <w:t>navbar</w:t>
-      </w:r>
-      <w:proofErr w:type="spellEnd"/>
-      <w:r>
-        <w:rPr>
-          <w:sz w:val="32"/>
-          <w:szCs w:val="32"/>
-        </w:rPr>
-        <w:t xml:space="preserve"> to use {{</w:t>
-      </w:r>
-      <w:proofErr w:type="spellStart"/>
-      <w:r>
-        <w:rPr>
-          <w:sz w:val="32"/>
-          <w:szCs w:val="32"/>
-        </w:rPr>
-        <w:t>linkTo</w:t>
-      </w:r>
-      <w:proofErr w:type="spellEnd"/>
-      <w:r>
-        <w:rPr>
-          <w:sz w:val="32"/>
-          <w:szCs w:val="32"/>
-        </w:rPr>
-        <w:t xml:space="preserve"> 'posts'}}</w:t>
+        <w:t>Change posts link in navbar to use {{linkTo 'posts'}}</w:t>
       </w:r>
     </w:p>
     <w:p>
@@ -1390,37 +1191,12 @@
           <w:szCs w:val="32"/>
         </w:rPr>
       </w:pPr>
-      <w:proofErr w:type="gramStart"/>
-      <w:r>
-        <w:rPr>
-          <w:sz w:val="32"/>
-          <w:szCs w:val="32"/>
-        </w:rPr>
-        <w:t>wrap</w:t>
-      </w:r>
-      <w:proofErr w:type="gramEnd"/>
-      <w:r>
-        <w:rPr>
-          <w:sz w:val="32"/>
-          <w:szCs w:val="32"/>
-        </w:rPr>
-        <w:t xml:space="preserve"> &lt;</w:t>
-      </w:r>
-      <w:proofErr w:type="spellStart"/>
-      <w:r>
-        <w:rPr>
-          <w:sz w:val="32"/>
-          <w:szCs w:val="32"/>
-        </w:rPr>
-        <w:t>tr</w:t>
-      </w:r>
-      <w:proofErr w:type="spellEnd"/>
-      <w:r>
-        <w:rPr>
-          <w:sz w:val="32"/>
-          <w:szCs w:val="32"/>
-        </w:rPr>
-        <w:t xml:space="preserve">&gt;&lt;td&gt; with </w:t>
+      <w:r>
+        <w:rPr>
+          <w:sz w:val="32"/>
+          <w:szCs w:val="32"/>
+        </w:rPr>
+        <w:t xml:space="preserve">wrap &lt;tr&gt;&lt;td&gt; with </w:t>
       </w:r>
       <w:r>
         <w:rPr>
@@ -1506,21 +1282,12 @@
           <w:szCs w:val="32"/>
         </w:rPr>
       </w:pPr>
-      <w:proofErr w:type="gramStart"/>
-      <w:r>
-        <w:rPr>
-          <w:sz w:val="32"/>
-          <w:szCs w:val="32"/>
-        </w:rPr>
-        <w:t>nothing</w:t>
-      </w:r>
-      <w:proofErr w:type="gramEnd"/>
-      <w:r>
-        <w:rPr>
-          <w:sz w:val="32"/>
-          <w:szCs w:val="32"/>
-        </w:rPr>
-        <w:t xml:space="preserve"> is displayed</w:t>
+      <w:r>
+        <w:rPr>
+          <w:sz w:val="32"/>
+          <w:szCs w:val="32"/>
+        </w:rPr>
+        <w:t>nothing is displayed</w:t>
       </w:r>
     </w:p>
     <w:p>
@@ -1580,15 +1347,7 @@
           <w:sz w:val="32"/>
           <w:szCs w:val="32"/>
         </w:rPr>
-        <w:t xml:space="preserve">A route is an object that tells the template which model it should </w:t>
-      </w:r>
-      <w:proofErr w:type="spellStart"/>
-      <w:r>
-        <w:rPr>
-          <w:sz w:val="32"/>
-          <w:szCs w:val="32"/>
-        </w:rPr>
-        <w:t>display.</w:t>
+        <w:t>A route is an object that tells the template which model it should display.</w:t>
       </w:r>
     </w:p>
     <w:p>
@@ -1608,17 +1367,8 @@
           <w:sz w:val="32"/>
           <w:szCs w:val="32"/>
         </w:rPr>
-        <w:t>App.PostsRoute</w:t>
-      </w:r>
-      <w:proofErr w:type="spellEnd"/>
-      <w:r>
-        <w:rPr>
-          <w:sz w:val="32"/>
-          <w:szCs w:val="32"/>
-        </w:rPr>
-        <w:t xml:space="preserve"> (Snippet: </w:t>
-      </w:r>
-      <w:proofErr w:type="spellStart"/>
+        <w:t xml:space="preserve">App.PostsRoute (Snippet: </w:t>
+      </w:r>
       <w:r>
         <w:rPr>
           <w:b/>
@@ -1627,7 +1377,6 @@
         </w:rPr>
         <w:t>posts_route</w:t>
       </w:r>
-      <w:proofErr w:type="spellEnd"/>
       <w:r>
         <w:rPr>
           <w:sz w:val="32"/>
@@ -1708,23 +1457,7 @@
           <w:sz w:val="32"/>
           <w:szCs w:val="32"/>
         </w:rPr>
-        <w:t xml:space="preserve">Add </w:t>
-      </w:r>
-      <w:proofErr w:type="gramStart"/>
-      <w:r>
-        <w:rPr>
-          <w:sz w:val="32"/>
-          <w:szCs w:val="32"/>
-        </w:rPr>
-        <w:t>function(</w:t>
-      </w:r>
-      <w:proofErr w:type="gramEnd"/>
-      <w:r>
-        <w:rPr>
-          <w:sz w:val="32"/>
-          <w:szCs w:val="32"/>
-        </w:rPr>
-        <w:t>) argument to 'posts' resource definition</w:t>
+        <w:t>Add function() argument to 'posts' resource definition</w:t>
       </w:r>
     </w:p>
     <w:p>
@@ -1739,21 +1472,12 @@
           <w:szCs w:val="32"/>
         </w:rPr>
       </w:pPr>
-      <w:proofErr w:type="gramStart"/>
-      <w:r>
-        <w:rPr>
-          <w:sz w:val="32"/>
-          <w:szCs w:val="32"/>
-        </w:rPr>
-        <w:t>function</w:t>
-      </w:r>
-      <w:proofErr w:type="gramEnd"/>
-      <w:r>
-        <w:rPr>
-          <w:sz w:val="32"/>
-          <w:szCs w:val="32"/>
-        </w:rPr>
-        <w:t>() {</w:t>
+      <w:r>
+        <w:rPr>
+          <w:sz w:val="32"/>
+          <w:szCs w:val="32"/>
+        </w:rPr>
+        <w:t>function() {</w:t>
       </w:r>
       <w:r>
         <w:rPr>
@@ -1762,37 +1486,12 @@
         </w:rPr>
         <w:t xml:space="preserve">  </w:t>
       </w:r>
-      <w:proofErr w:type="spellStart"/>
-      <w:r>
-        <w:rPr>
-          <w:sz w:val="32"/>
-          <w:szCs w:val="32"/>
-        </w:rPr>
-        <w:t>this.resource</w:t>
-      </w:r>
-      <w:proofErr w:type="spellEnd"/>
-      <w:r>
-        <w:rPr>
-          <w:sz w:val="32"/>
-          <w:szCs w:val="32"/>
-        </w:rPr>
-        <w:t>('post', { path: ':</w:t>
-      </w:r>
-      <w:proofErr w:type="spellStart"/>
-      <w:r>
-        <w:rPr>
-          <w:sz w:val="32"/>
-          <w:szCs w:val="32"/>
-        </w:rPr>
-        <w:t>post_id</w:t>
-      </w:r>
-      <w:proofErr w:type="spellEnd"/>
-      <w:r>
-        <w:rPr>
-          <w:sz w:val="32"/>
-          <w:szCs w:val="32"/>
-        </w:rPr>
-        <w:t>' })</w:t>
+      <w:r>
+        <w:rPr>
+          <w:sz w:val="32"/>
+          <w:szCs w:val="32"/>
+        </w:rPr>
+        <w:t>this.resource('post', { path: ':post_id' })</w:t>
       </w:r>
       <w:r>
         <w:rPr>
@@ -1868,7 +1567,6 @@
         </w:rPr>
         <w:t xml:space="preserve">Snippet: </w:t>
       </w:r>
-      <w:proofErr w:type="spellStart"/>
       <w:r>
         <w:rPr>
           <w:b/>
@@ -1890,29 +1588,12 @@
           <w:szCs w:val="32"/>
         </w:rPr>
       </w:pPr>
-      <w:proofErr w:type="spellEnd"/>
-      <w:r>
-        <w:rPr>
-          <w:sz w:val="32"/>
-          <w:szCs w:val="32"/>
-        </w:rPr>
-        <w:t xml:space="preserve">Add </w:t>
-      </w:r>
-      <w:proofErr w:type="spellStart"/>
-      <w:r>
-        <w:rPr>
-          <w:sz w:val="32"/>
-          <w:szCs w:val="32"/>
-        </w:rPr>
-        <w:t>linkTo</w:t>
-      </w:r>
-      <w:proofErr w:type="spellEnd"/>
-      <w:r>
-        <w:rPr>
-          <w:sz w:val="32"/>
-          <w:szCs w:val="32"/>
-        </w:rPr>
-        <w:t xml:space="preserve"> helper to posts template</w:t>
+      <w:r>
+        <w:rPr>
+          <w:sz w:val="32"/>
+          <w:szCs w:val="32"/>
+        </w:rPr>
+        <w:t>Add linkTo helper to posts template</w:t>
       </w:r>
     </w:p>
     <w:p>
@@ -1934,39 +1615,19 @@
         </w:rPr>
         <w:t>{{</w:t>
       </w:r>
-      <w:proofErr w:type="spellStart"/>
-      <w:proofErr w:type="gramStart"/>
-      <w:r>
-        <w:rPr>
-          <w:sz w:val="32"/>
-          <w:szCs w:val="32"/>
-        </w:rPr>
-        <w:t>linkTo</w:t>
-      </w:r>
-      <w:proofErr w:type="spellEnd"/>
-      <w:proofErr w:type="gramEnd"/>
-      <w:r>
-        <w:rPr>
-          <w:sz w:val="32"/>
-          <w:szCs w:val="32"/>
-        </w:rPr>
-        <w:t xml:space="preserve"> 'post' this}}...{{/</w:t>
-      </w:r>
-      <w:proofErr w:type="spellStart"/>
-      <w:r>
-        <w:rPr>
-          <w:sz w:val="32"/>
-          <w:szCs w:val="32"/>
-        </w:rPr>
-        <w:t>linkTo</w:t>
-      </w:r>
-      <w:proofErr w:type="spellEnd"/>
-      <w:r>
-        <w:rPr>
-          <w:sz w:val="32"/>
-          <w:szCs w:val="32"/>
-        </w:rPr>
-        <w:t>}}</w:t>
+      <w:r>
+        <w:rPr>
+          <w:sz w:val="32"/>
+          <w:szCs w:val="32"/>
+        </w:rPr>
+        <w:t>#</w:t>
+      </w:r>
+      <w:r>
+        <w:rPr>
+          <w:sz w:val="32"/>
+          <w:szCs w:val="32"/>
+        </w:rPr>
+        <w:t>linkTo 'post' this}}...{{/linkTo}}</w:t>
       </w:r>
     </w:p>
     <w:p>
@@ -1981,46 +1642,12 @@
           <w:szCs w:val="32"/>
         </w:rPr>
       </w:pPr>
-      <w:proofErr w:type="spellStart"/>
-      <w:r>
-        <w:rPr>
-          <w:sz w:val="32"/>
-          <w:szCs w:val="32"/>
-        </w:rPr>
-        <w:t>Refresh</w:t>
-      </w:r>
-      <w:proofErr w:type="gramStart"/>
-      <w:r>
-        <w:rPr>
-          <w:sz w:val="32"/>
-          <w:szCs w:val="32"/>
-        </w:rPr>
-        <w:t>..hover</w:t>
-      </w:r>
-      <w:proofErr w:type="spellEnd"/>
-      <w:proofErr w:type="gramEnd"/>
-      <w:r>
-        <w:rPr>
-          <w:sz w:val="32"/>
-          <w:szCs w:val="32"/>
-        </w:rPr>
-        <w:t xml:space="preserve"> over link and see the </w:t>
-      </w:r>
-      <w:proofErr w:type="spellStart"/>
-      <w:r>
-        <w:rPr>
-          <w:sz w:val="32"/>
-          <w:szCs w:val="32"/>
-        </w:rPr>
-        <w:t>url</w:t>
-      </w:r>
-      <w:proofErr w:type="spellEnd"/>
-      <w:r>
-        <w:rPr>
-          <w:sz w:val="32"/>
-          <w:szCs w:val="32"/>
-        </w:rPr>
-        <w:t>...click and nothing happens. Why not?</w:t>
+      <w:r>
+        <w:rPr>
+          <w:sz w:val="32"/>
+          <w:szCs w:val="32"/>
+        </w:rPr>
+        <w:t>Refresh..hover over link and see the url...click and nothing happens. Why not?</w:t>
       </w:r>
     </w:p>
     <w:p>
@@ -2100,17 +1727,8 @@
           <w:sz w:val="32"/>
           <w:szCs w:val="32"/>
         </w:rPr>
-        <w:t xml:space="preserve">Look at the </w:t>
-      </w:r>
-      <w:proofErr w:type="spellStart"/>
-      <w:r>
-        <w:rPr>
-          <w:sz w:val="32"/>
-          <w:szCs w:val="32"/>
-        </w:rPr>
-        <w:t>url</w:t>
-      </w:r>
-      <w:proofErr w:type="spellEnd"/>
+        <w:t>Look at the url</w:t>
+      </w:r>
     </w:p>
     <w:p>
       <w:pPr>
@@ -2167,7 +1785,6 @@
         </w:rPr>
         <w:t xml:space="preserve">5a - Create the date helper (Snippet: </w:t>
       </w:r>
-      <w:proofErr w:type="spellStart"/>
       <w:r>
         <w:rPr>
           <w:b/>
@@ -2176,7 +1793,6 @@
         </w:rPr>
         <w:t>date_helper</w:t>
       </w:r>
-      <w:proofErr w:type="spellEnd"/>
       <w:r>
         <w:rPr>
           <w:sz w:val="32"/>
@@ -2242,31 +1858,14 @@
           <w:sz w:val="32"/>
           <w:szCs w:val="32"/>
         </w:rPr>
-        <w:t xml:space="preserve">Bound helper = Update the date in </w:t>
-      </w:r>
-      <w:proofErr w:type="spellStart"/>
-      <w:r>
-        <w:rPr>
-          <w:sz w:val="32"/>
-          <w:szCs w:val="32"/>
-        </w:rPr>
-        <w:t>dev</w:t>
-      </w:r>
-      <w:proofErr w:type="spellEnd"/>
-      <w:r>
-        <w:rPr>
-          <w:sz w:val="32"/>
-          <w:szCs w:val="32"/>
-        </w:rPr>
-        <w:t xml:space="preserve"> </w:t>
-      </w:r>
-      <w:proofErr w:type="spellStart"/>
-      <w:r>
-        <w:rPr>
-          <w:sz w:val="32"/>
-          <w:szCs w:val="32"/>
-        </w:rPr>
-        <w:t>tools</w:t>
+        <w:t xml:space="preserve">Bound helper = Update the date </w:t>
+      </w:r>
+      <w:r>
+        <w:rPr>
+          <w:sz w:val="32"/>
+          <w:szCs w:val="32"/>
+        </w:rPr>
+        <w:t>using Ember Chrome plugin</w:t>
       </w:r>
     </w:p>
     <w:p>
@@ -2281,45 +1880,19 @@
           <w:szCs w:val="32"/>
         </w:rPr>
       </w:pPr>
-      <w:proofErr w:type="gramStart"/>
-      <w:r>
-        <w:rPr>
-          <w:sz w:val="32"/>
-          <w:szCs w:val="32"/>
-        </w:rPr>
-        <w:t>App.Post.find</w:t>
-      </w:r>
-      <w:proofErr w:type="spellEnd"/>
-      <w:r>
-        <w:rPr>
-          <w:sz w:val="32"/>
-          <w:szCs w:val="32"/>
-        </w:rPr>
-        <w:t>(</w:t>
-      </w:r>
-      <w:proofErr w:type="gramEnd"/>
-      <w:r>
-        <w:rPr>
-          <w:sz w:val="32"/>
-          <w:szCs w:val="32"/>
-        </w:rPr>
-        <w:t>1).set('</w:t>
-      </w:r>
-      <w:proofErr w:type="spellStart"/>
-      <w:r>
-        <w:rPr>
-          <w:sz w:val="32"/>
-          <w:szCs w:val="32"/>
-        </w:rPr>
-        <w:t>publishedAt</w:t>
-      </w:r>
-      <w:proofErr w:type="spellEnd"/>
-      <w:r>
-        <w:rPr>
-          <w:sz w:val="32"/>
-          <w:szCs w:val="32"/>
-        </w:rPr>
-        <w:t>', new Date())</w:t>
+      <w:r>
+        <w:rPr>
+          <w:sz w:val="32"/>
+          <w:szCs w:val="32"/>
+        </w:rPr>
+        <w:t>Fri Oct</w:t>
+      </w:r>
+      <w:r>
+        <w:rPr>
+          <w:sz w:val="32"/>
+          <w:szCs w:val="32"/>
+        </w:rPr>
+        <w:t xml:space="preserve"> 4 2013 09:00:00 GMT-0500 (EST)</w:t>
       </w:r>
     </w:p>
     <w:p>
@@ -2341,7 +1914,6 @@
         </w:rPr>
         <w:t xml:space="preserve">5b - Format the contents of the posts as Markdown (Snippet: </w:t>
       </w:r>
-      <w:proofErr w:type="spellStart"/>
       <w:r>
         <w:rPr>
           <w:b/>
@@ -2350,7 +1922,6 @@
         </w:rPr>
         <w:t>markdown_helper</w:t>
       </w:r>
-      <w:proofErr w:type="spellEnd"/>
       <w:r>
         <w:rPr>
           <w:sz w:val="32"/>
@@ -2376,15 +1947,7 @@
           <w:sz w:val="32"/>
           <w:szCs w:val="32"/>
         </w:rPr>
-        <w:t xml:space="preserve">Ember templates escape html by default so we have to use </w:t>
-      </w:r>
-      <w:proofErr w:type="spellStart"/>
-      <w:r>
-        <w:rPr>
-          <w:sz w:val="32"/>
-          <w:szCs w:val="32"/>
-        </w:rPr>
-        <w:t>SafeString</w:t>
+        <w:t>Ember templates escape html by default so we have to use SafeString</w:t>
       </w:r>
     </w:p>
     <w:p>
@@ -2399,7 +1962,6 @@
           <w:szCs w:val="32"/>
         </w:rPr>
       </w:pPr>
-      <w:proofErr w:type="spellEnd"/>
       <w:r>
         <w:rPr>
           <w:sz w:val="32"/>
@@ -2497,7 +2059,6 @@
         </w:rPr>
         <w:t xml:space="preserve">Snippet: </w:t>
       </w:r>
-      <w:proofErr w:type="spellStart"/>
       <w:r>
         <w:rPr>
           <w:b/>
@@ -2519,29 +2080,12 @@
           <w:szCs w:val="32"/>
         </w:rPr>
       </w:pPr>
-      <w:proofErr w:type="spellEnd"/>
-      <w:r>
-        <w:rPr>
-          <w:sz w:val="32"/>
-          <w:szCs w:val="32"/>
-        </w:rPr>
-        <w:t>#</w:t>
-      </w:r>
-      <w:proofErr w:type="gramStart"/>
-      <w:r>
-        <w:rPr>
-          <w:sz w:val="32"/>
-          <w:szCs w:val="32"/>
-        </w:rPr>
-        <w:t>if</w:t>
-      </w:r>
-      <w:proofErr w:type="gramEnd"/>
-      <w:r>
-        <w:rPr>
-          <w:sz w:val="32"/>
-          <w:szCs w:val="32"/>
-        </w:rPr>
-        <w:t xml:space="preserve"> helper</w:t>
+      <w:r>
+        <w:rPr>
+          <w:sz w:val="32"/>
+          <w:szCs w:val="32"/>
+        </w:rPr>
+        <w:t>#if helper</w:t>
       </w:r>
     </w:p>
     <w:p>
@@ -2556,21 +2100,12 @@
           <w:szCs w:val="32"/>
         </w:rPr>
       </w:pPr>
-      <w:proofErr w:type="gramStart"/>
-      <w:r>
-        <w:rPr>
-          <w:sz w:val="32"/>
-          <w:szCs w:val="32"/>
-        </w:rPr>
-        <w:t>action</w:t>
-      </w:r>
-      <w:proofErr w:type="gramEnd"/>
-      <w:r>
-        <w:rPr>
-          <w:sz w:val="32"/>
-          <w:szCs w:val="32"/>
-        </w:rPr>
-        <w:t xml:space="preserve"> helper - triggers events (controller -&gt; route)</w:t>
+      <w:r>
+        <w:rPr>
+          <w:sz w:val="32"/>
+          <w:szCs w:val="32"/>
+        </w:rPr>
+        <w:t>action helper - triggers events (controller -&gt; route)</w:t>
       </w:r>
     </w:p>
     <w:p>
@@ -2604,17 +2139,8 @@
           <w:sz w:val="32"/>
           <w:szCs w:val="32"/>
         </w:rPr>
-        <w:t xml:space="preserve"> </w:t>
-      </w:r>
-      <w:proofErr w:type="spellStart"/>
-      <w:r>
-        <w:rPr>
-          <w:sz w:val="32"/>
-          <w:szCs w:val="32"/>
-        </w:rPr>
-        <w:t>PostController</w:t>
-      </w:r>
-      <w:proofErr w:type="spellEnd"/>
+        <w:t xml:space="preserve"> PostController</w:t>
+      </w:r>
       <w:r>
         <w:rPr>
           <w:sz w:val="32"/>
@@ -2622,7 +2148,6 @@
         </w:rPr>
         <w:t xml:space="preserve"> (Snippet: </w:t>
       </w:r>
-      <w:proofErr w:type="spellStart"/>
       <w:r>
         <w:rPr>
           <w:b/>
@@ -2631,7 +2156,6 @@
         </w:rPr>
         <w:t>post_controller</w:t>
       </w:r>
-      <w:proofErr w:type="spellEnd"/>
       <w:r>
         <w:rPr>
           <w:sz w:val="32"/>
@@ -2739,16 +2263,22 @@
         </w:rPr>
         <w:t xml:space="preserve">Create a partial (Snippet: </w:t>
       </w:r>
-      <w:proofErr w:type="spellStart"/>
       <w:r>
         <w:rPr>
           <w:b/>
           <w:sz w:val="32"/>
           <w:szCs w:val="32"/>
         </w:rPr>
-        <w:t>posts_edit_partial</w:t>
-      </w:r>
-      <w:proofErr w:type="spellEnd"/>
+        <w:t>post</w:t>
+      </w:r>
+      <w:r>
+        <w:rPr>
+          <w:b/>
+          <w:sz w:val="32"/>
+          <w:szCs w:val="32"/>
+        </w:rPr>
+        <w:t>_edit_partial</w:t>
+      </w:r>
       <w:r>
         <w:rPr>
           <w:sz w:val="32"/>
@@ -2934,7 +2464,6 @@
         </w:rPr>
         <w:t xml:space="preserve">Posts index (Snippet: </w:t>
       </w:r>
-      <w:proofErr w:type="spellStart"/>
       <w:r>
         <w:rPr>
           <w:b/>
@@ -2943,7 +2472,6 @@
         </w:rPr>
         <w:t>posts_index_template</w:t>
       </w:r>
-      <w:proofErr w:type="spellEnd"/>
       <w:r>
         <w:rPr>
           <w:sz w:val="32"/>
@@ -2989,23 +2517,7 @@
           <w:sz w:val="32"/>
           <w:szCs w:val="32"/>
         </w:rPr>
-        <w:t xml:space="preserve">Explicitly create </w:t>
-      </w:r>
-      <w:proofErr w:type="spellStart"/>
-      <w:r>
-        <w:rPr>
-          <w:sz w:val="32"/>
-          <w:szCs w:val="32"/>
-        </w:rPr>
-        <w:t>IndexRoute</w:t>
-      </w:r>
-      <w:proofErr w:type="spellEnd"/>
-      <w:r>
-        <w:rPr>
-          <w:sz w:val="32"/>
-          <w:szCs w:val="32"/>
-        </w:rPr>
-        <w:t xml:space="preserve"> that redirects to posts</w:t>
+        <w:t>Explicitly create IndexRoute that redirects to posts</w:t>
       </w:r>
     </w:p>
     <w:p>
@@ -3027,7 +2539,6 @@
         </w:rPr>
         <w:t xml:space="preserve">Snippet: </w:t>
       </w:r>
-      <w:proofErr w:type="spellStart"/>
       <w:r>
         <w:rPr>
           <w:b/>
@@ -3036,7 +2547,6 @@
         </w:rPr>
         <w:t>index_route</w:t>
       </w:r>
-      <w:proofErr w:type="spellEnd"/>
     </w:p>
     <w:p>
       <w:pPr>
@@ -3098,15 +2608,7 @@
           <w:sz w:val="32"/>
           <w:szCs w:val="32"/>
         </w:rPr>
-        <w:t xml:space="preserve">Change store to use </w:t>
-      </w:r>
-      <w:proofErr w:type="spellStart"/>
-      <w:r>
-        <w:rPr>
-          <w:sz w:val="32"/>
-          <w:szCs w:val="32"/>
-        </w:rPr>
-        <w:t>DS.RESTAdapter</w:t>
+        <w:t>Change store to use DS.RESTAdapter</w:t>
       </w:r>
     </w:p>
     <w:p>
@@ -3121,38 +2623,12 @@
           <w:szCs w:val="32"/>
         </w:rPr>
       </w:pPr>
-      <w:proofErr w:type="spellEnd"/>
-      <w:proofErr w:type="gramStart"/>
-      <w:r>
-        <w:rPr>
-          <w:sz w:val="32"/>
-          <w:szCs w:val="32"/>
-        </w:rPr>
-        <w:t>adapter</w:t>
-      </w:r>
-      <w:proofErr w:type="gramEnd"/>
-      <w:r>
-        <w:rPr>
-          <w:sz w:val="32"/>
-          <w:szCs w:val="32"/>
-        </w:rPr>
-        <w:t xml:space="preserve">: </w:t>
-      </w:r>
-      <w:proofErr w:type="spellStart"/>
-      <w:r>
-        <w:rPr>
-          <w:sz w:val="32"/>
-          <w:szCs w:val="32"/>
-        </w:rPr>
-        <w:t>DS.RESTAdapter.extend</w:t>
-      </w:r>
-      <w:proofErr w:type="spellEnd"/>
-      <w:r>
-        <w:rPr>
-          <w:sz w:val="32"/>
-          <w:szCs w:val="32"/>
-        </w:rPr>
-        <w:t>({</w:t>
+      <w:r>
+        <w:rPr>
+          <w:sz w:val="32"/>
+          <w:szCs w:val="32"/>
+        </w:rPr>
+        <w:t>adapter: DS.RESTAdapter.extend({</w:t>
       </w:r>
     </w:p>
     <w:p>
@@ -3167,17 +2643,13 @@
           <w:szCs w:val="32"/>
         </w:rPr>
       </w:pPr>
-      <w:proofErr w:type="spellStart"/>
-      <w:proofErr w:type="gramStart"/>
-      <w:r>
-        <w:rPr>
-          <w:sz w:val="32"/>
-          <w:szCs w:val="32"/>
-        </w:rPr>
-        <w:t>url</w:t>
-      </w:r>
-      <w:proofErr w:type="spellEnd"/>
-      <w:proofErr w:type="gramEnd"/>
+      <w:r>
+        <w:rPr>
+          <w:sz w:val="32"/>
+          <w:szCs w:val="32"/>
+        </w:rPr>
+        <w:t>host</w:t>
+      </w:r>
       <w:r>
         <w:rPr>
           <w:sz w:val="32"/>
@@ -3266,15 +2738,7 @@
           <w:sz w:val="32"/>
           <w:szCs w:val="32"/>
         </w:rPr>
-        <w:t xml:space="preserve">In </w:t>
-      </w:r>
-      <w:proofErr w:type="spellStart"/>
-      <w:r>
-        <w:rPr>
-          <w:sz w:val="32"/>
-          <w:szCs w:val="32"/>
-        </w:rPr>
-        <w:t>doneEditing:</w:t>
+        <w:t>In doneEditing:</w:t>
       </w:r>
     </w:p>
     <w:p>
@@ -3289,22 +2753,28 @@
           <w:szCs w:val="32"/>
         </w:rPr>
       </w:pPr>
-      <w:proofErr w:type="gramStart"/>
-      <w:r>
-        <w:rPr>
-          <w:sz w:val="32"/>
-          <w:szCs w:val="32"/>
-        </w:rPr>
-        <w:t>this.get</w:t>
-      </w:r>
-      <w:proofErr w:type="spellEnd"/>
-      <w:proofErr w:type="gramEnd"/>
-      <w:r>
-        <w:rPr>
-          <w:sz w:val="32"/>
-          <w:szCs w:val="32"/>
-        </w:rPr>
-        <w:t>('store').commit();</w:t>
+      <w:r>
+        <w:rPr>
+          <w:sz w:val="32"/>
+          <w:szCs w:val="32"/>
+        </w:rPr>
+        <w:t>this.get(</w:t>
+      </w:r>
+      <w:r>
+        <w:rPr>
+          <w:sz w:val="32"/>
+          <w:szCs w:val="32"/>
+        </w:rPr>
+        <w:t>model).save</w:t>
+      </w:r>
+      <w:bookmarkStart w:id="0" w:name="_GoBack"/>
+      <w:bookmarkEnd w:id="0"/>
+      <w:r>
+        <w:rPr>
+          <w:sz w:val="32"/>
+          <w:szCs w:val="32"/>
+        </w:rPr>
+        <w:t>();</w:t>
       </w:r>
     </w:p>
     <w:p>
@@ -3409,227 +2879,97 @@
           <w:sz w:val="32"/>
           <w:szCs w:val="32"/>
         </w:rPr>
-        <w:t xml:space="preserve">   - </w:t>
-      </w:r>
-      <w:proofErr w:type="gramStart"/>
-      <w:r>
-        <w:rPr>
-          <w:sz w:val="32"/>
-          <w:szCs w:val="32"/>
-        </w:rPr>
-        <w:t>node</w:t>
-      </w:r>
-      <w:proofErr w:type="gramEnd"/>
-      <w:r>
-        <w:rPr>
-          <w:sz w:val="32"/>
-          <w:szCs w:val="32"/>
-        </w:rPr>
-        <w:t>-based tool</w:t>
-      </w:r>
-    </w:p>
-    <w:p>
-      <w:pPr>
-        <w:rPr>
-          <w:sz w:val="32"/>
-          <w:szCs w:val="32"/>
-        </w:rPr>
-      </w:pPr>
-      <w:r>
-        <w:rPr>
-          <w:sz w:val="32"/>
-          <w:szCs w:val="32"/>
-        </w:rPr>
-        <w:t xml:space="preserve">   - </w:t>
-      </w:r>
-      <w:proofErr w:type="gramStart"/>
-      <w:r>
-        <w:rPr>
-          <w:sz w:val="32"/>
-          <w:szCs w:val="32"/>
-        </w:rPr>
-        <w:t>file</w:t>
-      </w:r>
-      <w:proofErr w:type="gramEnd"/>
-      <w:r>
-        <w:rPr>
-          <w:sz w:val="32"/>
-          <w:szCs w:val="32"/>
-        </w:rPr>
-        <w:t xml:space="preserve"> organization conventions</w:t>
-      </w:r>
-    </w:p>
-    <w:p>
-      <w:pPr>
-        <w:rPr>
-          <w:sz w:val="32"/>
-          <w:szCs w:val="32"/>
-        </w:rPr>
-      </w:pPr>
-      <w:r>
-        <w:rPr>
-          <w:sz w:val="32"/>
-          <w:szCs w:val="32"/>
-        </w:rPr>
-        <w:t xml:space="preserve">   - </w:t>
-      </w:r>
-      <w:proofErr w:type="gramStart"/>
-      <w:r>
-        <w:rPr>
-          <w:sz w:val="32"/>
-          <w:szCs w:val="32"/>
-        </w:rPr>
-        <w:t>scaffolding</w:t>
-      </w:r>
-      <w:proofErr w:type="gramEnd"/>
-      <w:r>
-        <w:rPr>
-          <w:sz w:val="32"/>
-          <w:szCs w:val="32"/>
-        </w:rPr>
-        <w:t xml:space="preserve"> (rudimentary)</w:t>
-      </w:r>
-    </w:p>
-    <w:p>
-      <w:pPr>
-        <w:rPr>
-          <w:sz w:val="32"/>
-          <w:szCs w:val="32"/>
-        </w:rPr>
-      </w:pPr>
-      <w:r>
-        <w:rPr>
-          <w:sz w:val="32"/>
-          <w:szCs w:val="32"/>
-        </w:rPr>
-        <w:t xml:space="preserve">   - </w:t>
-      </w:r>
-      <w:proofErr w:type="gramStart"/>
-      <w:r>
-        <w:rPr>
-          <w:sz w:val="32"/>
-          <w:szCs w:val="32"/>
-        </w:rPr>
-        <w:t>template</w:t>
-      </w:r>
-      <w:proofErr w:type="gramEnd"/>
-      <w:r>
-        <w:rPr>
-          <w:sz w:val="32"/>
-          <w:szCs w:val="32"/>
-        </w:rPr>
-        <w:t xml:space="preserve"> </w:t>
-      </w:r>
-      <w:proofErr w:type="spellStart"/>
-      <w:r>
-        <w:rPr>
-          <w:sz w:val="32"/>
-          <w:szCs w:val="32"/>
-        </w:rPr>
-        <w:t>precompilation</w:t>
-      </w:r>
-      <w:proofErr w:type="spellEnd"/>
-      <w:r>
-        <w:rPr>
-          <w:sz w:val="32"/>
-          <w:szCs w:val="32"/>
-        </w:rPr>
-        <w:t xml:space="preserve"> for performance</w:t>
-      </w:r>
-    </w:p>
-    <w:p>
-      <w:pPr>
-        <w:rPr>
-          <w:sz w:val="32"/>
-          <w:szCs w:val="32"/>
-        </w:rPr>
-      </w:pPr>
-      <w:r>
-        <w:rPr>
-          <w:sz w:val="32"/>
-          <w:szCs w:val="32"/>
-        </w:rPr>
-        <w:t xml:space="preserve">   - </w:t>
-      </w:r>
-      <w:proofErr w:type="gramStart"/>
-      <w:r>
-        <w:rPr>
-          <w:sz w:val="32"/>
-          <w:szCs w:val="32"/>
-        </w:rPr>
-        <w:t>single</w:t>
-      </w:r>
-      <w:proofErr w:type="gramEnd"/>
-      <w:r>
-        <w:rPr>
-          <w:sz w:val="32"/>
-          <w:szCs w:val="32"/>
-        </w:rPr>
-        <w:t xml:space="preserve"> file application build for convenience</w:t>
-      </w:r>
-    </w:p>
-    <w:p>
-      <w:pPr>
-        <w:rPr>
-          <w:sz w:val="32"/>
-          <w:szCs w:val="32"/>
-        </w:rPr>
-      </w:pPr>
-      <w:r>
-        <w:rPr>
-          <w:sz w:val="32"/>
-          <w:szCs w:val="32"/>
-        </w:rPr>
-        <w:t xml:space="preserve">   - </w:t>
-      </w:r>
-      <w:proofErr w:type="gramStart"/>
-      <w:r>
-        <w:rPr>
-          <w:sz w:val="32"/>
-          <w:szCs w:val="32"/>
-        </w:rPr>
-        <w:t>generators</w:t>
-      </w:r>
-      <w:proofErr w:type="gramEnd"/>
-      <w:r>
-        <w:rPr>
-          <w:sz w:val="32"/>
-          <w:szCs w:val="32"/>
-        </w:rPr>
-        <w:t xml:space="preserve"> for faster application development</w:t>
-      </w:r>
-    </w:p>
-    <w:p>
-      <w:pPr>
-        <w:rPr>
-          <w:sz w:val="32"/>
-          <w:szCs w:val="32"/>
-        </w:rPr>
-      </w:pPr>
-      <w:r>
-        <w:rPr>
-          <w:sz w:val="32"/>
-          <w:szCs w:val="32"/>
-        </w:rPr>
-        <w:t xml:space="preserve">   - </w:t>
-      </w:r>
-      <w:proofErr w:type="spellStart"/>
-      <w:proofErr w:type="gramStart"/>
-      <w:r>
-        <w:rPr>
-          <w:sz w:val="32"/>
-          <w:szCs w:val="32"/>
-        </w:rPr>
-        <w:t>commonjs</w:t>
-      </w:r>
-      <w:proofErr w:type="spellEnd"/>
-      <w:proofErr w:type="gramEnd"/>
-      <w:r>
-        <w:rPr>
-          <w:sz w:val="32"/>
-          <w:szCs w:val="32"/>
-        </w:rPr>
-        <w:t xml:space="preserve"> (node-style) modules</w:t>
+        <w:t xml:space="preserve">   - node-based tool</w:t>
+      </w:r>
+    </w:p>
+    <w:p>
+      <w:pPr>
+        <w:rPr>
+          <w:sz w:val="32"/>
+          <w:szCs w:val="32"/>
+        </w:rPr>
+      </w:pPr>
+      <w:r>
+        <w:rPr>
+          <w:sz w:val="32"/>
+          <w:szCs w:val="32"/>
+        </w:rPr>
+        <w:t xml:space="preserve">   - file organization conventions</w:t>
+      </w:r>
+    </w:p>
+    <w:p>
+      <w:pPr>
+        <w:rPr>
+          <w:sz w:val="32"/>
+          <w:szCs w:val="32"/>
+        </w:rPr>
+      </w:pPr>
+      <w:r>
+        <w:rPr>
+          <w:sz w:val="32"/>
+          <w:szCs w:val="32"/>
+        </w:rPr>
+        <w:t xml:space="preserve">   - scaffolding (rudimentary)</w:t>
+      </w:r>
+    </w:p>
+    <w:p>
+      <w:pPr>
+        <w:rPr>
+          <w:sz w:val="32"/>
+          <w:szCs w:val="32"/>
+        </w:rPr>
+      </w:pPr>
+      <w:r>
+        <w:rPr>
+          <w:sz w:val="32"/>
+          <w:szCs w:val="32"/>
+        </w:rPr>
+        <w:t xml:space="preserve">   - template precompilation for performance</w:t>
+      </w:r>
+    </w:p>
+    <w:p>
+      <w:pPr>
+        <w:rPr>
+          <w:sz w:val="32"/>
+          <w:szCs w:val="32"/>
+        </w:rPr>
+      </w:pPr>
+      <w:r>
+        <w:rPr>
+          <w:sz w:val="32"/>
+          <w:szCs w:val="32"/>
+        </w:rPr>
+        <w:t xml:space="preserve">   - single file application build for convenience</w:t>
+      </w:r>
+    </w:p>
+    <w:p>
+      <w:pPr>
+        <w:rPr>
+          <w:sz w:val="32"/>
+          <w:szCs w:val="32"/>
+        </w:rPr>
+      </w:pPr>
+      <w:r>
+        <w:rPr>
+          <w:sz w:val="32"/>
+          <w:szCs w:val="32"/>
+        </w:rPr>
+        <w:t xml:space="preserve">   - generators for faster application development</w:t>
+      </w:r>
+    </w:p>
+    <w:p>
+      <w:pPr>
+        <w:rPr>
+          <w:sz w:val="32"/>
+          <w:szCs w:val="32"/>
+        </w:rPr>
+      </w:pPr>
+      <w:r>
+        <w:rPr>
+          <w:sz w:val="32"/>
+          <w:szCs w:val="32"/>
+        </w:rPr>
+        <w:t xml:space="preserve">   - commonjs (node-style) modules</w:t>
       </w:r>
     </w:p>
     <w:p>
@@ -3659,172 +2999,67 @@
           <w:sz w:val="32"/>
           <w:szCs w:val="32"/>
         </w:rPr>
-        <w:t xml:space="preserve">   - </w:t>
-      </w:r>
-      <w:proofErr w:type="gramStart"/>
-      <w:r>
-        <w:rPr>
-          <w:sz w:val="32"/>
-          <w:szCs w:val="32"/>
-        </w:rPr>
-        <w:t>ember</w:t>
-      </w:r>
-      <w:proofErr w:type="gramEnd"/>
-      <w:r>
-        <w:rPr>
-          <w:sz w:val="32"/>
-          <w:szCs w:val="32"/>
-        </w:rPr>
-        <w:t xml:space="preserve"> create ember-tools-client</w:t>
-      </w:r>
-    </w:p>
-    <w:p>
-      <w:pPr>
-        <w:rPr>
-          <w:sz w:val="32"/>
-          <w:szCs w:val="32"/>
-        </w:rPr>
-      </w:pPr>
-      <w:r>
-        <w:rPr>
-          <w:sz w:val="32"/>
-          <w:szCs w:val="32"/>
-        </w:rPr>
-        <w:t xml:space="preserve">   - </w:t>
-      </w:r>
-      <w:proofErr w:type="gramStart"/>
-      <w:r>
-        <w:rPr>
-          <w:sz w:val="32"/>
-          <w:szCs w:val="32"/>
-        </w:rPr>
-        <w:t>ember</w:t>
-      </w:r>
-      <w:proofErr w:type="gramEnd"/>
-      <w:r>
-        <w:rPr>
-          <w:sz w:val="32"/>
-          <w:szCs w:val="32"/>
-        </w:rPr>
-        <w:t xml:space="preserve"> generate --scaffold person </w:t>
-      </w:r>
-      <w:proofErr w:type="spellStart"/>
-      <w:r>
-        <w:rPr>
-          <w:sz w:val="32"/>
-          <w:szCs w:val="32"/>
-        </w:rPr>
-        <w:t>name:string</w:t>
-      </w:r>
-      <w:proofErr w:type="spellEnd"/>
-      <w:r>
-        <w:rPr>
-          <w:sz w:val="32"/>
-          <w:szCs w:val="32"/>
-        </w:rPr>
-        <w:t xml:space="preserve"> </w:t>
-      </w:r>
-      <w:proofErr w:type="spellStart"/>
-      <w:r>
-        <w:rPr>
-          <w:sz w:val="32"/>
-          <w:szCs w:val="32"/>
-        </w:rPr>
-        <w:t>age:number</w:t>
-      </w:r>
-      <w:proofErr w:type="spellEnd"/>
-    </w:p>
-    <w:p>
-      <w:pPr>
-        <w:rPr>
-          <w:sz w:val="32"/>
-          <w:szCs w:val="32"/>
-        </w:rPr>
-      </w:pPr>
-      <w:r>
-        <w:rPr>
-          <w:sz w:val="32"/>
-          <w:szCs w:val="32"/>
-        </w:rPr>
-        <w:t xml:space="preserve">   - </w:t>
-      </w:r>
-      <w:proofErr w:type="gramStart"/>
-      <w:r>
-        <w:rPr>
-          <w:sz w:val="32"/>
-          <w:szCs w:val="32"/>
-        </w:rPr>
-        <w:t>ember</w:t>
-      </w:r>
-      <w:proofErr w:type="gramEnd"/>
-      <w:r>
-        <w:rPr>
-          <w:sz w:val="32"/>
-          <w:szCs w:val="32"/>
-        </w:rPr>
-        <w:t xml:space="preserve"> build</w:t>
-      </w:r>
-    </w:p>
-    <w:p>
-      <w:pPr>
-        <w:rPr>
-          <w:sz w:val="32"/>
-          <w:szCs w:val="32"/>
-        </w:rPr>
-      </w:pPr>
-      <w:r>
-        <w:rPr>
-          <w:sz w:val="32"/>
-          <w:szCs w:val="32"/>
-        </w:rPr>
-        <w:t xml:space="preserve">   - </w:t>
-      </w:r>
-      <w:proofErr w:type="gramStart"/>
-      <w:r>
-        <w:rPr>
-          <w:sz w:val="32"/>
-          <w:szCs w:val="32"/>
-        </w:rPr>
-        <w:t>open</w:t>
-      </w:r>
-      <w:proofErr w:type="gramEnd"/>
-      <w:r>
-        <w:rPr>
-          <w:sz w:val="32"/>
-          <w:szCs w:val="32"/>
-        </w:rPr>
-        <w:t xml:space="preserve"> index.html</w:t>
-      </w:r>
-    </w:p>
-    <w:p>
-      <w:pPr>
-        <w:rPr>
-          <w:sz w:val="32"/>
-          <w:szCs w:val="32"/>
-        </w:rPr>
-      </w:pPr>
-      <w:r>
-        <w:rPr>
-          <w:sz w:val="32"/>
-          <w:szCs w:val="32"/>
-        </w:rPr>
-        <w:t xml:space="preserve">   - </w:t>
-      </w:r>
-      <w:proofErr w:type="gramStart"/>
-      <w:r>
-        <w:rPr>
-          <w:sz w:val="32"/>
-          <w:szCs w:val="32"/>
-        </w:rPr>
-        <w:t>visit</w:t>
-      </w:r>
-      <w:proofErr w:type="gramEnd"/>
-      <w:r>
-        <w:rPr>
-          <w:sz w:val="32"/>
-          <w:szCs w:val="32"/>
-        </w:rPr>
-        <w:t xml:space="preserve"> #/people</w:t>
+        <w:t xml:space="preserve">   - ember create ember-tools-client</w:t>
+      </w:r>
+    </w:p>
+    <w:p>
+      <w:pPr>
+        <w:rPr>
+          <w:sz w:val="32"/>
+          <w:szCs w:val="32"/>
+        </w:rPr>
+      </w:pPr>
+      <w:r>
+        <w:rPr>
+          <w:sz w:val="32"/>
+          <w:szCs w:val="32"/>
+        </w:rPr>
+        <w:t xml:space="preserve">   - ember generate --scaffold person name:string age:number</w:t>
+      </w:r>
+    </w:p>
+    <w:p>
+      <w:pPr>
+        <w:rPr>
+          <w:sz w:val="32"/>
+          <w:szCs w:val="32"/>
+        </w:rPr>
+      </w:pPr>
+      <w:r>
+        <w:rPr>
+          <w:sz w:val="32"/>
+          <w:szCs w:val="32"/>
+        </w:rPr>
+        <w:t xml:space="preserve">   - ember build</w:t>
+      </w:r>
+    </w:p>
+    <w:p>
+      <w:pPr>
+        <w:rPr>
+          <w:sz w:val="32"/>
+          <w:szCs w:val="32"/>
+        </w:rPr>
+      </w:pPr>
+      <w:r>
+        <w:rPr>
+          <w:sz w:val="32"/>
+          <w:szCs w:val="32"/>
+        </w:rPr>
+        <w:t xml:space="preserve">   - open index.html</w:t>
+      </w:r>
+    </w:p>
+    <w:p>
+      <w:pPr>
+        <w:rPr>
+          <w:sz w:val="32"/>
+          <w:szCs w:val="32"/>
+        </w:rPr>
+      </w:pPr>
+      <w:r>
+        <w:rPr>
+          <w:sz w:val="32"/>
+          <w:szCs w:val="32"/>
+        </w:rPr>
+        <w:t xml:space="preserve">   - visit #/people</w:t>
       </w:r>
     </w:p>
     <w:p>
@@ -3877,23 +3112,7 @@
           <w:sz w:val="32"/>
           <w:szCs w:val="32"/>
         </w:rPr>
-        <w:t xml:space="preserve">   - </w:t>
-      </w:r>
-      <w:proofErr w:type="gramStart"/>
-      <w:r>
-        <w:rPr>
-          <w:sz w:val="32"/>
-          <w:szCs w:val="32"/>
-        </w:rPr>
-        <w:t>a</w:t>
-      </w:r>
-      <w:proofErr w:type="gramEnd"/>
-      <w:r>
-        <w:rPr>
-          <w:sz w:val="32"/>
-          <w:szCs w:val="32"/>
-        </w:rPr>
-        <w:t xml:space="preserve"> collection of tools and best practices working in harmony to make developing for the web even better.</w:t>
+        <w:t xml:space="preserve">   - a collection of tools and best practices working in harmony to make developing for the web even better.</w:t>
       </w:r>
     </w:p>
     <w:p>
@@ -3923,23 +3142,7 @@
           <w:sz w:val="32"/>
           <w:szCs w:val="32"/>
         </w:rPr>
-        <w:t xml:space="preserve">   - </w:t>
-      </w:r>
-      <w:proofErr w:type="spellStart"/>
-      <w:r>
-        <w:rPr>
-          <w:sz w:val="32"/>
-          <w:szCs w:val="32"/>
-        </w:rPr>
-        <w:t>Yo</w:t>
-      </w:r>
-      <w:proofErr w:type="spellEnd"/>
-      <w:r>
-        <w:rPr>
-          <w:sz w:val="32"/>
-          <w:szCs w:val="32"/>
-        </w:rPr>
-        <w:t xml:space="preserve"> - Scaffolds</w:t>
+        <w:t xml:space="preserve">   - Yo - Scaffolds</w:t>
       </w:r>
     </w:p>
     <w:p>
@@ -4014,25 +3217,7 @@
           <w:sz w:val="32"/>
           <w:szCs w:val="32"/>
         </w:rPr>
-        <w:t xml:space="preserve">   - </w:t>
-      </w:r>
-      <w:proofErr w:type="spellStart"/>
-      <w:proofErr w:type="gramStart"/>
-      <w:r>
-        <w:rPr>
-          <w:sz w:val="32"/>
-          <w:szCs w:val="32"/>
-        </w:rPr>
-        <w:t>mkdir</w:t>
-      </w:r>
-      <w:proofErr w:type="spellEnd"/>
-      <w:proofErr w:type="gramEnd"/>
-      <w:r>
-        <w:rPr>
-          <w:sz w:val="32"/>
-          <w:szCs w:val="32"/>
-        </w:rPr>
-        <w:t xml:space="preserve"> yeoman-client</w:t>
+        <w:t xml:space="preserve">   - mkdir yeoman-client</w:t>
       </w:r>
     </w:p>
     <w:p>
@@ -4062,87 +3247,37 @@
           <w:sz w:val="32"/>
           <w:szCs w:val="32"/>
         </w:rPr>
-        <w:t xml:space="preserve">   - </w:t>
-      </w:r>
-      <w:proofErr w:type="spellStart"/>
-      <w:proofErr w:type="gramStart"/>
-      <w:r>
-        <w:rPr>
-          <w:sz w:val="32"/>
-          <w:szCs w:val="32"/>
-        </w:rPr>
-        <w:t>yo</w:t>
-      </w:r>
-      <w:proofErr w:type="spellEnd"/>
-      <w:proofErr w:type="gramEnd"/>
-      <w:r>
-        <w:rPr>
-          <w:sz w:val="32"/>
-          <w:szCs w:val="32"/>
-        </w:rPr>
-        <w:t xml:space="preserve"> ember</w:t>
-      </w:r>
-    </w:p>
-    <w:p>
-      <w:pPr>
-        <w:rPr>
-          <w:sz w:val="32"/>
-          <w:szCs w:val="32"/>
-        </w:rPr>
-      </w:pPr>
-      <w:r>
-        <w:rPr>
-          <w:sz w:val="32"/>
-          <w:szCs w:val="32"/>
-        </w:rPr>
-        <w:t xml:space="preserve">   - </w:t>
-      </w:r>
-      <w:proofErr w:type="gramStart"/>
-      <w:r>
-        <w:rPr>
-          <w:sz w:val="32"/>
-          <w:szCs w:val="32"/>
-        </w:rPr>
-        <w:t>grunt</w:t>
-      </w:r>
-      <w:proofErr w:type="gramEnd"/>
-      <w:r>
-        <w:rPr>
-          <w:sz w:val="32"/>
-          <w:szCs w:val="32"/>
-        </w:rPr>
-        <w:t xml:space="preserve"> server</w:t>
-      </w:r>
-    </w:p>
-    <w:p>
-      <w:pPr>
-        <w:rPr>
-          <w:sz w:val="32"/>
-          <w:szCs w:val="32"/>
-        </w:rPr>
-      </w:pPr>
-      <w:r>
-        <w:rPr>
-          <w:sz w:val="32"/>
-          <w:szCs w:val="32"/>
-        </w:rPr>
-        <w:t xml:space="preserve">   - </w:t>
-      </w:r>
-      <w:proofErr w:type="gramStart"/>
-      <w:r>
-        <w:rPr>
-          <w:sz w:val="32"/>
-          <w:szCs w:val="32"/>
-        </w:rPr>
-        <w:t>grunt</w:t>
-      </w:r>
-      <w:proofErr w:type="gramEnd"/>
-      <w:r>
-        <w:rPr>
-          <w:sz w:val="32"/>
-          <w:szCs w:val="32"/>
-        </w:rPr>
-        <w:t xml:space="preserve"> test</w:t>
+        <w:t xml:space="preserve">   - yo ember</w:t>
+      </w:r>
+    </w:p>
+    <w:p>
+      <w:pPr>
+        <w:rPr>
+          <w:sz w:val="32"/>
+          <w:szCs w:val="32"/>
+        </w:rPr>
+      </w:pPr>
+      <w:r>
+        <w:rPr>
+          <w:sz w:val="32"/>
+          <w:szCs w:val="32"/>
+        </w:rPr>
+        <w:t xml:space="preserve">   - grunt server</w:t>
+      </w:r>
+    </w:p>
+    <w:p>
+      <w:pPr>
+        <w:rPr>
+          <w:sz w:val="32"/>
+          <w:szCs w:val="32"/>
+        </w:rPr>
+      </w:pPr>
+      <w:r>
+        <w:rPr>
+          <w:sz w:val="32"/>
+          <w:szCs w:val="32"/>
+        </w:rPr>
+        <w:t xml:space="preserve">   - grunt test</w:t>
       </w:r>
     </w:p>
     <w:sectPr>

</xml_diff>

<commit_message>
Added snippets to the notes doc
</commit_message>
<xml_diff>
--- a/notes.docx
+++ b/notes.docx
@@ -14,14 +14,30 @@
           <w:sz w:val="32"/>
           <w:szCs w:val="32"/>
         </w:rPr>
-        <w:t xml:space="preserve">Step 0 -  </w:t>
-      </w:r>
-      <w:r>
-        <w:rPr>
-          <w:sz w:val="32"/>
-          <w:szCs w:val="32"/>
-        </w:rPr>
-        <w:t>Ember Starter kit</w:t>
+        <w:t xml:space="preserve">Step 0 </w:t>
+      </w:r>
+      <w:proofErr w:type="gramStart"/>
+      <w:r>
+        <w:rPr>
+          <w:sz w:val="32"/>
+          <w:szCs w:val="32"/>
+        </w:rPr>
+        <w:t xml:space="preserve">-  </w:t>
+      </w:r>
+      <w:r>
+        <w:rPr>
+          <w:sz w:val="32"/>
+          <w:szCs w:val="32"/>
+        </w:rPr>
+        <w:t>Ember</w:t>
+      </w:r>
+      <w:proofErr w:type="gramEnd"/>
+      <w:r>
+        <w:rPr>
+          <w:sz w:val="32"/>
+          <w:szCs w:val="32"/>
+        </w:rPr>
+        <w:t xml:space="preserve"> Starter kit</w:t>
       </w:r>
     </w:p>
     <w:p>
@@ -76,6 +92,7 @@
           <w:szCs w:val="32"/>
         </w:rPr>
       </w:pPr>
+      <w:proofErr w:type="gramStart"/>
       <w:r>
         <w:rPr>
           <w:sz w:val="32"/>
@@ -83,6 +100,7 @@
         </w:rPr>
         <w:t>showdown.js</w:t>
       </w:r>
+      <w:proofErr w:type="gramEnd"/>
     </w:p>
     <w:p>
       <w:pPr>
@@ -96,6 +114,7 @@
           <w:szCs w:val="32"/>
         </w:rPr>
       </w:pPr>
+      <w:proofErr w:type="gramStart"/>
       <w:r>
         <w:rPr>
           <w:sz w:val="32"/>
@@ -103,6 +122,7 @@
         </w:rPr>
         <w:t>moment.js</w:t>
       </w:r>
+      <w:proofErr w:type="gramEnd"/>
     </w:p>
     <w:p>
       <w:pPr>
@@ -162,7 +182,35 @@
           <w:sz w:val="32"/>
           <w:szCs w:val="32"/>
         </w:rPr>
-        <w:t>App = Ember.Application.create()</w:t>
+        <w:t xml:space="preserve">App = </w:t>
+      </w:r>
+      <w:proofErr w:type="spellStart"/>
+      <w:proofErr w:type="gramStart"/>
+      <w:r>
+        <w:rPr>
+          <w:rFonts w:ascii="Consolas" w:hAnsi="Consolas"/>
+          <w:sz w:val="32"/>
+          <w:szCs w:val="32"/>
+        </w:rPr>
+        <w:t>Ember.Application.create</w:t>
+      </w:r>
+      <w:proofErr w:type="spellEnd"/>
+      <w:r>
+        <w:rPr>
+          <w:rFonts w:ascii="Consolas" w:hAnsi="Consolas"/>
+          <w:sz w:val="32"/>
+          <w:szCs w:val="32"/>
+        </w:rPr>
+        <w:t>(</w:t>
+      </w:r>
+      <w:proofErr w:type="gramEnd"/>
+      <w:r>
+        <w:rPr>
+          <w:rFonts w:ascii="Consolas" w:hAnsi="Consolas"/>
+          <w:sz w:val="32"/>
+          <w:szCs w:val="32"/>
+        </w:rPr>
+        <w:t>)</w:t>
       </w:r>
     </w:p>
     <w:p>
@@ -282,8 +330,25 @@
           <w:sz w:val="32"/>
           <w:szCs w:val="32"/>
         </w:rPr>
-        <w:t xml:space="preserve">Add the application template(Snippet: </w:t>
-      </w:r>
+        <w:t xml:space="preserve">Add the application </w:t>
+      </w:r>
+      <w:proofErr w:type="gramStart"/>
+      <w:r>
+        <w:rPr>
+          <w:sz w:val="32"/>
+          <w:szCs w:val="32"/>
+        </w:rPr>
+        <w:t>template(</w:t>
+      </w:r>
+      <w:proofErr w:type="gramEnd"/>
+      <w:r>
+        <w:rPr>
+          <w:sz w:val="32"/>
+          <w:szCs w:val="32"/>
+        </w:rPr>
+        <w:t xml:space="preserve">Snippet: </w:t>
+      </w:r>
+      <w:proofErr w:type="spellStart"/>
       <w:r>
         <w:rPr>
           <w:b/>
@@ -292,6 +357,7 @@
         </w:rPr>
         <w:t>app_template</w:t>
       </w:r>
+      <w:proofErr w:type="spellEnd"/>
       <w:r>
         <w:rPr>
           <w:sz w:val="32"/>
@@ -469,6 +535,7 @@
         </w:rPr>
         <w:t xml:space="preserve">Create about template (Snippet: </w:t>
       </w:r>
+      <w:proofErr w:type="spellStart"/>
       <w:r>
         <w:rPr>
           <w:b/>
@@ -477,6 +544,7 @@
         </w:rPr>
         <w:t>about_template</w:t>
       </w:r>
+      <w:proofErr w:type="spellEnd"/>
       <w:r>
         <w:rPr>
           <w:sz w:val="32"/>
@@ -612,7 +680,23 @@
           <w:sz w:val="32"/>
           <w:szCs w:val="32"/>
         </w:rPr>
-        <w:t xml:space="preserve"> to url and still nothing happens</w:t>
+        <w:t xml:space="preserve"> to </w:t>
+      </w:r>
+      <w:proofErr w:type="spellStart"/>
+      <w:r>
+        <w:rPr>
+          <w:sz w:val="32"/>
+          <w:szCs w:val="32"/>
+        </w:rPr>
+        <w:t>url</w:t>
+      </w:r>
+      <w:proofErr w:type="spellEnd"/>
+      <w:r>
+        <w:rPr>
+          <w:sz w:val="32"/>
+          <w:szCs w:val="32"/>
+        </w:rPr>
+        <w:t xml:space="preserve"> and still nothing happens</w:t>
       </w:r>
     </w:p>
     <w:p>
@@ -707,7 +791,39 @@
           <w:sz w:val="32"/>
           <w:szCs w:val="32"/>
         </w:rPr>
-        <w:t>Add {{#linkTo 'about' }} helper</w:t>
+        <w:t>Add {{#</w:t>
+      </w:r>
+      <w:proofErr w:type="spellStart"/>
+      <w:r>
+        <w:rPr>
+          <w:sz w:val="32"/>
+          <w:szCs w:val="32"/>
+        </w:rPr>
+        <w:t>linkTo</w:t>
+      </w:r>
+      <w:proofErr w:type="spellEnd"/>
+      <w:r>
+        <w:rPr>
+          <w:sz w:val="32"/>
+          <w:szCs w:val="32"/>
+        </w:rPr>
+        <w:t xml:space="preserve"> </w:t>
+      </w:r>
+      <w:proofErr w:type="gramStart"/>
+      <w:r>
+        <w:rPr>
+          <w:sz w:val="32"/>
+          <w:szCs w:val="32"/>
+        </w:rPr>
+        <w:t>'about' }</w:t>
+      </w:r>
+      <w:proofErr w:type="gramEnd"/>
+      <w:r>
+        <w:rPr>
+          <w:sz w:val="32"/>
+          <w:szCs w:val="32"/>
+        </w:rPr>
+        <w:t>} helper</w:t>
       </w:r>
     </w:p>
     <w:p>
@@ -742,12 +858,21 @@
           <w:szCs w:val="32"/>
         </w:rPr>
       </w:pPr>
-      <w:r>
-        <w:rPr>
-          <w:sz w:val="32"/>
-          <w:szCs w:val="32"/>
-        </w:rPr>
-        <w:t>renders content</w:t>
+      <w:proofErr w:type="gramStart"/>
+      <w:r>
+        <w:rPr>
+          <w:sz w:val="32"/>
+          <w:szCs w:val="32"/>
+        </w:rPr>
+        <w:t>renders</w:t>
+      </w:r>
+      <w:proofErr w:type="gramEnd"/>
+      <w:r>
+        <w:rPr>
+          <w:sz w:val="32"/>
+          <w:szCs w:val="32"/>
+        </w:rPr>
+        <w:t xml:space="preserve"> content</w:t>
       </w:r>
     </w:p>
     <w:p>
@@ -767,8 +892,17 @@
           <w:sz w:val="32"/>
           <w:szCs w:val="32"/>
         </w:rPr>
-        <w:t>Updates the url</w:t>
-      </w:r>
+        <w:t xml:space="preserve">Updates the </w:t>
+      </w:r>
+      <w:proofErr w:type="spellStart"/>
+      <w:r>
+        <w:rPr>
+          <w:sz w:val="32"/>
+          <w:szCs w:val="32"/>
+        </w:rPr>
+        <w:t>url</w:t>
+      </w:r>
+      <w:proofErr w:type="spellEnd"/>
     </w:p>
     <w:p>
       <w:pPr>
@@ -852,6 +986,7 @@
         </w:rPr>
         <w:t xml:space="preserve">Define Posts template (Snippet: </w:t>
       </w:r>
+      <w:proofErr w:type="spellStart"/>
       <w:r>
         <w:rPr>
           <w:b/>
@@ -860,6 +995,7 @@
         </w:rPr>
         <w:t>posts_template</w:t>
       </w:r>
+      <w:proofErr w:type="spellEnd"/>
       <w:r>
         <w:rPr>
           <w:sz w:val="32"/>
@@ -885,7 +1021,39 @@
           <w:sz w:val="32"/>
           <w:szCs w:val="32"/>
         </w:rPr>
-        <w:t>Change posts link in navbar to use {{linkTo 'posts'}}</w:t>
+        <w:t xml:space="preserve">Change posts link in </w:t>
+      </w:r>
+      <w:proofErr w:type="spellStart"/>
+      <w:r>
+        <w:rPr>
+          <w:sz w:val="32"/>
+          <w:szCs w:val="32"/>
+        </w:rPr>
+        <w:t>navbar</w:t>
+      </w:r>
+      <w:proofErr w:type="spellEnd"/>
+      <w:r>
+        <w:rPr>
+          <w:sz w:val="32"/>
+          <w:szCs w:val="32"/>
+        </w:rPr>
+        <w:t xml:space="preserve"> to use {{</w:t>
+      </w:r>
+      <w:proofErr w:type="spellStart"/>
+      <w:r>
+        <w:rPr>
+          <w:sz w:val="32"/>
+          <w:szCs w:val="32"/>
+        </w:rPr>
+        <w:t>linkTo</w:t>
+      </w:r>
+      <w:proofErr w:type="spellEnd"/>
+      <w:r>
+        <w:rPr>
+          <w:sz w:val="32"/>
+          <w:szCs w:val="32"/>
+        </w:rPr>
+        <w:t xml:space="preserve"> 'posts'}}</w:t>
       </w:r>
     </w:p>
     <w:p>
@@ -932,7 +1100,32 @@
           <w:sz w:val="32"/>
           <w:szCs w:val="32"/>
         </w:rPr>
-        <w:t>Router:  this.resource('posts');</w:t>
+        <w:t xml:space="preserve">Router:  </w:t>
+      </w:r>
+      <w:proofErr w:type="spellStart"/>
+      <w:proofErr w:type="gramStart"/>
+      <w:r>
+        <w:rPr>
+          <w:sz w:val="32"/>
+          <w:szCs w:val="32"/>
+        </w:rPr>
+        <w:t>this.resource</w:t>
+      </w:r>
+      <w:proofErr w:type="spellEnd"/>
+      <w:r>
+        <w:rPr>
+          <w:sz w:val="32"/>
+          <w:szCs w:val="32"/>
+        </w:rPr>
+        <w:t>(</w:t>
+      </w:r>
+      <w:proofErr w:type="gramEnd"/>
+      <w:r>
+        <w:rPr>
+          <w:sz w:val="32"/>
+          <w:szCs w:val="32"/>
+        </w:rPr>
+        <w:t>'posts');</w:t>
       </w:r>
     </w:p>
     <w:p>
@@ -1081,7 +1274,23 @@
           <w:sz w:val="32"/>
           <w:szCs w:val="32"/>
         </w:rPr>
-        <w:t>Using the FixtureAdapter store for now</w:t>
+        <w:t xml:space="preserve">Using the </w:t>
+      </w:r>
+      <w:proofErr w:type="spellStart"/>
+      <w:r>
+        <w:rPr>
+          <w:sz w:val="32"/>
+          <w:szCs w:val="32"/>
+        </w:rPr>
+        <w:t>FixtureAdapter</w:t>
+      </w:r>
+      <w:proofErr w:type="spellEnd"/>
+      <w:r>
+        <w:rPr>
+          <w:sz w:val="32"/>
+          <w:szCs w:val="32"/>
+        </w:rPr>
+        <w:t xml:space="preserve"> store for now</w:t>
       </w:r>
     </w:p>
     <w:p>
@@ -1103,6 +1312,7 @@
         </w:rPr>
         <w:t xml:space="preserve">Define a model (Snippet: </w:t>
       </w:r>
+      <w:proofErr w:type="spellStart"/>
       <w:r>
         <w:rPr>
           <w:b/>
@@ -1111,6 +1321,7 @@
         </w:rPr>
         <w:t>post_model</w:t>
       </w:r>
+      <w:proofErr w:type="spellEnd"/>
       <w:r>
         <w:rPr>
           <w:sz w:val="32"/>
@@ -1165,6 +1376,7 @@
         </w:rPr>
         <w:t xml:space="preserve">Fixture data (Snippet: </w:t>
       </w:r>
+      <w:proofErr w:type="spellStart"/>
       <w:r>
         <w:rPr>
           <w:b/>
@@ -1173,6 +1385,7 @@
         </w:rPr>
         <w:t>post_fixture</w:t>
       </w:r>
+      <w:proofErr w:type="spellEnd"/>
       <w:r>
         <w:rPr>
           <w:sz w:val="32"/>
@@ -1260,12 +1473,37 @@
           <w:szCs w:val="32"/>
         </w:rPr>
       </w:pPr>
-      <w:r>
-        <w:rPr>
-          <w:sz w:val="32"/>
-          <w:szCs w:val="32"/>
-        </w:rPr>
-        <w:t xml:space="preserve">wrap &lt;tr&gt;&lt;td&gt; with </w:t>
+      <w:proofErr w:type="gramStart"/>
+      <w:r>
+        <w:rPr>
+          <w:sz w:val="32"/>
+          <w:szCs w:val="32"/>
+        </w:rPr>
+        <w:t>wrap</w:t>
+      </w:r>
+      <w:proofErr w:type="gramEnd"/>
+      <w:r>
+        <w:rPr>
+          <w:sz w:val="32"/>
+          <w:szCs w:val="32"/>
+        </w:rPr>
+        <w:t xml:space="preserve"> &lt;</w:t>
+      </w:r>
+      <w:proofErr w:type="spellStart"/>
+      <w:r>
+        <w:rPr>
+          <w:sz w:val="32"/>
+          <w:szCs w:val="32"/>
+        </w:rPr>
+        <w:t>tr</w:t>
+      </w:r>
+      <w:proofErr w:type="spellEnd"/>
+      <w:r>
+        <w:rPr>
+          <w:sz w:val="32"/>
+          <w:szCs w:val="32"/>
+        </w:rPr>
+        <w:t xml:space="preserve">&gt;&lt;td&gt; with </w:t>
       </w:r>
       <w:r>
         <w:rPr>
@@ -1351,12 +1589,21 @@
           <w:szCs w:val="32"/>
         </w:rPr>
       </w:pPr>
-      <w:r>
-        <w:rPr>
-          <w:sz w:val="32"/>
-          <w:szCs w:val="32"/>
-        </w:rPr>
-        <w:t>nothing is displayed</w:t>
+      <w:proofErr w:type="gramStart"/>
+      <w:r>
+        <w:rPr>
+          <w:sz w:val="32"/>
+          <w:szCs w:val="32"/>
+        </w:rPr>
+        <w:t>nothing</w:t>
+      </w:r>
+      <w:proofErr w:type="gramEnd"/>
+      <w:r>
+        <w:rPr>
+          <w:sz w:val="32"/>
+          <w:szCs w:val="32"/>
+        </w:rPr>
+        <w:t xml:space="preserve"> is displayed</w:t>
       </w:r>
     </w:p>
     <w:p>
@@ -1431,13 +1678,23 @@
           <w:szCs w:val="32"/>
         </w:rPr>
       </w:pPr>
-      <w:r>
-        <w:rPr>
-          <w:sz w:val="32"/>
-          <w:szCs w:val="32"/>
-        </w:rPr>
-        <w:t xml:space="preserve">App.PostsRoute (Snippet: </w:t>
-      </w:r>
+      <w:proofErr w:type="spellStart"/>
+      <w:r>
+        <w:rPr>
+          <w:sz w:val="32"/>
+          <w:szCs w:val="32"/>
+        </w:rPr>
+        <w:t>App.PostsRoute</w:t>
+      </w:r>
+      <w:proofErr w:type="spellEnd"/>
+      <w:r>
+        <w:rPr>
+          <w:sz w:val="32"/>
+          <w:szCs w:val="32"/>
+        </w:rPr>
+        <w:t xml:space="preserve"> (Snippet: </w:t>
+      </w:r>
+      <w:proofErr w:type="spellStart"/>
       <w:r>
         <w:rPr>
           <w:b/>
@@ -1446,6 +1703,7 @@
         </w:rPr>
         <w:t>posts_route</w:t>
       </w:r>
+      <w:proofErr w:type="spellEnd"/>
       <w:r>
         <w:rPr>
           <w:sz w:val="32"/>
@@ -1535,6 +1793,7 @@
         </w:rPr>
         <w:t xml:space="preserve">Snippet: </w:t>
       </w:r>
+      <w:proofErr w:type="spellStart"/>
       <w:r>
         <w:rPr>
           <w:b/>
@@ -1543,6 +1802,7 @@
         </w:rPr>
         <w:t>post_template</w:t>
       </w:r>
+      <w:proofErr w:type="spellEnd"/>
     </w:p>
     <w:p>
       <w:pPr>
@@ -1561,7 +1821,23 @@
           <w:sz w:val="32"/>
           <w:szCs w:val="32"/>
         </w:rPr>
-        <w:t>Add linkTo helper to posts template</w:t>
+        <w:t xml:space="preserve">Add </w:t>
+      </w:r>
+      <w:proofErr w:type="spellStart"/>
+      <w:r>
+        <w:rPr>
+          <w:sz w:val="32"/>
+          <w:szCs w:val="32"/>
+        </w:rPr>
+        <w:t>linkTo</w:t>
+      </w:r>
+      <w:proofErr w:type="spellEnd"/>
+      <w:r>
+        <w:rPr>
+          <w:sz w:val="32"/>
+          <w:szCs w:val="32"/>
+        </w:rPr>
+        <w:t xml:space="preserve"> helper to posts template</w:t>
       </w:r>
     </w:p>
     <w:p>
@@ -1590,12 +1866,39 @@
         </w:rPr>
         <w:t>#</w:t>
       </w:r>
-      <w:r>
-        <w:rPr>
-          <w:sz w:val="32"/>
-          <w:szCs w:val="32"/>
-        </w:rPr>
-        <w:t>linkTo 'post' this}}...{{/linkTo}}</w:t>
+      <w:proofErr w:type="spellStart"/>
+      <w:proofErr w:type="gramStart"/>
+      <w:r>
+        <w:rPr>
+          <w:sz w:val="32"/>
+          <w:szCs w:val="32"/>
+        </w:rPr>
+        <w:t>linkTo</w:t>
+      </w:r>
+      <w:proofErr w:type="spellEnd"/>
+      <w:proofErr w:type="gramEnd"/>
+      <w:r>
+        <w:rPr>
+          <w:sz w:val="32"/>
+          <w:szCs w:val="32"/>
+        </w:rPr>
+        <w:t xml:space="preserve"> 'post' this}}...{{/</w:t>
+      </w:r>
+      <w:proofErr w:type="spellStart"/>
+      <w:r>
+        <w:rPr>
+          <w:sz w:val="32"/>
+          <w:szCs w:val="32"/>
+        </w:rPr>
+        <w:t>linkTo</w:t>
+      </w:r>
+      <w:proofErr w:type="spellEnd"/>
+      <w:r>
+        <w:rPr>
+          <w:sz w:val="32"/>
+          <w:szCs w:val="32"/>
+        </w:rPr>
+        <w:t>}}</w:t>
       </w:r>
     </w:p>
     <w:p>
@@ -1610,12 +1913,46 @@
           <w:szCs w:val="32"/>
         </w:rPr>
       </w:pPr>
-      <w:r>
-        <w:rPr>
-          <w:sz w:val="32"/>
-          <w:szCs w:val="32"/>
-        </w:rPr>
-        <w:t>Refresh..hover over link and see the url...click and nothing happens. Why not?</w:t>
+      <w:proofErr w:type="spellStart"/>
+      <w:r>
+        <w:rPr>
+          <w:sz w:val="32"/>
+          <w:szCs w:val="32"/>
+        </w:rPr>
+        <w:t>Refresh</w:t>
+      </w:r>
+      <w:proofErr w:type="gramStart"/>
+      <w:r>
+        <w:rPr>
+          <w:sz w:val="32"/>
+          <w:szCs w:val="32"/>
+        </w:rPr>
+        <w:t>..hover</w:t>
+      </w:r>
+      <w:proofErr w:type="spellEnd"/>
+      <w:proofErr w:type="gramEnd"/>
+      <w:r>
+        <w:rPr>
+          <w:sz w:val="32"/>
+          <w:szCs w:val="32"/>
+        </w:rPr>
+        <w:t xml:space="preserve"> over link and see the </w:t>
+      </w:r>
+      <w:proofErr w:type="spellStart"/>
+      <w:r>
+        <w:rPr>
+          <w:sz w:val="32"/>
+          <w:szCs w:val="32"/>
+        </w:rPr>
+        <w:t>url</w:t>
+      </w:r>
+      <w:proofErr w:type="spellEnd"/>
+      <w:r>
+        <w:rPr>
+          <w:sz w:val="32"/>
+          <w:szCs w:val="32"/>
+        </w:rPr>
+        <w:t>...click and nothing happens. Why not?</w:t>
       </w:r>
     </w:p>
     <w:p>
@@ -1695,8 +2032,17 @@
           <w:sz w:val="32"/>
           <w:szCs w:val="32"/>
         </w:rPr>
-        <w:t>Look at the url</w:t>
-      </w:r>
+        <w:t xml:space="preserve">Look at the </w:t>
+      </w:r>
+      <w:proofErr w:type="spellStart"/>
+      <w:r>
+        <w:rPr>
+          <w:sz w:val="32"/>
+          <w:szCs w:val="32"/>
+        </w:rPr>
+        <w:t>url</w:t>
+      </w:r>
+      <w:proofErr w:type="spellEnd"/>
     </w:p>
     <w:p>
       <w:pPr>
@@ -1742,7 +2088,23 @@
           <w:sz w:val="32"/>
           <w:szCs w:val="32"/>
         </w:rPr>
-        <w:t>Add function() argument to 'posts' resource definition</w:t>
+        <w:t xml:space="preserve">Add </w:t>
+      </w:r>
+      <w:proofErr w:type="gramStart"/>
+      <w:r>
+        <w:rPr>
+          <w:sz w:val="32"/>
+          <w:szCs w:val="32"/>
+        </w:rPr>
+        <w:t>function(</w:t>
+      </w:r>
+      <w:proofErr w:type="gramEnd"/>
+      <w:r>
+        <w:rPr>
+          <w:sz w:val="32"/>
+          <w:szCs w:val="32"/>
+        </w:rPr>
+        <w:t>) argument to 'posts' resource definition</w:t>
       </w:r>
     </w:p>
     <w:p>
@@ -1757,12 +2119,21 @@
           <w:szCs w:val="32"/>
         </w:rPr>
       </w:pPr>
-      <w:r>
-        <w:rPr>
-          <w:sz w:val="32"/>
-          <w:szCs w:val="32"/>
-        </w:rPr>
-        <w:t>function() {</w:t>
+      <w:proofErr w:type="gramStart"/>
+      <w:r>
+        <w:rPr>
+          <w:sz w:val="32"/>
+          <w:szCs w:val="32"/>
+        </w:rPr>
+        <w:t>function</w:t>
+      </w:r>
+      <w:proofErr w:type="gramEnd"/>
+      <w:r>
+        <w:rPr>
+          <w:sz w:val="32"/>
+          <w:szCs w:val="32"/>
+        </w:rPr>
+        <w:t>() {</w:t>
       </w:r>
       <w:r>
         <w:rPr>
@@ -1771,12 +2142,37 @@
         </w:rPr>
         <w:t xml:space="preserve">  </w:t>
       </w:r>
-      <w:r>
-        <w:rPr>
-          <w:sz w:val="32"/>
-          <w:szCs w:val="32"/>
-        </w:rPr>
-        <w:t>this.resource('post', { path: ':post_id' })</w:t>
+      <w:proofErr w:type="spellStart"/>
+      <w:r>
+        <w:rPr>
+          <w:sz w:val="32"/>
+          <w:szCs w:val="32"/>
+        </w:rPr>
+        <w:t>this.resource</w:t>
+      </w:r>
+      <w:proofErr w:type="spellEnd"/>
+      <w:r>
+        <w:rPr>
+          <w:sz w:val="32"/>
+          <w:szCs w:val="32"/>
+        </w:rPr>
+        <w:t>('post', { path: ':</w:t>
+      </w:r>
+      <w:proofErr w:type="spellStart"/>
+      <w:r>
+        <w:rPr>
+          <w:sz w:val="32"/>
+          <w:szCs w:val="32"/>
+        </w:rPr>
+        <w:t>post_id</w:t>
+      </w:r>
+      <w:proofErr w:type="spellEnd"/>
+      <w:r>
+        <w:rPr>
+          <w:sz w:val="32"/>
+          <w:szCs w:val="32"/>
+        </w:rPr>
+        <w:t>' })</w:t>
       </w:r>
       <w:r>
         <w:rPr>
@@ -1830,7 +2226,23 @@
           <w:sz w:val="32"/>
           <w:szCs w:val="32"/>
         </w:rPr>
-        <w:t>It works and notice that we did not have to create PostRoute – convention over configuration at its best</w:t>
+        <w:t xml:space="preserve">It works and notice that we did not have to create </w:t>
+      </w:r>
+      <w:proofErr w:type="spellStart"/>
+      <w:r>
+        <w:rPr>
+          <w:sz w:val="32"/>
+          <w:szCs w:val="32"/>
+        </w:rPr>
+        <w:t>PostRoute</w:t>
+      </w:r>
+      <w:proofErr w:type="spellEnd"/>
+      <w:r>
+        <w:rPr>
+          <w:sz w:val="32"/>
+          <w:szCs w:val="32"/>
+        </w:rPr>
+        <w:t xml:space="preserve"> – convention over configuration at its best</w:t>
       </w:r>
       <w:r>
         <w:rPr>
@@ -1846,6 +2258,7 @@
         </w:rPr>
         <w:t xml:space="preserve">Snippet: </w:t>
       </w:r>
+      <w:proofErr w:type="spellStart"/>
       <w:r>
         <w:rPr>
           <w:b/>
@@ -1853,31 +2266,183 @@
           <w:szCs w:val="32"/>
         </w:rPr>
         <w:t>post_route</w:t>
+      </w:r>
+      <w:proofErr w:type="spellEnd"/>
+      <w:r>
+        <w:rPr>
+          <w:sz w:val="32"/>
+          <w:szCs w:val="32"/>
+        </w:rPr>
+        <w:t>)</w:t>
+      </w:r>
+    </w:p>
+    <w:p>
+      <w:pPr>
+        <w:rPr>
+          <w:sz w:val="32"/>
+          <w:szCs w:val="32"/>
+        </w:rPr>
+      </w:pPr>
+      <w:r>
+        <w:rPr>
+          <w:sz w:val="32"/>
+          <w:szCs w:val="32"/>
+        </w:rPr>
+        <w:br w:type="page"/>
+        <w:t>Step 5 - Handlebar helpers</w:t>
+      </w:r>
+    </w:p>
+    <w:p>
+      <w:pPr>
+        <w:pStyle w:val="ListParagraph"/>
+        <w:numPr>
+          <w:ilvl w:val="0"/>
+          <w:numId w:val="5"/>
+        </w:numPr>
+        <w:rPr>
+          <w:sz w:val="32"/>
+          <w:szCs w:val="32"/>
+        </w:rPr>
+      </w:pPr>
+      <w:r>
+        <w:rPr>
+          <w:sz w:val="32"/>
+          <w:szCs w:val="32"/>
+        </w:rPr>
+        <w:t>Fix the ugly date with moment.js</w:t>
+      </w:r>
+    </w:p>
+    <w:p>
+      <w:pPr>
+        <w:pStyle w:val="ListParagraph"/>
+        <w:numPr>
+          <w:ilvl w:val="0"/>
+          <w:numId w:val="5"/>
+        </w:numPr>
+        <w:rPr>
+          <w:sz w:val="32"/>
+          <w:szCs w:val="32"/>
+        </w:rPr>
+      </w:pPr>
+      <w:r>
+        <w:rPr>
+          <w:sz w:val="32"/>
+          <w:szCs w:val="32"/>
+        </w:rPr>
+        <w:t xml:space="preserve">5a - Create the date helper (Snippet: </w:t>
+      </w:r>
+      <w:proofErr w:type="spellStart"/>
+      <w:r>
+        <w:rPr>
+          <w:b/>
+          <w:sz w:val="32"/>
+          <w:szCs w:val="32"/>
+        </w:rPr>
+        <w:t>date_helper</w:t>
+      </w:r>
+      <w:proofErr w:type="spellEnd"/>
+      <w:r>
+        <w:rPr>
+          <w:sz w:val="32"/>
+          <w:szCs w:val="32"/>
+        </w:rPr>
+        <w:t>)</w:t>
+      </w:r>
+    </w:p>
+    <w:p>
+      <w:pPr>
+        <w:pStyle w:val="ListParagraph"/>
+        <w:numPr>
+          <w:ilvl w:val="1"/>
+          <w:numId w:val="5"/>
+        </w:numPr>
+        <w:rPr>
+          <w:sz w:val="32"/>
+          <w:szCs w:val="32"/>
+        </w:rPr>
+      </w:pPr>
+      <w:r>
+        <w:rPr>
+          <w:sz w:val="32"/>
+          <w:szCs w:val="32"/>
+        </w:rPr>
+        <w:t>Add it to the template everywhere that we are using</w:t>
+      </w:r>
+    </w:p>
+    <w:p>
+      <w:pPr>
+        <w:pStyle w:val="ListParagraph"/>
+        <w:numPr>
+          <w:ilvl w:val="1"/>
+          <w:numId w:val="5"/>
+        </w:numPr>
+        <w:rPr>
+          <w:sz w:val="32"/>
+          <w:szCs w:val="32"/>
+        </w:rPr>
+      </w:pPr>
+      <w:r>
+        <w:rPr>
+          <w:sz w:val="32"/>
+          <w:szCs w:val="32"/>
+        </w:rPr>
+        <w:t>Refresh that page and voila!</w:t>
+      </w:r>
+    </w:p>
+    <w:p>
+      <w:pPr>
+        <w:pStyle w:val="ListParagraph"/>
+        <w:numPr>
+          <w:ilvl w:val="1"/>
+          <w:numId w:val="5"/>
+        </w:numPr>
+        <w:rPr>
+          <w:sz w:val="32"/>
+          <w:szCs w:val="32"/>
+        </w:rPr>
+      </w:pPr>
+      <w:r>
+        <w:rPr>
+          <w:sz w:val="32"/>
+          <w:szCs w:val="32"/>
+        </w:rPr>
+        <w:t xml:space="preserve">Bound helper = Update the date </w:t>
+      </w:r>
+      <w:r>
+        <w:rPr>
+          <w:sz w:val="32"/>
+          <w:szCs w:val="32"/>
+        </w:rPr>
+        <w:t>using Ember Chrome plugin</w:t>
       </w:r>
       <w:bookmarkStart w:id="0" w:name="_GoBack"/>
       <w:bookmarkEnd w:id="0"/>
-      <w:r>
-        <w:rPr>
-          <w:sz w:val="32"/>
-          <w:szCs w:val="32"/>
-        </w:rPr>
-        <w:t>)</w:t>
-      </w:r>
-    </w:p>
-    <w:p>
-      <w:pPr>
-        <w:rPr>
-          <w:sz w:val="32"/>
-          <w:szCs w:val="32"/>
-        </w:rPr>
-      </w:pPr>
-      <w:r>
-        <w:rPr>
-          <w:sz w:val="32"/>
-          <w:szCs w:val="32"/>
-        </w:rPr>
-        <w:br w:type="page"/>
-        <w:t>Step 5 - Handlebar helpers</w:t>
+    </w:p>
+    <w:p>
+      <w:pPr>
+        <w:pStyle w:val="ListParagraph"/>
+        <w:numPr>
+          <w:ilvl w:val="2"/>
+          <w:numId w:val="5"/>
+        </w:numPr>
+        <w:rPr>
+          <w:sz w:val="32"/>
+          <w:szCs w:val="32"/>
+        </w:rPr>
+      </w:pPr>
+      <w:r>
+        <w:rPr>
+          <w:sz w:val="32"/>
+          <w:szCs w:val="32"/>
+        </w:rPr>
+        <w:t>Fri Oct</w:t>
+      </w:r>
+      <w:r>
+        <w:rPr>
+          <w:sz w:val="32"/>
+          <w:szCs w:val="32"/>
+        </w:rPr>
+        <w:t xml:space="preserve"> 4 2013 09:00:00 GMT-0500 (EST)</w:t>
       </w:r>
     </w:p>
     <w:p>
@@ -1897,36 +2462,18 @@
           <w:sz w:val="32"/>
           <w:szCs w:val="32"/>
         </w:rPr>
-        <w:t>Fix the ugly date with moment.js</w:t>
-      </w:r>
-    </w:p>
-    <w:p>
-      <w:pPr>
-        <w:pStyle w:val="ListParagraph"/>
-        <w:numPr>
-          <w:ilvl w:val="0"/>
-          <w:numId w:val="5"/>
-        </w:numPr>
-        <w:rPr>
-          <w:sz w:val="32"/>
-          <w:szCs w:val="32"/>
-        </w:rPr>
-      </w:pPr>
-      <w:r>
-        <w:rPr>
-          <w:sz w:val="32"/>
-          <w:szCs w:val="32"/>
-        </w:rPr>
-        <w:t xml:space="preserve">5a - Create the date helper (Snippet: </w:t>
-      </w:r>
+        <w:t xml:space="preserve">5b - Format the contents of the posts as Markdown (Snippet: </w:t>
+      </w:r>
+      <w:proofErr w:type="spellStart"/>
       <w:r>
         <w:rPr>
           <w:b/>
           <w:sz w:val="32"/>
           <w:szCs w:val="32"/>
         </w:rPr>
-        <w:t>date_helper</w:t>
-      </w:r>
+        <w:t>markdown_helper</w:t>
+      </w:r>
+      <w:proofErr w:type="spellEnd"/>
       <w:r>
         <w:rPr>
           <w:sz w:val="32"/>
@@ -1952,8 +2499,17 @@
           <w:sz w:val="32"/>
           <w:szCs w:val="32"/>
         </w:rPr>
-        <w:t>Add it to the template everywhere that we are using</w:t>
-      </w:r>
+        <w:t xml:space="preserve">Ember templates escape html by default so we have to use </w:t>
+      </w:r>
+      <w:proofErr w:type="spellStart"/>
+      <w:r>
+        <w:rPr>
+          <w:sz w:val="32"/>
+          <w:szCs w:val="32"/>
+        </w:rPr>
+        <w:t>SafeString</w:t>
+      </w:r>
+      <w:proofErr w:type="spellEnd"/>
     </w:p>
     <w:p>
       <w:pPr>
@@ -1972,7 +2528,7 @@
           <w:sz w:val="32"/>
           <w:szCs w:val="32"/>
         </w:rPr>
-        <w:t>Refresh that page and voila!</w:t>
+        <w:t>Add it to intro and extended</w:t>
       </w:r>
     </w:p>
     <w:p>
@@ -1992,135 +2548,6 @@
           <w:sz w:val="32"/>
           <w:szCs w:val="32"/>
         </w:rPr>
-        <w:t xml:space="preserve">Bound helper = Update the date </w:t>
-      </w:r>
-      <w:r>
-        <w:rPr>
-          <w:sz w:val="32"/>
-          <w:szCs w:val="32"/>
-        </w:rPr>
-        <w:t>using Ember Chrome plugin</w:t>
-      </w:r>
-    </w:p>
-    <w:p>
-      <w:pPr>
-        <w:pStyle w:val="ListParagraph"/>
-        <w:numPr>
-          <w:ilvl w:val="2"/>
-          <w:numId w:val="5"/>
-        </w:numPr>
-        <w:rPr>
-          <w:sz w:val="32"/>
-          <w:szCs w:val="32"/>
-        </w:rPr>
-      </w:pPr>
-      <w:r>
-        <w:rPr>
-          <w:sz w:val="32"/>
-          <w:szCs w:val="32"/>
-        </w:rPr>
-        <w:t>Fri Oct</w:t>
-      </w:r>
-      <w:r>
-        <w:rPr>
-          <w:sz w:val="32"/>
-          <w:szCs w:val="32"/>
-        </w:rPr>
-        <w:t xml:space="preserve"> 4 2013 09:00:00 GMT-0500 (EST)</w:t>
-      </w:r>
-    </w:p>
-    <w:p>
-      <w:pPr>
-        <w:pStyle w:val="ListParagraph"/>
-        <w:numPr>
-          <w:ilvl w:val="0"/>
-          <w:numId w:val="5"/>
-        </w:numPr>
-        <w:rPr>
-          <w:sz w:val="32"/>
-          <w:szCs w:val="32"/>
-        </w:rPr>
-      </w:pPr>
-      <w:r>
-        <w:rPr>
-          <w:sz w:val="32"/>
-          <w:szCs w:val="32"/>
-        </w:rPr>
-        <w:t xml:space="preserve">5b - Format the contents of the posts as Markdown (Snippet: </w:t>
-      </w:r>
-      <w:r>
-        <w:rPr>
-          <w:b/>
-          <w:sz w:val="32"/>
-          <w:szCs w:val="32"/>
-        </w:rPr>
-        <w:t>markdown_helper</w:t>
-      </w:r>
-      <w:r>
-        <w:rPr>
-          <w:sz w:val="32"/>
-          <w:szCs w:val="32"/>
-        </w:rPr>
-        <w:t>)</w:t>
-      </w:r>
-    </w:p>
-    <w:p>
-      <w:pPr>
-        <w:pStyle w:val="ListParagraph"/>
-        <w:numPr>
-          <w:ilvl w:val="1"/>
-          <w:numId w:val="5"/>
-        </w:numPr>
-        <w:rPr>
-          <w:sz w:val="32"/>
-          <w:szCs w:val="32"/>
-        </w:rPr>
-      </w:pPr>
-      <w:r>
-        <w:rPr>
-          <w:sz w:val="32"/>
-          <w:szCs w:val="32"/>
-        </w:rPr>
-        <w:t>Ember templates escape html by default so we have to use SafeString</w:t>
-      </w:r>
-    </w:p>
-    <w:p>
-      <w:pPr>
-        <w:pStyle w:val="ListParagraph"/>
-        <w:numPr>
-          <w:ilvl w:val="1"/>
-          <w:numId w:val="5"/>
-        </w:numPr>
-        <w:rPr>
-          <w:sz w:val="32"/>
-          <w:szCs w:val="32"/>
-        </w:rPr>
-      </w:pPr>
-      <w:r>
-        <w:rPr>
-          <w:sz w:val="32"/>
-          <w:szCs w:val="32"/>
-        </w:rPr>
-        <w:t>Add it to intro and extended</w:t>
-      </w:r>
-    </w:p>
-    <w:p>
-      <w:pPr>
-        <w:pStyle w:val="ListParagraph"/>
-        <w:numPr>
-          <w:ilvl w:val="1"/>
-          <w:numId w:val="5"/>
-        </w:numPr>
-        <w:rPr>
-          <w:sz w:val="32"/>
-          <w:szCs w:val="32"/>
-        </w:rPr>
-      </w:pPr>
-      <w:r>
-        <w:rPr>
-          <w:sz w:val="32"/>
-          <w:szCs w:val="32"/>
-        </w:rPr>
         <w:t>Refresh the page</w:t>
       </w:r>
     </w:p>
@@ -2193,6 +2620,7 @@
         </w:rPr>
         <w:t xml:space="preserve">Snippet: </w:t>
       </w:r>
+      <w:proofErr w:type="spellStart"/>
       <w:r>
         <w:rPr>
           <w:b/>
@@ -2201,6 +2629,7 @@
         </w:rPr>
         <w:t>post_edit_template</w:t>
       </w:r>
+      <w:proofErr w:type="spellEnd"/>
     </w:p>
     <w:p>
       <w:pPr>
@@ -2219,7 +2648,23 @@
           <w:sz w:val="32"/>
           <w:szCs w:val="32"/>
         </w:rPr>
-        <w:t>#if helper</w:t>
+        <w:t>#</w:t>
+      </w:r>
+      <w:proofErr w:type="gramStart"/>
+      <w:r>
+        <w:rPr>
+          <w:sz w:val="32"/>
+          <w:szCs w:val="32"/>
+        </w:rPr>
+        <w:t>if</w:t>
+      </w:r>
+      <w:proofErr w:type="gramEnd"/>
+      <w:r>
+        <w:rPr>
+          <w:sz w:val="32"/>
+          <w:szCs w:val="32"/>
+        </w:rPr>
+        <w:t xml:space="preserve"> helper</w:t>
       </w:r>
     </w:p>
     <w:p>
@@ -2234,12 +2679,21 @@
           <w:szCs w:val="32"/>
         </w:rPr>
       </w:pPr>
-      <w:r>
-        <w:rPr>
-          <w:sz w:val="32"/>
-          <w:szCs w:val="32"/>
-        </w:rPr>
-        <w:t>action helper - triggers events (controller -&gt; route)</w:t>
+      <w:proofErr w:type="gramStart"/>
+      <w:r>
+        <w:rPr>
+          <w:sz w:val="32"/>
+          <w:szCs w:val="32"/>
+        </w:rPr>
+        <w:t>action</w:t>
+      </w:r>
+      <w:proofErr w:type="gramEnd"/>
+      <w:r>
+        <w:rPr>
+          <w:sz w:val="32"/>
+          <w:szCs w:val="32"/>
+        </w:rPr>
+        <w:t xml:space="preserve"> helper - triggers events (controller -&gt; route)</w:t>
       </w:r>
     </w:p>
     <w:p>
@@ -2273,8 +2727,17 @@
           <w:sz w:val="32"/>
           <w:szCs w:val="32"/>
         </w:rPr>
-        <w:t xml:space="preserve"> PostController</w:t>
-      </w:r>
+        <w:t xml:space="preserve"> </w:t>
+      </w:r>
+      <w:proofErr w:type="spellStart"/>
+      <w:r>
+        <w:rPr>
+          <w:sz w:val="32"/>
+          <w:szCs w:val="32"/>
+        </w:rPr>
+        <w:t>PostController</w:t>
+      </w:r>
+      <w:proofErr w:type="spellEnd"/>
       <w:r>
         <w:rPr>
           <w:sz w:val="32"/>
@@ -2282,6 +2745,7 @@
         </w:rPr>
         <w:t xml:space="preserve"> (Snippet: </w:t>
       </w:r>
+      <w:proofErr w:type="spellStart"/>
       <w:r>
         <w:rPr>
           <w:b/>
@@ -2290,6 +2754,7 @@
         </w:rPr>
         <w:t>post_controller</w:t>
       </w:r>
+      <w:proofErr w:type="spellEnd"/>
       <w:r>
         <w:rPr>
           <w:sz w:val="32"/>
@@ -2397,6 +2862,7 @@
         </w:rPr>
         <w:t xml:space="preserve">Create a partial (Snippet: </w:t>
       </w:r>
+      <w:proofErr w:type="spellStart"/>
       <w:r>
         <w:rPr>
           <w:b/>
@@ -2413,6 +2879,7 @@
         </w:rPr>
         <w:t>_edit_partial</w:t>
       </w:r>
+      <w:proofErr w:type="spellEnd"/>
       <w:r>
         <w:rPr>
           <w:sz w:val="32"/>
@@ -2605,6 +3072,7 @@
         </w:rPr>
         <w:t xml:space="preserve">Posts index (Snippet: </w:t>
       </w:r>
+      <w:proofErr w:type="spellStart"/>
       <w:r>
         <w:rPr>
           <w:b/>
@@ -2613,6 +3081,7 @@
         </w:rPr>
         <w:t>posts_index_template</w:t>
       </w:r>
+      <w:proofErr w:type="spellEnd"/>
       <w:r>
         <w:rPr>
           <w:sz w:val="32"/>
@@ -2658,7 +3127,23 @@
           <w:sz w:val="32"/>
           <w:szCs w:val="32"/>
         </w:rPr>
-        <w:t>Explicitly create IndexRoute that redirects to posts</w:t>
+        <w:t xml:space="preserve">Explicitly create </w:t>
+      </w:r>
+      <w:proofErr w:type="spellStart"/>
+      <w:r>
+        <w:rPr>
+          <w:sz w:val="32"/>
+          <w:szCs w:val="32"/>
+        </w:rPr>
+        <w:t>IndexRoute</w:t>
+      </w:r>
+      <w:proofErr w:type="spellEnd"/>
+      <w:r>
+        <w:rPr>
+          <w:sz w:val="32"/>
+          <w:szCs w:val="32"/>
+        </w:rPr>
+        <w:t xml:space="preserve"> that redirects to posts</w:t>
       </w:r>
     </w:p>
     <w:p>
@@ -2680,6 +3165,7 @@
         </w:rPr>
         <w:t xml:space="preserve">Snippet: </w:t>
       </w:r>
+      <w:proofErr w:type="spellStart"/>
       <w:r>
         <w:rPr>
           <w:b/>
@@ -2688,6 +3174,7 @@
         </w:rPr>
         <w:t>index_route</w:t>
       </w:r>
+      <w:proofErr w:type="spellEnd"/>
     </w:p>
     <w:p>
       <w:pPr>
@@ -2744,12 +3231,37 @@
           <w:szCs w:val="32"/>
         </w:rPr>
       </w:pPr>
-      <w:r>
-        <w:rPr>
-          <w:sz w:val="32"/>
-          <w:szCs w:val="32"/>
-        </w:rPr>
-        <w:t>adapter: DS.RESTAdapter.extend({</w:t>
+      <w:proofErr w:type="gramStart"/>
+      <w:r>
+        <w:rPr>
+          <w:sz w:val="32"/>
+          <w:szCs w:val="32"/>
+        </w:rPr>
+        <w:t>adapter</w:t>
+      </w:r>
+      <w:proofErr w:type="gramEnd"/>
+      <w:r>
+        <w:rPr>
+          <w:sz w:val="32"/>
+          <w:szCs w:val="32"/>
+        </w:rPr>
+        <w:t xml:space="preserve">: </w:t>
+      </w:r>
+      <w:proofErr w:type="spellStart"/>
+      <w:r>
+        <w:rPr>
+          <w:sz w:val="32"/>
+          <w:szCs w:val="32"/>
+        </w:rPr>
+        <w:t>DS.RESTAdapter.extend</w:t>
+      </w:r>
+      <w:proofErr w:type="spellEnd"/>
+      <w:r>
+        <w:rPr>
+          <w:sz w:val="32"/>
+          <w:szCs w:val="32"/>
+        </w:rPr>
+        <w:t>({</w:t>
       </w:r>
     </w:p>
     <w:p>
@@ -2764,6 +3276,7 @@
           <w:szCs w:val="32"/>
         </w:rPr>
       </w:pPr>
+      <w:proofErr w:type="gramStart"/>
       <w:r>
         <w:rPr>
           <w:sz w:val="32"/>
@@ -2771,6 +3284,7 @@
         </w:rPr>
         <w:t>host</w:t>
       </w:r>
+      <w:proofErr w:type="gramEnd"/>
       <w:r>
         <w:rPr>
           <w:sz w:val="32"/>
@@ -2859,7 +3373,23 @@
           <w:sz w:val="32"/>
           <w:szCs w:val="32"/>
         </w:rPr>
-        <w:t>In doneEditing:</w:t>
+        <w:t xml:space="preserve">In </w:t>
+      </w:r>
+      <w:proofErr w:type="spellStart"/>
+      <w:r>
+        <w:rPr>
+          <w:sz w:val="32"/>
+          <w:szCs w:val="32"/>
+        </w:rPr>
+        <w:t>doneEditing</w:t>
+      </w:r>
+      <w:proofErr w:type="spellEnd"/>
+      <w:r>
+        <w:rPr>
+          <w:sz w:val="32"/>
+          <w:szCs w:val="32"/>
+        </w:rPr>
+        <w:t>:</w:t>
       </w:r>
     </w:p>
     <w:p>
@@ -2874,12 +3404,23 @@
           <w:szCs w:val="32"/>
         </w:rPr>
       </w:pPr>
-      <w:r>
-        <w:rPr>
-          <w:sz w:val="32"/>
-          <w:szCs w:val="32"/>
-        </w:rPr>
-        <w:t>this.get(</w:t>
+      <w:proofErr w:type="spellStart"/>
+      <w:proofErr w:type="gramStart"/>
+      <w:r>
+        <w:rPr>
+          <w:sz w:val="32"/>
+          <w:szCs w:val="32"/>
+        </w:rPr>
+        <w:t>this.get</w:t>
+      </w:r>
+      <w:proofErr w:type="spellEnd"/>
+      <w:proofErr w:type="gramEnd"/>
+      <w:r>
+        <w:rPr>
+          <w:sz w:val="32"/>
+          <w:szCs w:val="32"/>
+        </w:rPr>
+        <w:t>(</w:t>
       </w:r>
       <w:r>
         <w:rPr>
@@ -2998,97 +3539,227 @@
           <w:sz w:val="32"/>
           <w:szCs w:val="32"/>
         </w:rPr>
-        <w:t xml:space="preserve">   - node-based tool</w:t>
-      </w:r>
-    </w:p>
-    <w:p>
-      <w:pPr>
-        <w:rPr>
-          <w:sz w:val="32"/>
-          <w:szCs w:val="32"/>
-        </w:rPr>
-      </w:pPr>
-      <w:r>
-        <w:rPr>
-          <w:sz w:val="32"/>
-          <w:szCs w:val="32"/>
-        </w:rPr>
-        <w:t xml:space="preserve">   - file organization conventions</w:t>
-      </w:r>
-    </w:p>
-    <w:p>
-      <w:pPr>
-        <w:rPr>
-          <w:sz w:val="32"/>
-          <w:szCs w:val="32"/>
-        </w:rPr>
-      </w:pPr>
-      <w:r>
-        <w:rPr>
-          <w:sz w:val="32"/>
-          <w:szCs w:val="32"/>
-        </w:rPr>
-        <w:t xml:space="preserve">   - scaffolding (rudimentary)</w:t>
-      </w:r>
-    </w:p>
-    <w:p>
-      <w:pPr>
-        <w:rPr>
-          <w:sz w:val="32"/>
-          <w:szCs w:val="32"/>
-        </w:rPr>
-      </w:pPr>
-      <w:r>
-        <w:rPr>
-          <w:sz w:val="32"/>
-          <w:szCs w:val="32"/>
-        </w:rPr>
-        <w:t xml:space="preserve">   - template precompilation for performance</w:t>
-      </w:r>
-    </w:p>
-    <w:p>
-      <w:pPr>
-        <w:rPr>
-          <w:sz w:val="32"/>
-          <w:szCs w:val="32"/>
-        </w:rPr>
-      </w:pPr>
-      <w:r>
-        <w:rPr>
-          <w:sz w:val="32"/>
-          <w:szCs w:val="32"/>
-        </w:rPr>
-        <w:t xml:space="preserve">   - single file application build for convenience</w:t>
-      </w:r>
-    </w:p>
-    <w:p>
-      <w:pPr>
-        <w:rPr>
-          <w:sz w:val="32"/>
-          <w:szCs w:val="32"/>
-        </w:rPr>
-      </w:pPr>
-      <w:r>
-        <w:rPr>
-          <w:sz w:val="32"/>
-          <w:szCs w:val="32"/>
-        </w:rPr>
-        <w:t xml:space="preserve">   - generators for faster application development</w:t>
-      </w:r>
-    </w:p>
-    <w:p>
-      <w:pPr>
-        <w:rPr>
-          <w:sz w:val="32"/>
-          <w:szCs w:val="32"/>
-        </w:rPr>
-      </w:pPr>
-      <w:r>
-        <w:rPr>
-          <w:sz w:val="32"/>
-          <w:szCs w:val="32"/>
-        </w:rPr>
-        <w:t xml:space="preserve">   - commonjs (node-style) modules</w:t>
+        <w:t xml:space="preserve">   - </w:t>
+      </w:r>
+      <w:proofErr w:type="gramStart"/>
+      <w:r>
+        <w:rPr>
+          <w:sz w:val="32"/>
+          <w:szCs w:val="32"/>
+        </w:rPr>
+        <w:t>node</w:t>
+      </w:r>
+      <w:proofErr w:type="gramEnd"/>
+      <w:r>
+        <w:rPr>
+          <w:sz w:val="32"/>
+          <w:szCs w:val="32"/>
+        </w:rPr>
+        <w:t>-based tool</w:t>
+      </w:r>
+    </w:p>
+    <w:p>
+      <w:pPr>
+        <w:rPr>
+          <w:sz w:val="32"/>
+          <w:szCs w:val="32"/>
+        </w:rPr>
+      </w:pPr>
+      <w:r>
+        <w:rPr>
+          <w:sz w:val="32"/>
+          <w:szCs w:val="32"/>
+        </w:rPr>
+        <w:t xml:space="preserve">   - </w:t>
+      </w:r>
+      <w:proofErr w:type="gramStart"/>
+      <w:r>
+        <w:rPr>
+          <w:sz w:val="32"/>
+          <w:szCs w:val="32"/>
+        </w:rPr>
+        <w:t>file</w:t>
+      </w:r>
+      <w:proofErr w:type="gramEnd"/>
+      <w:r>
+        <w:rPr>
+          <w:sz w:val="32"/>
+          <w:szCs w:val="32"/>
+        </w:rPr>
+        <w:t xml:space="preserve"> organization conventions</w:t>
+      </w:r>
+    </w:p>
+    <w:p>
+      <w:pPr>
+        <w:rPr>
+          <w:sz w:val="32"/>
+          <w:szCs w:val="32"/>
+        </w:rPr>
+      </w:pPr>
+      <w:r>
+        <w:rPr>
+          <w:sz w:val="32"/>
+          <w:szCs w:val="32"/>
+        </w:rPr>
+        <w:t xml:space="preserve">   - </w:t>
+      </w:r>
+      <w:proofErr w:type="gramStart"/>
+      <w:r>
+        <w:rPr>
+          <w:sz w:val="32"/>
+          <w:szCs w:val="32"/>
+        </w:rPr>
+        <w:t>scaffolding</w:t>
+      </w:r>
+      <w:proofErr w:type="gramEnd"/>
+      <w:r>
+        <w:rPr>
+          <w:sz w:val="32"/>
+          <w:szCs w:val="32"/>
+        </w:rPr>
+        <w:t xml:space="preserve"> (rudimentary)</w:t>
+      </w:r>
+    </w:p>
+    <w:p>
+      <w:pPr>
+        <w:rPr>
+          <w:sz w:val="32"/>
+          <w:szCs w:val="32"/>
+        </w:rPr>
+      </w:pPr>
+      <w:r>
+        <w:rPr>
+          <w:sz w:val="32"/>
+          <w:szCs w:val="32"/>
+        </w:rPr>
+        <w:t xml:space="preserve">   - </w:t>
+      </w:r>
+      <w:proofErr w:type="gramStart"/>
+      <w:r>
+        <w:rPr>
+          <w:sz w:val="32"/>
+          <w:szCs w:val="32"/>
+        </w:rPr>
+        <w:t>template</w:t>
+      </w:r>
+      <w:proofErr w:type="gramEnd"/>
+      <w:r>
+        <w:rPr>
+          <w:sz w:val="32"/>
+          <w:szCs w:val="32"/>
+        </w:rPr>
+        <w:t xml:space="preserve"> </w:t>
+      </w:r>
+      <w:proofErr w:type="spellStart"/>
+      <w:r>
+        <w:rPr>
+          <w:sz w:val="32"/>
+          <w:szCs w:val="32"/>
+        </w:rPr>
+        <w:t>precompilation</w:t>
+      </w:r>
+      <w:proofErr w:type="spellEnd"/>
+      <w:r>
+        <w:rPr>
+          <w:sz w:val="32"/>
+          <w:szCs w:val="32"/>
+        </w:rPr>
+        <w:t xml:space="preserve"> for performance</w:t>
+      </w:r>
+    </w:p>
+    <w:p>
+      <w:pPr>
+        <w:rPr>
+          <w:sz w:val="32"/>
+          <w:szCs w:val="32"/>
+        </w:rPr>
+      </w:pPr>
+      <w:r>
+        <w:rPr>
+          <w:sz w:val="32"/>
+          <w:szCs w:val="32"/>
+        </w:rPr>
+        <w:t xml:space="preserve">   - </w:t>
+      </w:r>
+      <w:proofErr w:type="gramStart"/>
+      <w:r>
+        <w:rPr>
+          <w:sz w:val="32"/>
+          <w:szCs w:val="32"/>
+        </w:rPr>
+        <w:t>single</w:t>
+      </w:r>
+      <w:proofErr w:type="gramEnd"/>
+      <w:r>
+        <w:rPr>
+          <w:sz w:val="32"/>
+          <w:szCs w:val="32"/>
+        </w:rPr>
+        <w:t xml:space="preserve"> file application build for convenience</w:t>
+      </w:r>
+    </w:p>
+    <w:p>
+      <w:pPr>
+        <w:rPr>
+          <w:sz w:val="32"/>
+          <w:szCs w:val="32"/>
+        </w:rPr>
+      </w:pPr>
+      <w:r>
+        <w:rPr>
+          <w:sz w:val="32"/>
+          <w:szCs w:val="32"/>
+        </w:rPr>
+        <w:t xml:space="preserve">   - </w:t>
+      </w:r>
+      <w:proofErr w:type="gramStart"/>
+      <w:r>
+        <w:rPr>
+          <w:sz w:val="32"/>
+          <w:szCs w:val="32"/>
+        </w:rPr>
+        <w:t>generators</w:t>
+      </w:r>
+      <w:proofErr w:type="gramEnd"/>
+      <w:r>
+        <w:rPr>
+          <w:sz w:val="32"/>
+          <w:szCs w:val="32"/>
+        </w:rPr>
+        <w:t xml:space="preserve"> for faster application development</w:t>
+      </w:r>
+    </w:p>
+    <w:p>
+      <w:pPr>
+        <w:rPr>
+          <w:sz w:val="32"/>
+          <w:szCs w:val="32"/>
+        </w:rPr>
+      </w:pPr>
+      <w:r>
+        <w:rPr>
+          <w:sz w:val="32"/>
+          <w:szCs w:val="32"/>
+        </w:rPr>
+        <w:t xml:space="preserve">   - </w:t>
+      </w:r>
+      <w:proofErr w:type="spellStart"/>
+      <w:proofErr w:type="gramStart"/>
+      <w:r>
+        <w:rPr>
+          <w:sz w:val="32"/>
+          <w:szCs w:val="32"/>
+        </w:rPr>
+        <w:t>commonjs</w:t>
+      </w:r>
+      <w:proofErr w:type="spellEnd"/>
+      <w:proofErr w:type="gramEnd"/>
+      <w:r>
+        <w:rPr>
+          <w:sz w:val="32"/>
+          <w:szCs w:val="32"/>
+        </w:rPr>
+        <w:t xml:space="preserve"> (node-style) modules</w:t>
       </w:r>
     </w:p>
     <w:p>
@@ -3118,67 +3789,172 @@
           <w:sz w:val="32"/>
           <w:szCs w:val="32"/>
         </w:rPr>
-        <w:t xml:space="preserve">   - ember create ember-tools-client</w:t>
-      </w:r>
-    </w:p>
-    <w:p>
-      <w:pPr>
-        <w:rPr>
-          <w:sz w:val="32"/>
-          <w:szCs w:val="32"/>
-        </w:rPr>
-      </w:pPr>
-      <w:r>
-        <w:rPr>
-          <w:sz w:val="32"/>
-          <w:szCs w:val="32"/>
-        </w:rPr>
-        <w:t xml:space="preserve">   - ember generate --scaffold person name:string age:number</w:t>
-      </w:r>
-    </w:p>
-    <w:p>
-      <w:pPr>
-        <w:rPr>
-          <w:sz w:val="32"/>
-          <w:szCs w:val="32"/>
-        </w:rPr>
-      </w:pPr>
-      <w:r>
-        <w:rPr>
-          <w:sz w:val="32"/>
-          <w:szCs w:val="32"/>
-        </w:rPr>
-        <w:t xml:space="preserve">   - ember build</w:t>
-      </w:r>
-    </w:p>
-    <w:p>
-      <w:pPr>
-        <w:rPr>
-          <w:sz w:val="32"/>
-          <w:szCs w:val="32"/>
-        </w:rPr>
-      </w:pPr>
-      <w:r>
-        <w:rPr>
-          <w:sz w:val="32"/>
-          <w:szCs w:val="32"/>
-        </w:rPr>
-        <w:t xml:space="preserve">   - open index.html</w:t>
-      </w:r>
-    </w:p>
-    <w:p>
-      <w:pPr>
-        <w:rPr>
-          <w:sz w:val="32"/>
-          <w:szCs w:val="32"/>
-        </w:rPr>
-      </w:pPr>
-      <w:r>
-        <w:rPr>
-          <w:sz w:val="32"/>
-          <w:szCs w:val="32"/>
-        </w:rPr>
-        <w:t xml:space="preserve">   - visit #/people</w:t>
+        <w:t xml:space="preserve">   - </w:t>
+      </w:r>
+      <w:proofErr w:type="gramStart"/>
+      <w:r>
+        <w:rPr>
+          <w:sz w:val="32"/>
+          <w:szCs w:val="32"/>
+        </w:rPr>
+        <w:t>ember</w:t>
+      </w:r>
+      <w:proofErr w:type="gramEnd"/>
+      <w:r>
+        <w:rPr>
+          <w:sz w:val="32"/>
+          <w:szCs w:val="32"/>
+        </w:rPr>
+        <w:t xml:space="preserve"> create ember-tools-client</w:t>
+      </w:r>
+    </w:p>
+    <w:p>
+      <w:pPr>
+        <w:rPr>
+          <w:sz w:val="32"/>
+          <w:szCs w:val="32"/>
+        </w:rPr>
+      </w:pPr>
+      <w:r>
+        <w:rPr>
+          <w:sz w:val="32"/>
+          <w:szCs w:val="32"/>
+        </w:rPr>
+        <w:t xml:space="preserve">   - </w:t>
+      </w:r>
+      <w:proofErr w:type="gramStart"/>
+      <w:r>
+        <w:rPr>
+          <w:sz w:val="32"/>
+          <w:szCs w:val="32"/>
+        </w:rPr>
+        <w:t>ember</w:t>
+      </w:r>
+      <w:proofErr w:type="gramEnd"/>
+      <w:r>
+        <w:rPr>
+          <w:sz w:val="32"/>
+          <w:szCs w:val="32"/>
+        </w:rPr>
+        <w:t xml:space="preserve"> generate --scaffold person </w:t>
+      </w:r>
+      <w:proofErr w:type="spellStart"/>
+      <w:r>
+        <w:rPr>
+          <w:sz w:val="32"/>
+          <w:szCs w:val="32"/>
+        </w:rPr>
+        <w:t>name:string</w:t>
+      </w:r>
+      <w:proofErr w:type="spellEnd"/>
+      <w:r>
+        <w:rPr>
+          <w:sz w:val="32"/>
+          <w:szCs w:val="32"/>
+        </w:rPr>
+        <w:t xml:space="preserve"> </w:t>
+      </w:r>
+      <w:proofErr w:type="spellStart"/>
+      <w:r>
+        <w:rPr>
+          <w:sz w:val="32"/>
+          <w:szCs w:val="32"/>
+        </w:rPr>
+        <w:t>age:number</w:t>
+      </w:r>
+      <w:proofErr w:type="spellEnd"/>
+    </w:p>
+    <w:p>
+      <w:pPr>
+        <w:rPr>
+          <w:sz w:val="32"/>
+          <w:szCs w:val="32"/>
+        </w:rPr>
+      </w:pPr>
+      <w:r>
+        <w:rPr>
+          <w:sz w:val="32"/>
+          <w:szCs w:val="32"/>
+        </w:rPr>
+        <w:t xml:space="preserve">   - </w:t>
+      </w:r>
+      <w:proofErr w:type="gramStart"/>
+      <w:r>
+        <w:rPr>
+          <w:sz w:val="32"/>
+          <w:szCs w:val="32"/>
+        </w:rPr>
+        <w:t>ember</w:t>
+      </w:r>
+      <w:proofErr w:type="gramEnd"/>
+      <w:r>
+        <w:rPr>
+          <w:sz w:val="32"/>
+          <w:szCs w:val="32"/>
+        </w:rPr>
+        <w:t xml:space="preserve"> build</w:t>
+      </w:r>
+    </w:p>
+    <w:p>
+      <w:pPr>
+        <w:rPr>
+          <w:sz w:val="32"/>
+          <w:szCs w:val="32"/>
+        </w:rPr>
+      </w:pPr>
+      <w:r>
+        <w:rPr>
+          <w:sz w:val="32"/>
+          <w:szCs w:val="32"/>
+        </w:rPr>
+        <w:t xml:space="preserve">   - </w:t>
+      </w:r>
+      <w:proofErr w:type="gramStart"/>
+      <w:r>
+        <w:rPr>
+          <w:sz w:val="32"/>
+          <w:szCs w:val="32"/>
+        </w:rPr>
+        <w:t>open</w:t>
+      </w:r>
+      <w:proofErr w:type="gramEnd"/>
+      <w:r>
+        <w:rPr>
+          <w:sz w:val="32"/>
+          <w:szCs w:val="32"/>
+        </w:rPr>
+        <w:t xml:space="preserve"> index.html</w:t>
+      </w:r>
+    </w:p>
+    <w:p>
+      <w:pPr>
+        <w:rPr>
+          <w:sz w:val="32"/>
+          <w:szCs w:val="32"/>
+        </w:rPr>
+      </w:pPr>
+      <w:r>
+        <w:rPr>
+          <w:sz w:val="32"/>
+          <w:szCs w:val="32"/>
+        </w:rPr>
+        <w:t xml:space="preserve">   - </w:t>
+      </w:r>
+      <w:proofErr w:type="gramStart"/>
+      <w:r>
+        <w:rPr>
+          <w:sz w:val="32"/>
+          <w:szCs w:val="32"/>
+        </w:rPr>
+        <w:t>visit</w:t>
+      </w:r>
+      <w:proofErr w:type="gramEnd"/>
+      <w:r>
+        <w:rPr>
+          <w:sz w:val="32"/>
+          <w:szCs w:val="32"/>
+        </w:rPr>
+        <w:t xml:space="preserve"> #/people</w:t>
       </w:r>
     </w:p>
     <w:p>
@@ -3231,7 +4007,23 @@
           <w:sz w:val="32"/>
           <w:szCs w:val="32"/>
         </w:rPr>
-        <w:t xml:space="preserve">   - a collection of tools and best practices working in harmony to make developing for the web even better.</w:t>
+        <w:t xml:space="preserve">   - </w:t>
+      </w:r>
+      <w:proofErr w:type="gramStart"/>
+      <w:r>
+        <w:rPr>
+          <w:sz w:val="32"/>
+          <w:szCs w:val="32"/>
+        </w:rPr>
+        <w:t>a</w:t>
+      </w:r>
+      <w:proofErr w:type="gramEnd"/>
+      <w:r>
+        <w:rPr>
+          <w:sz w:val="32"/>
+          <w:szCs w:val="32"/>
+        </w:rPr>
+        <w:t xml:space="preserve"> collection of tools and best practices working in harmony to make developing for the web even better.</w:t>
       </w:r>
     </w:p>
     <w:p>
@@ -3261,7 +4053,23 @@
           <w:sz w:val="32"/>
           <w:szCs w:val="32"/>
         </w:rPr>
-        <w:t xml:space="preserve">   - Yo - Scaffolds</w:t>
+        <w:t xml:space="preserve">   - </w:t>
+      </w:r>
+      <w:proofErr w:type="spellStart"/>
+      <w:r>
+        <w:rPr>
+          <w:sz w:val="32"/>
+          <w:szCs w:val="32"/>
+        </w:rPr>
+        <w:t>Yo</w:t>
+      </w:r>
+      <w:proofErr w:type="spellEnd"/>
+      <w:r>
+        <w:rPr>
+          <w:sz w:val="32"/>
+          <w:szCs w:val="32"/>
+        </w:rPr>
+        <w:t xml:space="preserve"> - Scaffolds</w:t>
       </w:r>
     </w:p>
     <w:p>
@@ -3336,7 +4144,25 @@
           <w:sz w:val="32"/>
           <w:szCs w:val="32"/>
         </w:rPr>
-        <w:t xml:space="preserve">   - mkdir yeoman-client</w:t>
+        <w:t xml:space="preserve">   - </w:t>
+      </w:r>
+      <w:proofErr w:type="spellStart"/>
+      <w:proofErr w:type="gramStart"/>
+      <w:r>
+        <w:rPr>
+          <w:sz w:val="32"/>
+          <w:szCs w:val="32"/>
+        </w:rPr>
+        <w:t>mkdir</w:t>
+      </w:r>
+      <w:proofErr w:type="spellEnd"/>
+      <w:proofErr w:type="gramEnd"/>
+      <w:r>
+        <w:rPr>
+          <w:sz w:val="32"/>
+          <w:szCs w:val="32"/>
+        </w:rPr>
+        <w:t xml:space="preserve"> yeoman-client</w:t>
       </w:r>
     </w:p>
     <w:p>
@@ -3366,38 +4192,719 @@
           <w:sz w:val="32"/>
           <w:szCs w:val="32"/>
         </w:rPr>
-        <w:t xml:space="preserve">   - yo ember</w:t>
-      </w:r>
-    </w:p>
-    <w:p>
-      <w:pPr>
-        <w:rPr>
-          <w:sz w:val="32"/>
-          <w:szCs w:val="32"/>
-        </w:rPr>
-      </w:pPr>
-      <w:r>
-        <w:rPr>
-          <w:sz w:val="32"/>
-          <w:szCs w:val="32"/>
-        </w:rPr>
-        <w:t xml:space="preserve">   - grunt server</w:t>
-      </w:r>
-    </w:p>
-    <w:p>
-      <w:pPr>
-        <w:rPr>
-          <w:sz w:val="32"/>
-          <w:szCs w:val="32"/>
-        </w:rPr>
-      </w:pPr>
-      <w:r>
-        <w:rPr>
-          <w:sz w:val="32"/>
-          <w:szCs w:val="32"/>
-        </w:rPr>
-        <w:t xml:space="preserve">   - grunt test</w:t>
-      </w:r>
+        <w:t xml:space="preserve">   - </w:t>
+      </w:r>
+      <w:proofErr w:type="spellStart"/>
+      <w:proofErr w:type="gramStart"/>
+      <w:r>
+        <w:rPr>
+          <w:sz w:val="32"/>
+          <w:szCs w:val="32"/>
+        </w:rPr>
+        <w:t>yo</w:t>
+      </w:r>
+      <w:proofErr w:type="spellEnd"/>
+      <w:proofErr w:type="gramEnd"/>
+      <w:r>
+        <w:rPr>
+          <w:sz w:val="32"/>
+          <w:szCs w:val="32"/>
+        </w:rPr>
+        <w:t xml:space="preserve"> ember</w:t>
+      </w:r>
+    </w:p>
+    <w:p>
+      <w:pPr>
+        <w:rPr>
+          <w:sz w:val="32"/>
+          <w:szCs w:val="32"/>
+        </w:rPr>
+      </w:pPr>
+      <w:r>
+        <w:rPr>
+          <w:sz w:val="32"/>
+          <w:szCs w:val="32"/>
+        </w:rPr>
+        <w:t xml:space="preserve">   - </w:t>
+      </w:r>
+      <w:proofErr w:type="gramStart"/>
+      <w:r>
+        <w:rPr>
+          <w:sz w:val="32"/>
+          <w:szCs w:val="32"/>
+        </w:rPr>
+        <w:t>grunt</w:t>
+      </w:r>
+      <w:proofErr w:type="gramEnd"/>
+      <w:r>
+        <w:rPr>
+          <w:sz w:val="32"/>
+          <w:szCs w:val="32"/>
+        </w:rPr>
+        <w:t xml:space="preserve"> server</w:t>
+      </w:r>
+    </w:p>
+    <w:p>
+      <w:pPr>
+        <w:rPr>
+          <w:sz w:val="32"/>
+          <w:szCs w:val="32"/>
+        </w:rPr>
+      </w:pPr>
+      <w:r>
+        <w:rPr>
+          <w:sz w:val="32"/>
+          <w:szCs w:val="32"/>
+        </w:rPr>
+        <w:t xml:space="preserve">   - </w:t>
+      </w:r>
+      <w:proofErr w:type="gramStart"/>
+      <w:r>
+        <w:rPr>
+          <w:sz w:val="32"/>
+          <w:szCs w:val="32"/>
+        </w:rPr>
+        <w:t>grunt</w:t>
+      </w:r>
+      <w:proofErr w:type="gramEnd"/>
+      <w:r>
+        <w:rPr>
+          <w:sz w:val="32"/>
+          <w:szCs w:val="32"/>
+        </w:rPr>
+        <w:t xml:space="preserve"> test</w:t>
+      </w:r>
+    </w:p>
+    <w:p>
+      <w:pPr>
+        <w:pStyle w:val="Heading1"/>
+      </w:pPr>
+      <w:r>
+        <w:t>Snippets</w:t>
+      </w:r>
+    </w:p>
+    <w:p/>
+    <w:p>
+      <w:pPr>
+        <w:widowControl w:val="0"/>
+        <w:autoSpaceDE w:val="0"/>
+        <w:autoSpaceDN w:val="0"/>
+        <w:adjustRightInd w:val="0"/>
+        <w:rPr>
+          <w:rFonts w:ascii="Helvetica" w:hAnsi="Helvetica" w:cs="Helvetica"/>
+        </w:rPr>
+      </w:pPr>
+      <w:proofErr w:type="spellStart"/>
+      <w:proofErr w:type="gramStart"/>
+      <w:r>
+        <w:rPr>
+          <w:rFonts w:ascii="Cambria" w:hAnsi="Cambria" w:cs="Cambria"/>
+          <w:b/>
+          <w:bCs/>
+          <w:sz w:val="32"/>
+          <w:szCs w:val="32"/>
+        </w:rPr>
+        <w:t>app</w:t>
+      </w:r>
+      <w:proofErr w:type="gramEnd"/>
+      <w:r>
+        <w:rPr>
+          <w:rFonts w:ascii="Cambria" w:hAnsi="Cambria" w:cs="Cambria"/>
+          <w:b/>
+          <w:bCs/>
+          <w:sz w:val="32"/>
+          <w:szCs w:val="32"/>
+        </w:rPr>
+        <w:t>_template</w:t>
+      </w:r>
+      <w:proofErr w:type="spellEnd"/>
+    </w:p>
+    <w:p>
+      <w:pPr>
+        <w:widowControl w:val="0"/>
+        <w:autoSpaceDE w:val="0"/>
+        <w:autoSpaceDN w:val="0"/>
+        <w:adjustRightInd w:val="0"/>
+        <w:rPr>
+          <w:rFonts w:ascii="Cambria" w:hAnsi="Cambria" w:cs="Cambria"/>
+          <w:b/>
+          <w:bCs/>
+          <w:sz w:val="32"/>
+          <w:szCs w:val="32"/>
+        </w:rPr>
+      </w:pPr>
+      <w:proofErr w:type="spellStart"/>
+      <w:proofErr w:type="gramStart"/>
+      <w:r>
+        <w:rPr>
+          <w:rFonts w:ascii="Cambria" w:hAnsi="Cambria" w:cs="Cambria"/>
+          <w:b/>
+          <w:bCs/>
+          <w:sz w:val="32"/>
+          <w:szCs w:val="32"/>
+        </w:rPr>
+        <w:t>about</w:t>
+      </w:r>
+      <w:proofErr w:type="gramEnd"/>
+      <w:r>
+        <w:rPr>
+          <w:rFonts w:ascii="Cambria" w:hAnsi="Cambria" w:cs="Cambria"/>
+          <w:b/>
+          <w:bCs/>
+          <w:sz w:val="32"/>
+          <w:szCs w:val="32"/>
+        </w:rPr>
+        <w:t>_template</w:t>
+      </w:r>
+      <w:proofErr w:type="spellEnd"/>
+    </w:p>
+    <w:p>
+      <w:pPr>
+        <w:widowControl w:val="0"/>
+        <w:autoSpaceDE w:val="0"/>
+        <w:autoSpaceDN w:val="0"/>
+        <w:adjustRightInd w:val="0"/>
+        <w:rPr>
+          <w:rFonts w:ascii="Cambria" w:hAnsi="Cambria" w:cs="Cambria"/>
+          <w:b/>
+          <w:bCs/>
+          <w:sz w:val="32"/>
+          <w:szCs w:val="32"/>
+        </w:rPr>
+      </w:pPr>
+      <w:proofErr w:type="gramStart"/>
+      <w:r>
+        <w:rPr>
+          <w:rFonts w:ascii="Cambria" w:hAnsi="Cambria" w:cs="Cambria"/>
+          <w:b/>
+          <w:bCs/>
+          <w:sz w:val="32"/>
+          <w:szCs w:val="32"/>
+        </w:rPr>
+        <w:t>router</w:t>
+      </w:r>
+      <w:proofErr w:type="gramEnd"/>
+    </w:p>
+    <w:p>
+      <w:pPr>
+        <w:widowControl w:val="0"/>
+        <w:autoSpaceDE w:val="0"/>
+        <w:autoSpaceDN w:val="0"/>
+        <w:adjustRightInd w:val="0"/>
+        <w:rPr>
+          <w:rFonts w:ascii="Cambria" w:hAnsi="Cambria" w:cs="Cambria"/>
+          <w:b/>
+          <w:bCs/>
+          <w:sz w:val="32"/>
+          <w:szCs w:val="32"/>
+        </w:rPr>
+      </w:pPr>
+      <w:proofErr w:type="spellStart"/>
+      <w:proofErr w:type="gramStart"/>
+      <w:r>
+        <w:rPr>
+          <w:rFonts w:ascii="Cambria" w:hAnsi="Cambria" w:cs="Cambria"/>
+          <w:b/>
+          <w:bCs/>
+          <w:sz w:val="32"/>
+          <w:szCs w:val="32"/>
+        </w:rPr>
+        <w:t>posts</w:t>
+      </w:r>
+      <w:proofErr w:type="gramEnd"/>
+      <w:r>
+        <w:rPr>
+          <w:rFonts w:ascii="Cambria" w:hAnsi="Cambria" w:cs="Cambria"/>
+          <w:b/>
+          <w:bCs/>
+          <w:sz w:val="32"/>
+          <w:szCs w:val="32"/>
+        </w:rPr>
+        <w:t>_template</w:t>
+      </w:r>
+      <w:proofErr w:type="spellEnd"/>
+    </w:p>
+    <w:p>
+      <w:pPr>
+        <w:widowControl w:val="0"/>
+        <w:autoSpaceDE w:val="0"/>
+        <w:autoSpaceDN w:val="0"/>
+        <w:adjustRightInd w:val="0"/>
+        <w:rPr>
+          <w:rFonts w:ascii="Cambria" w:hAnsi="Cambria" w:cs="Cambria"/>
+          <w:b/>
+          <w:bCs/>
+          <w:sz w:val="32"/>
+          <w:szCs w:val="32"/>
+        </w:rPr>
+      </w:pPr>
+      <w:proofErr w:type="gramStart"/>
+      <w:r>
+        <w:rPr>
+          <w:rFonts w:ascii="Cambria" w:hAnsi="Cambria" w:cs="Cambria"/>
+          <w:b/>
+          <w:bCs/>
+          <w:sz w:val="32"/>
+          <w:szCs w:val="32"/>
+        </w:rPr>
+        <w:t>adapter</w:t>
+      </w:r>
+      <w:proofErr w:type="gramEnd"/>
+    </w:p>
+    <w:p>
+      <w:pPr>
+        <w:widowControl w:val="0"/>
+        <w:autoSpaceDE w:val="0"/>
+        <w:autoSpaceDN w:val="0"/>
+        <w:adjustRightInd w:val="0"/>
+        <w:rPr>
+          <w:rFonts w:ascii="Cambria" w:hAnsi="Cambria" w:cs="Cambria"/>
+          <w:b/>
+          <w:bCs/>
+          <w:sz w:val="32"/>
+          <w:szCs w:val="32"/>
+        </w:rPr>
+      </w:pPr>
+      <w:proofErr w:type="spellStart"/>
+      <w:proofErr w:type="gramStart"/>
+      <w:r>
+        <w:rPr>
+          <w:rFonts w:ascii="Cambria" w:hAnsi="Cambria" w:cs="Cambria"/>
+          <w:b/>
+          <w:bCs/>
+          <w:sz w:val="32"/>
+          <w:szCs w:val="32"/>
+        </w:rPr>
+        <w:t>post</w:t>
+      </w:r>
+      <w:proofErr w:type="gramEnd"/>
+      <w:r>
+        <w:rPr>
+          <w:rFonts w:ascii="Cambria" w:hAnsi="Cambria" w:cs="Cambria"/>
+          <w:b/>
+          <w:bCs/>
+          <w:sz w:val="32"/>
+          <w:szCs w:val="32"/>
+        </w:rPr>
+        <w:t>_model</w:t>
+      </w:r>
+      <w:proofErr w:type="spellEnd"/>
+    </w:p>
+    <w:p>
+      <w:pPr>
+        <w:widowControl w:val="0"/>
+        <w:autoSpaceDE w:val="0"/>
+        <w:autoSpaceDN w:val="0"/>
+        <w:adjustRightInd w:val="0"/>
+        <w:rPr>
+          <w:rFonts w:ascii="Cambria" w:hAnsi="Cambria" w:cs="Cambria"/>
+          <w:b/>
+          <w:bCs/>
+          <w:sz w:val="32"/>
+          <w:szCs w:val="32"/>
+        </w:rPr>
+      </w:pPr>
+      <w:proofErr w:type="spellStart"/>
+      <w:proofErr w:type="gramStart"/>
+      <w:r>
+        <w:rPr>
+          <w:rFonts w:ascii="Cambria" w:hAnsi="Cambria" w:cs="Cambria"/>
+          <w:b/>
+          <w:bCs/>
+          <w:sz w:val="32"/>
+          <w:szCs w:val="32"/>
+        </w:rPr>
+        <w:t>post</w:t>
+      </w:r>
+      <w:proofErr w:type="gramEnd"/>
+      <w:r>
+        <w:rPr>
+          <w:rFonts w:ascii="Cambria" w:hAnsi="Cambria" w:cs="Cambria"/>
+          <w:b/>
+          <w:bCs/>
+          <w:sz w:val="32"/>
+          <w:szCs w:val="32"/>
+        </w:rPr>
+        <w:t>_fixture</w:t>
+      </w:r>
+      <w:proofErr w:type="spellEnd"/>
+    </w:p>
+    <w:p>
+      <w:pPr>
+        <w:widowControl w:val="0"/>
+        <w:autoSpaceDE w:val="0"/>
+        <w:autoSpaceDN w:val="0"/>
+        <w:adjustRightInd w:val="0"/>
+        <w:rPr>
+          <w:rFonts w:ascii="Cambria" w:hAnsi="Cambria" w:cs="Cambria"/>
+          <w:b/>
+          <w:bCs/>
+          <w:sz w:val="32"/>
+          <w:szCs w:val="32"/>
+        </w:rPr>
+      </w:pPr>
+      <w:proofErr w:type="spellStart"/>
+      <w:proofErr w:type="gramStart"/>
+      <w:r>
+        <w:rPr>
+          <w:rFonts w:ascii="Cambria" w:hAnsi="Cambria" w:cs="Cambria"/>
+          <w:b/>
+          <w:bCs/>
+          <w:sz w:val="32"/>
+          <w:szCs w:val="32"/>
+        </w:rPr>
+        <w:t>posts</w:t>
+      </w:r>
+      <w:proofErr w:type="gramEnd"/>
+      <w:r>
+        <w:rPr>
+          <w:rFonts w:ascii="Cambria" w:hAnsi="Cambria" w:cs="Cambria"/>
+          <w:b/>
+          <w:bCs/>
+          <w:sz w:val="32"/>
+          <w:szCs w:val="32"/>
+        </w:rPr>
+        <w:t>_route</w:t>
+      </w:r>
+      <w:proofErr w:type="spellEnd"/>
+    </w:p>
+    <w:p>
+      <w:pPr>
+        <w:widowControl w:val="0"/>
+        <w:autoSpaceDE w:val="0"/>
+        <w:autoSpaceDN w:val="0"/>
+        <w:adjustRightInd w:val="0"/>
+        <w:rPr>
+          <w:rFonts w:ascii="Cambria" w:hAnsi="Cambria" w:cs="Cambria"/>
+          <w:b/>
+          <w:bCs/>
+          <w:sz w:val="32"/>
+          <w:szCs w:val="32"/>
+        </w:rPr>
+      </w:pPr>
+      <w:proofErr w:type="spellStart"/>
+      <w:proofErr w:type="gramStart"/>
+      <w:r>
+        <w:rPr>
+          <w:rFonts w:ascii="Cambria" w:hAnsi="Cambria" w:cs="Cambria"/>
+          <w:b/>
+          <w:bCs/>
+          <w:sz w:val="32"/>
+          <w:szCs w:val="32"/>
+        </w:rPr>
+        <w:t>post</w:t>
+      </w:r>
+      <w:proofErr w:type="gramEnd"/>
+      <w:r>
+        <w:rPr>
+          <w:rFonts w:ascii="Cambria" w:hAnsi="Cambria" w:cs="Cambria"/>
+          <w:b/>
+          <w:bCs/>
+          <w:sz w:val="32"/>
+          <w:szCs w:val="32"/>
+        </w:rPr>
+        <w:t>_template</w:t>
+      </w:r>
+      <w:proofErr w:type="spellEnd"/>
+    </w:p>
+    <w:p>
+      <w:pPr>
+        <w:widowControl w:val="0"/>
+        <w:autoSpaceDE w:val="0"/>
+        <w:autoSpaceDN w:val="0"/>
+        <w:adjustRightInd w:val="0"/>
+        <w:rPr>
+          <w:rFonts w:ascii="Cambria" w:hAnsi="Cambria" w:cs="Cambria"/>
+          <w:b/>
+          <w:bCs/>
+          <w:sz w:val="32"/>
+          <w:szCs w:val="32"/>
+        </w:rPr>
+      </w:pPr>
+      <w:proofErr w:type="spellStart"/>
+      <w:proofErr w:type="gramStart"/>
+      <w:r>
+        <w:rPr>
+          <w:rFonts w:ascii="Cambria" w:hAnsi="Cambria" w:cs="Cambria"/>
+          <w:b/>
+          <w:bCs/>
+          <w:sz w:val="32"/>
+          <w:szCs w:val="32"/>
+        </w:rPr>
+        <w:t>post</w:t>
+      </w:r>
+      <w:proofErr w:type="gramEnd"/>
+      <w:r>
+        <w:rPr>
+          <w:rFonts w:ascii="Cambria" w:hAnsi="Cambria" w:cs="Cambria"/>
+          <w:b/>
+          <w:bCs/>
+          <w:sz w:val="32"/>
+          <w:szCs w:val="32"/>
+        </w:rPr>
+        <w:t>_route</w:t>
+      </w:r>
+      <w:proofErr w:type="spellEnd"/>
+    </w:p>
+    <w:p>
+      <w:pPr>
+        <w:widowControl w:val="0"/>
+        <w:autoSpaceDE w:val="0"/>
+        <w:autoSpaceDN w:val="0"/>
+        <w:adjustRightInd w:val="0"/>
+        <w:rPr>
+          <w:rFonts w:ascii="Cambria" w:hAnsi="Cambria" w:cs="Cambria"/>
+          <w:b/>
+          <w:bCs/>
+          <w:sz w:val="32"/>
+          <w:szCs w:val="32"/>
+        </w:rPr>
+      </w:pPr>
+      <w:proofErr w:type="spellStart"/>
+      <w:proofErr w:type="gramStart"/>
+      <w:r>
+        <w:rPr>
+          <w:rFonts w:ascii="Cambria" w:hAnsi="Cambria" w:cs="Cambria"/>
+          <w:b/>
+          <w:bCs/>
+          <w:sz w:val="32"/>
+          <w:szCs w:val="32"/>
+        </w:rPr>
+        <w:t>date</w:t>
+      </w:r>
+      <w:proofErr w:type="gramEnd"/>
+      <w:r>
+        <w:rPr>
+          <w:rFonts w:ascii="Cambria" w:hAnsi="Cambria" w:cs="Cambria"/>
+          <w:b/>
+          <w:bCs/>
+          <w:sz w:val="32"/>
+          <w:szCs w:val="32"/>
+        </w:rPr>
+        <w:t>_helper</w:t>
+      </w:r>
+      <w:proofErr w:type="spellEnd"/>
+    </w:p>
+    <w:p>
+      <w:pPr>
+        <w:widowControl w:val="0"/>
+        <w:autoSpaceDE w:val="0"/>
+        <w:autoSpaceDN w:val="0"/>
+        <w:adjustRightInd w:val="0"/>
+        <w:rPr>
+          <w:rFonts w:ascii="Cambria" w:hAnsi="Cambria" w:cs="Cambria"/>
+          <w:b/>
+          <w:bCs/>
+          <w:sz w:val="32"/>
+          <w:szCs w:val="32"/>
+        </w:rPr>
+      </w:pPr>
+      <w:proofErr w:type="spellStart"/>
+      <w:proofErr w:type="gramStart"/>
+      <w:r>
+        <w:rPr>
+          <w:rFonts w:ascii="Cambria" w:hAnsi="Cambria" w:cs="Cambria"/>
+          <w:b/>
+          <w:bCs/>
+          <w:sz w:val="32"/>
+          <w:szCs w:val="32"/>
+        </w:rPr>
+        <w:t>markdown</w:t>
+      </w:r>
+      <w:proofErr w:type="gramEnd"/>
+      <w:r>
+        <w:rPr>
+          <w:rFonts w:ascii="Cambria" w:hAnsi="Cambria" w:cs="Cambria"/>
+          <w:b/>
+          <w:bCs/>
+          <w:sz w:val="32"/>
+          <w:szCs w:val="32"/>
+        </w:rPr>
+        <w:t>_helper</w:t>
+      </w:r>
+      <w:proofErr w:type="spellEnd"/>
+    </w:p>
+    <w:p>
+      <w:pPr>
+        <w:widowControl w:val="0"/>
+        <w:autoSpaceDE w:val="0"/>
+        <w:autoSpaceDN w:val="0"/>
+        <w:adjustRightInd w:val="0"/>
+        <w:rPr>
+          <w:rFonts w:ascii="Cambria" w:hAnsi="Cambria" w:cs="Cambria"/>
+          <w:b/>
+          <w:bCs/>
+          <w:sz w:val="32"/>
+          <w:szCs w:val="32"/>
+        </w:rPr>
+      </w:pPr>
+      <w:proofErr w:type="spellStart"/>
+      <w:proofErr w:type="gramStart"/>
+      <w:r>
+        <w:rPr>
+          <w:rFonts w:ascii="Cambria" w:hAnsi="Cambria" w:cs="Cambria"/>
+          <w:b/>
+          <w:bCs/>
+          <w:sz w:val="32"/>
+          <w:szCs w:val="32"/>
+        </w:rPr>
+        <w:t>post</w:t>
+      </w:r>
+      <w:proofErr w:type="gramEnd"/>
+      <w:r>
+        <w:rPr>
+          <w:rFonts w:ascii="Cambria" w:hAnsi="Cambria" w:cs="Cambria"/>
+          <w:b/>
+          <w:bCs/>
+          <w:sz w:val="32"/>
+          <w:szCs w:val="32"/>
+        </w:rPr>
+        <w:t>_edit_template</w:t>
+      </w:r>
+      <w:proofErr w:type="spellEnd"/>
+    </w:p>
+    <w:p>
+      <w:pPr>
+        <w:widowControl w:val="0"/>
+        <w:autoSpaceDE w:val="0"/>
+        <w:autoSpaceDN w:val="0"/>
+        <w:adjustRightInd w:val="0"/>
+        <w:rPr>
+          <w:rFonts w:ascii="Cambria" w:hAnsi="Cambria" w:cs="Cambria"/>
+          <w:b/>
+          <w:bCs/>
+          <w:sz w:val="32"/>
+          <w:szCs w:val="32"/>
+        </w:rPr>
+      </w:pPr>
+      <w:proofErr w:type="spellStart"/>
+      <w:proofErr w:type="gramStart"/>
+      <w:r>
+        <w:rPr>
+          <w:rFonts w:ascii="Cambria" w:hAnsi="Cambria" w:cs="Cambria"/>
+          <w:b/>
+          <w:bCs/>
+          <w:sz w:val="32"/>
+          <w:szCs w:val="32"/>
+        </w:rPr>
+        <w:t>post</w:t>
+      </w:r>
+      <w:proofErr w:type="gramEnd"/>
+      <w:r>
+        <w:rPr>
+          <w:rFonts w:ascii="Cambria" w:hAnsi="Cambria" w:cs="Cambria"/>
+          <w:b/>
+          <w:bCs/>
+          <w:sz w:val="32"/>
+          <w:szCs w:val="32"/>
+        </w:rPr>
+        <w:t>_controller</w:t>
+      </w:r>
+      <w:proofErr w:type="spellEnd"/>
+    </w:p>
+    <w:p>
+      <w:pPr>
+        <w:widowControl w:val="0"/>
+        <w:autoSpaceDE w:val="0"/>
+        <w:autoSpaceDN w:val="0"/>
+        <w:adjustRightInd w:val="0"/>
+        <w:rPr>
+          <w:rFonts w:ascii="Cambria" w:hAnsi="Cambria" w:cs="Cambria"/>
+          <w:b/>
+          <w:bCs/>
+          <w:sz w:val="32"/>
+          <w:szCs w:val="32"/>
+        </w:rPr>
+      </w:pPr>
+      <w:proofErr w:type="spellStart"/>
+      <w:proofErr w:type="gramStart"/>
+      <w:r>
+        <w:rPr>
+          <w:rFonts w:ascii="Cambria" w:hAnsi="Cambria" w:cs="Cambria"/>
+          <w:b/>
+          <w:bCs/>
+          <w:sz w:val="32"/>
+          <w:szCs w:val="32"/>
+        </w:rPr>
+        <w:t>post</w:t>
+      </w:r>
+      <w:proofErr w:type="gramEnd"/>
+      <w:r>
+        <w:rPr>
+          <w:rFonts w:ascii="Cambria" w:hAnsi="Cambria" w:cs="Cambria"/>
+          <w:b/>
+          <w:bCs/>
+          <w:sz w:val="32"/>
+          <w:szCs w:val="32"/>
+        </w:rPr>
+        <w:t>_edit_partial</w:t>
+      </w:r>
+      <w:proofErr w:type="spellEnd"/>
+    </w:p>
+    <w:p>
+      <w:pPr>
+        <w:widowControl w:val="0"/>
+        <w:autoSpaceDE w:val="0"/>
+        <w:autoSpaceDN w:val="0"/>
+        <w:adjustRightInd w:val="0"/>
+        <w:rPr>
+          <w:rFonts w:ascii="Cambria" w:hAnsi="Cambria" w:cs="Cambria"/>
+          <w:b/>
+          <w:bCs/>
+          <w:sz w:val="32"/>
+          <w:szCs w:val="32"/>
+        </w:rPr>
+      </w:pPr>
+      <w:proofErr w:type="spellStart"/>
+      <w:proofErr w:type="gramStart"/>
+      <w:r>
+        <w:rPr>
+          <w:rFonts w:ascii="Cambria" w:hAnsi="Cambria" w:cs="Cambria"/>
+          <w:b/>
+          <w:bCs/>
+          <w:sz w:val="32"/>
+          <w:szCs w:val="32"/>
+        </w:rPr>
+        <w:t>posts</w:t>
+      </w:r>
+      <w:proofErr w:type="gramEnd"/>
+      <w:r>
+        <w:rPr>
+          <w:rFonts w:ascii="Cambria" w:hAnsi="Cambria" w:cs="Cambria"/>
+          <w:b/>
+          <w:bCs/>
+          <w:sz w:val="32"/>
+          <w:szCs w:val="32"/>
+        </w:rPr>
+        <w:t>_index_template</w:t>
+      </w:r>
+      <w:proofErr w:type="spellEnd"/>
+    </w:p>
+    <w:p>
+      <w:proofErr w:type="spellStart"/>
+      <w:proofErr w:type="gramStart"/>
+      <w:r>
+        <w:rPr>
+          <w:rFonts w:ascii="Cambria" w:hAnsi="Cambria" w:cs="Cambria"/>
+          <w:b/>
+          <w:bCs/>
+          <w:sz w:val="32"/>
+          <w:szCs w:val="32"/>
+        </w:rPr>
+        <w:t>index</w:t>
+      </w:r>
+      <w:proofErr w:type="gramEnd"/>
+      <w:r>
+        <w:rPr>
+          <w:rFonts w:ascii="Cambria" w:hAnsi="Cambria" w:cs="Cambria"/>
+          <w:b/>
+          <w:bCs/>
+          <w:sz w:val="32"/>
+          <w:szCs w:val="32"/>
+        </w:rPr>
+        <w:t>_route</w:t>
+      </w:r>
+      <w:proofErr w:type="spellEnd"/>
     </w:p>
     <w:sectPr>
       <w:pgSz w:w="12240" w:h="15840"/>
@@ -4614,6 +6121,29 @@
     <w:name w:val="Normal"/>
     <w:qFormat/>
   </w:style>
+  <w:style w:type="paragraph" w:styleId="Heading1">
+    <w:name w:val="heading 1"/>
+    <w:basedOn w:val="Normal"/>
+    <w:next w:val="Normal"/>
+    <w:link w:val="Heading1Char"/>
+    <w:uiPriority w:val="9"/>
+    <w:qFormat/>
+    <w:rsid w:val="00540FF3"/>
+    <w:pPr>
+      <w:keepNext/>
+      <w:keepLines/>
+      <w:spacing w:before="480"/>
+      <w:outlineLvl w:val="0"/>
+    </w:pPr>
+    <w:rPr>
+      <w:rFonts w:asciiTheme="majorHAnsi" w:eastAsiaTheme="majorEastAsia" w:hAnsiTheme="majorHAnsi" w:cstheme="majorBidi"/>
+      <w:b/>
+      <w:bCs/>
+      <w:color w:val="345A8A" w:themeColor="accent1" w:themeShade="B5"/>
+      <w:sz w:val="32"/>
+      <w:szCs w:val="32"/>
+    </w:rPr>
+  </w:style>
   <w:style w:type="character" w:default="1" w:styleId="DefaultParagraphFont">
     <w:name w:val="Default Paragraph Font"/>
     <w:uiPriority w:val="1"/>
@@ -4651,6 +6181,21 @@
       <w:ind w:left="720"/>
       <w:contextualSpacing/>
     </w:pPr>
+  </w:style>
+  <w:style w:type="character" w:customStyle="1" w:styleId="Heading1Char">
+    <w:name w:val="Heading 1 Char"/>
+    <w:basedOn w:val="DefaultParagraphFont"/>
+    <w:link w:val="Heading1"/>
+    <w:uiPriority w:val="9"/>
+    <w:rsid w:val="00540FF3"/>
+    <w:rPr>
+      <w:rFonts w:asciiTheme="majorHAnsi" w:eastAsiaTheme="majorEastAsia" w:hAnsiTheme="majorHAnsi" w:cstheme="majorBidi"/>
+      <w:b/>
+      <w:bCs/>
+      <w:color w:val="345A8A" w:themeColor="accent1" w:themeShade="B5"/>
+      <w:sz w:val="32"/>
+      <w:szCs w:val="32"/>
+    </w:rPr>
   </w:style>
 </w:styles>
 </file>
@@ -4811,6 +6356,29 @@
     <w:name w:val="Normal"/>
     <w:qFormat/>
   </w:style>
+  <w:style w:type="paragraph" w:styleId="Heading1">
+    <w:name w:val="heading 1"/>
+    <w:basedOn w:val="Normal"/>
+    <w:next w:val="Normal"/>
+    <w:link w:val="Heading1Char"/>
+    <w:uiPriority w:val="9"/>
+    <w:qFormat/>
+    <w:rsid w:val="00540FF3"/>
+    <w:pPr>
+      <w:keepNext/>
+      <w:keepLines/>
+      <w:spacing w:before="480"/>
+      <w:outlineLvl w:val="0"/>
+    </w:pPr>
+    <w:rPr>
+      <w:rFonts w:asciiTheme="majorHAnsi" w:eastAsiaTheme="majorEastAsia" w:hAnsiTheme="majorHAnsi" w:cstheme="majorBidi"/>
+      <w:b/>
+      <w:bCs/>
+      <w:color w:val="345A8A" w:themeColor="accent1" w:themeShade="B5"/>
+      <w:sz w:val="32"/>
+      <w:szCs w:val="32"/>
+    </w:rPr>
+  </w:style>
   <w:style w:type="character" w:default="1" w:styleId="DefaultParagraphFont">
     <w:name w:val="Default Paragraph Font"/>
     <w:uiPriority w:val="1"/>
@@ -4848,6 +6416,21 @@
       <w:ind w:left="720"/>
       <w:contextualSpacing/>
     </w:pPr>
+  </w:style>
+  <w:style w:type="character" w:customStyle="1" w:styleId="Heading1Char">
+    <w:name w:val="Heading 1 Char"/>
+    <w:basedOn w:val="DefaultParagraphFont"/>
+    <w:link w:val="Heading1"/>
+    <w:uiPriority w:val="9"/>
+    <w:rsid w:val="00540FF3"/>
+    <w:rPr>
+      <w:rFonts w:asciiTheme="majorHAnsi" w:eastAsiaTheme="majorEastAsia" w:hAnsiTheme="majorHAnsi" w:cstheme="majorBidi"/>
+      <w:b/>
+      <w:bCs/>
+      <w:color w:val="345A8A" w:themeColor="accent1" w:themeShade="B5"/>
+      <w:sz w:val="32"/>
+      <w:szCs w:val="32"/>
+    </w:rPr>
   </w:style>
 </w:styles>
 </file>

</xml_diff>

<commit_message>
Add focus input to demo
</commit_message>
<xml_diff>
--- a/notes.docx
+++ b/notes.docx
@@ -14,14 +14,30 @@
           <w:sz w:val="32"/>
           <w:szCs w:val="32"/>
         </w:rPr>
-        <w:t xml:space="preserve">Step 0 -  </w:t>
-      </w:r>
-      <w:r>
-        <w:rPr>
-          <w:sz w:val="32"/>
-          <w:szCs w:val="32"/>
-        </w:rPr>
-        <w:t>Ember Starter kit</w:t>
+        <w:t xml:space="preserve">Step 0 </w:t>
+      </w:r>
+      <w:proofErr w:type="gramStart"/>
+      <w:r>
+        <w:rPr>
+          <w:sz w:val="32"/>
+          <w:szCs w:val="32"/>
+        </w:rPr>
+        <w:t xml:space="preserve">-  </w:t>
+      </w:r>
+      <w:r>
+        <w:rPr>
+          <w:sz w:val="32"/>
+          <w:szCs w:val="32"/>
+        </w:rPr>
+        <w:t>Ember</w:t>
+      </w:r>
+      <w:proofErr w:type="gramEnd"/>
+      <w:r>
+        <w:rPr>
+          <w:sz w:val="32"/>
+          <w:szCs w:val="32"/>
+        </w:rPr>
+        <w:t xml:space="preserve"> Starter kit</w:t>
       </w:r>
     </w:p>
     <w:p>
@@ -76,6 +92,7 @@
           <w:szCs w:val="32"/>
         </w:rPr>
       </w:pPr>
+      <w:proofErr w:type="gramStart"/>
       <w:r>
         <w:rPr>
           <w:sz w:val="32"/>
@@ -83,6 +100,7 @@
         </w:rPr>
         <w:t>showdown.js</w:t>
       </w:r>
+      <w:proofErr w:type="gramEnd"/>
     </w:p>
     <w:p>
       <w:pPr>
@@ -96,6 +114,7 @@
           <w:szCs w:val="32"/>
         </w:rPr>
       </w:pPr>
+      <w:proofErr w:type="gramStart"/>
       <w:r>
         <w:rPr>
           <w:sz w:val="32"/>
@@ -103,6 +122,7 @@
         </w:rPr>
         <w:t>moment.js</w:t>
       </w:r>
+      <w:proofErr w:type="gramEnd"/>
     </w:p>
     <w:p>
       <w:pPr>
@@ -162,7 +182,35 @@
           <w:sz w:val="32"/>
           <w:szCs w:val="32"/>
         </w:rPr>
-        <w:t>App = Ember.Application.create()</w:t>
+        <w:t xml:space="preserve">App = </w:t>
+      </w:r>
+      <w:proofErr w:type="spellStart"/>
+      <w:proofErr w:type="gramStart"/>
+      <w:r>
+        <w:rPr>
+          <w:rFonts w:ascii="Consolas" w:hAnsi="Consolas"/>
+          <w:sz w:val="32"/>
+          <w:szCs w:val="32"/>
+        </w:rPr>
+        <w:t>Ember.Application.create</w:t>
+      </w:r>
+      <w:proofErr w:type="spellEnd"/>
+      <w:r>
+        <w:rPr>
+          <w:rFonts w:ascii="Consolas" w:hAnsi="Consolas"/>
+          <w:sz w:val="32"/>
+          <w:szCs w:val="32"/>
+        </w:rPr>
+        <w:t>(</w:t>
+      </w:r>
+      <w:proofErr w:type="gramEnd"/>
+      <w:r>
+        <w:rPr>
+          <w:rFonts w:ascii="Consolas" w:hAnsi="Consolas"/>
+          <w:sz w:val="32"/>
+          <w:szCs w:val="32"/>
+        </w:rPr>
+        <w:t>)</w:t>
       </w:r>
     </w:p>
     <w:p>
@@ -282,8 +330,25 @@
           <w:sz w:val="32"/>
           <w:szCs w:val="32"/>
         </w:rPr>
-        <w:t xml:space="preserve">Add the application template(Snippet: </w:t>
-      </w:r>
+        <w:t xml:space="preserve">Add the application </w:t>
+      </w:r>
+      <w:proofErr w:type="gramStart"/>
+      <w:r>
+        <w:rPr>
+          <w:sz w:val="32"/>
+          <w:szCs w:val="32"/>
+        </w:rPr>
+        <w:t>template(</w:t>
+      </w:r>
+      <w:proofErr w:type="gramEnd"/>
+      <w:r>
+        <w:rPr>
+          <w:sz w:val="32"/>
+          <w:szCs w:val="32"/>
+        </w:rPr>
+        <w:t xml:space="preserve">Snippet: </w:t>
+      </w:r>
+      <w:proofErr w:type="spellStart"/>
       <w:r>
         <w:rPr>
           <w:b/>
@@ -292,6 +357,7 @@
         </w:rPr>
         <w:t>app_template</w:t>
       </w:r>
+      <w:proofErr w:type="spellEnd"/>
       <w:r>
         <w:rPr>
           <w:sz w:val="32"/>
@@ -469,6 +535,7 @@
         </w:rPr>
         <w:t xml:space="preserve">Create about template (Snippet: </w:t>
       </w:r>
+      <w:proofErr w:type="spellStart"/>
       <w:r>
         <w:rPr>
           <w:b/>
@@ -477,6 +544,7 @@
         </w:rPr>
         <w:t>about_template</w:t>
       </w:r>
+      <w:proofErr w:type="spellEnd"/>
       <w:r>
         <w:rPr>
           <w:sz w:val="32"/>
@@ -612,7 +680,23 @@
           <w:sz w:val="32"/>
           <w:szCs w:val="32"/>
         </w:rPr>
-        <w:t xml:space="preserve"> to url and still nothing happens</w:t>
+        <w:t xml:space="preserve"> to </w:t>
+      </w:r>
+      <w:proofErr w:type="spellStart"/>
+      <w:r>
+        <w:rPr>
+          <w:sz w:val="32"/>
+          <w:szCs w:val="32"/>
+        </w:rPr>
+        <w:t>url</w:t>
+      </w:r>
+      <w:proofErr w:type="spellEnd"/>
+      <w:r>
+        <w:rPr>
+          <w:sz w:val="32"/>
+          <w:szCs w:val="32"/>
+        </w:rPr>
+        <w:t xml:space="preserve"> and still nothing happens</w:t>
       </w:r>
     </w:p>
     <w:p>
@@ -707,7 +791,39 @@
           <w:sz w:val="32"/>
           <w:szCs w:val="32"/>
         </w:rPr>
-        <w:t>Add {{#linkTo 'about' }} helper</w:t>
+        <w:t>Add {{#</w:t>
+      </w:r>
+      <w:proofErr w:type="spellStart"/>
+      <w:r>
+        <w:rPr>
+          <w:sz w:val="32"/>
+          <w:szCs w:val="32"/>
+        </w:rPr>
+        <w:t>linkTo</w:t>
+      </w:r>
+      <w:proofErr w:type="spellEnd"/>
+      <w:r>
+        <w:rPr>
+          <w:sz w:val="32"/>
+          <w:szCs w:val="32"/>
+        </w:rPr>
+        <w:t xml:space="preserve"> </w:t>
+      </w:r>
+      <w:proofErr w:type="gramStart"/>
+      <w:r>
+        <w:rPr>
+          <w:sz w:val="32"/>
+          <w:szCs w:val="32"/>
+        </w:rPr>
+        <w:t>'about' }</w:t>
+      </w:r>
+      <w:proofErr w:type="gramEnd"/>
+      <w:r>
+        <w:rPr>
+          <w:sz w:val="32"/>
+          <w:szCs w:val="32"/>
+        </w:rPr>
+        <w:t>} helper</w:t>
       </w:r>
     </w:p>
     <w:p>
@@ -742,12 +858,21 @@
           <w:szCs w:val="32"/>
         </w:rPr>
       </w:pPr>
-      <w:r>
-        <w:rPr>
-          <w:sz w:val="32"/>
-          <w:szCs w:val="32"/>
-        </w:rPr>
-        <w:t>renders content</w:t>
+      <w:proofErr w:type="gramStart"/>
+      <w:r>
+        <w:rPr>
+          <w:sz w:val="32"/>
+          <w:szCs w:val="32"/>
+        </w:rPr>
+        <w:t>renders</w:t>
+      </w:r>
+      <w:proofErr w:type="gramEnd"/>
+      <w:r>
+        <w:rPr>
+          <w:sz w:val="32"/>
+          <w:szCs w:val="32"/>
+        </w:rPr>
+        <w:t xml:space="preserve"> content</w:t>
       </w:r>
     </w:p>
     <w:p>
@@ -767,8 +892,17 @@
           <w:sz w:val="32"/>
           <w:szCs w:val="32"/>
         </w:rPr>
-        <w:t>Updates the url</w:t>
-      </w:r>
+        <w:t xml:space="preserve">Updates the </w:t>
+      </w:r>
+      <w:proofErr w:type="spellStart"/>
+      <w:r>
+        <w:rPr>
+          <w:sz w:val="32"/>
+          <w:szCs w:val="32"/>
+        </w:rPr>
+        <w:t>url</w:t>
+      </w:r>
+      <w:proofErr w:type="spellEnd"/>
     </w:p>
     <w:p>
       <w:pPr>
@@ -852,6 +986,7 @@
         </w:rPr>
         <w:t xml:space="preserve">Define Posts template (Snippet: </w:t>
       </w:r>
+      <w:proofErr w:type="spellStart"/>
       <w:r>
         <w:rPr>
           <w:b/>
@@ -860,6 +995,7 @@
         </w:rPr>
         <w:t>posts_template</w:t>
       </w:r>
+      <w:proofErr w:type="spellEnd"/>
       <w:r>
         <w:rPr>
           <w:sz w:val="32"/>
@@ -885,7 +1021,39 @@
           <w:sz w:val="32"/>
           <w:szCs w:val="32"/>
         </w:rPr>
-        <w:t>Change posts link in navbar to use {{linkTo 'posts'}}</w:t>
+        <w:t xml:space="preserve">Change posts link in </w:t>
+      </w:r>
+      <w:proofErr w:type="spellStart"/>
+      <w:r>
+        <w:rPr>
+          <w:sz w:val="32"/>
+          <w:szCs w:val="32"/>
+        </w:rPr>
+        <w:t>navbar</w:t>
+      </w:r>
+      <w:proofErr w:type="spellEnd"/>
+      <w:r>
+        <w:rPr>
+          <w:sz w:val="32"/>
+          <w:szCs w:val="32"/>
+        </w:rPr>
+        <w:t xml:space="preserve"> to use {{</w:t>
+      </w:r>
+      <w:proofErr w:type="spellStart"/>
+      <w:r>
+        <w:rPr>
+          <w:sz w:val="32"/>
+          <w:szCs w:val="32"/>
+        </w:rPr>
+        <w:t>linkTo</w:t>
+      </w:r>
+      <w:proofErr w:type="spellEnd"/>
+      <w:r>
+        <w:rPr>
+          <w:sz w:val="32"/>
+          <w:szCs w:val="32"/>
+        </w:rPr>
+        <w:t xml:space="preserve"> 'posts'}}</w:t>
       </w:r>
     </w:p>
     <w:p>
@@ -932,7 +1100,32 @@
           <w:sz w:val="32"/>
           <w:szCs w:val="32"/>
         </w:rPr>
-        <w:t>Router:  this.resource('posts');</w:t>
+        <w:t xml:space="preserve">Router:  </w:t>
+      </w:r>
+      <w:proofErr w:type="spellStart"/>
+      <w:proofErr w:type="gramStart"/>
+      <w:r>
+        <w:rPr>
+          <w:sz w:val="32"/>
+          <w:szCs w:val="32"/>
+        </w:rPr>
+        <w:t>this.resource</w:t>
+      </w:r>
+      <w:proofErr w:type="spellEnd"/>
+      <w:r>
+        <w:rPr>
+          <w:sz w:val="32"/>
+          <w:szCs w:val="32"/>
+        </w:rPr>
+        <w:t>(</w:t>
+      </w:r>
+      <w:proofErr w:type="gramEnd"/>
+      <w:r>
+        <w:rPr>
+          <w:sz w:val="32"/>
+          <w:szCs w:val="32"/>
+        </w:rPr>
+        <w:t>'posts');</w:t>
       </w:r>
     </w:p>
     <w:p>
@@ -1081,7 +1274,23 @@
           <w:sz w:val="32"/>
           <w:szCs w:val="32"/>
         </w:rPr>
-        <w:t>Using the FixtureAdapter store for now</w:t>
+        <w:t xml:space="preserve">Using the </w:t>
+      </w:r>
+      <w:proofErr w:type="spellStart"/>
+      <w:r>
+        <w:rPr>
+          <w:sz w:val="32"/>
+          <w:szCs w:val="32"/>
+        </w:rPr>
+        <w:t>FixtureAdapter</w:t>
+      </w:r>
+      <w:proofErr w:type="spellEnd"/>
+      <w:r>
+        <w:rPr>
+          <w:sz w:val="32"/>
+          <w:szCs w:val="32"/>
+        </w:rPr>
+        <w:t xml:space="preserve"> store for now</w:t>
       </w:r>
     </w:p>
     <w:p>
@@ -1103,6 +1312,7 @@
         </w:rPr>
         <w:t xml:space="preserve">Define a model (Snippet: </w:t>
       </w:r>
+      <w:proofErr w:type="spellStart"/>
       <w:r>
         <w:rPr>
           <w:b/>
@@ -1111,6 +1321,7 @@
         </w:rPr>
         <w:t>post_model</w:t>
       </w:r>
+      <w:proofErr w:type="spellEnd"/>
       <w:r>
         <w:rPr>
           <w:sz w:val="32"/>
@@ -1165,6 +1376,7 @@
         </w:rPr>
         <w:t xml:space="preserve">Fixture data (Snippet: </w:t>
       </w:r>
+      <w:proofErr w:type="spellStart"/>
       <w:r>
         <w:rPr>
           <w:b/>
@@ -1173,6 +1385,7 @@
         </w:rPr>
         <w:t>post_fixture</w:t>
       </w:r>
+      <w:proofErr w:type="spellEnd"/>
       <w:r>
         <w:rPr>
           <w:sz w:val="32"/>
@@ -1260,12 +1473,37 @@
           <w:szCs w:val="32"/>
         </w:rPr>
       </w:pPr>
-      <w:r>
-        <w:rPr>
-          <w:sz w:val="32"/>
-          <w:szCs w:val="32"/>
-        </w:rPr>
-        <w:t xml:space="preserve">wrap &lt;tr&gt;&lt;td&gt; with </w:t>
+      <w:proofErr w:type="gramStart"/>
+      <w:r>
+        <w:rPr>
+          <w:sz w:val="32"/>
+          <w:szCs w:val="32"/>
+        </w:rPr>
+        <w:t>wrap</w:t>
+      </w:r>
+      <w:proofErr w:type="gramEnd"/>
+      <w:r>
+        <w:rPr>
+          <w:sz w:val="32"/>
+          <w:szCs w:val="32"/>
+        </w:rPr>
+        <w:t xml:space="preserve"> &lt;</w:t>
+      </w:r>
+      <w:proofErr w:type="spellStart"/>
+      <w:r>
+        <w:rPr>
+          <w:sz w:val="32"/>
+          <w:szCs w:val="32"/>
+        </w:rPr>
+        <w:t>tr</w:t>
+      </w:r>
+      <w:proofErr w:type="spellEnd"/>
+      <w:r>
+        <w:rPr>
+          <w:sz w:val="32"/>
+          <w:szCs w:val="32"/>
+        </w:rPr>
+        <w:t xml:space="preserve">&gt;&lt;td&gt; with </w:t>
       </w:r>
       <w:r>
         <w:rPr>
@@ -1351,12 +1589,21 @@
           <w:szCs w:val="32"/>
         </w:rPr>
       </w:pPr>
-      <w:r>
-        <w:rPr>
-          <w:sz w:val="32"/>
-          <w:szCs w:val="32"/>
-        </w:rPr>
-        <w:t>nothing is displayed</w:t>
+      <w:proofErr w:type="gramStart"/>
+      <w:r>
+        <w:rPr>
+          <w:sz w:val="32"/>
+          <w:szCs w:val="32"/>
+        </w:rPr>
+        <w:t>nothing</w:t>
+      </w:r>
+      <w:proofErr w:type="gramEnd"/>
+      <w:r>
+        <w:rPr>
+          <w:sz w:val="32"/>
+          <w:szCs w:val="32"/>
+        </w:rPr>
+        <w:t xml:space="preserve"> is displayed</w:t>
       </w:r>
     </w:p>
     <w:p>
@@ -1416,7 +1663,23 @@
           <w:sz w:val="32"/>
           <w:szCs w:val="32"/>
         </w:rPr>
-        <w:t>A route is an object that tells the template which model it should display.</w:t>
+        <w:t xml:space="preserve">A route is an object that tells the template which </w:t>
+      </w:r>
+      <w:proofErr w:type="gramStart"/>
+      <w:r>
+        <w:rPr>
+          <w:sz w:val="32"/>
+          <w:szCs w:val="32"/>
+        </w:rPr>
+        <w:t>model</w:t>
+      </w:r>
+      <w:proofErr w:type="gramEnd"/>
+      <w:r>
+        <w:rPr>
+          <w:sz w:val="32"/>
+          <w:szCs w:val="32"/>
+        </w:rPr>
+        <w:t xml:space="preserve"> it should display.</w:t>
       </w:r>
     </w:p>
     <w:p>
@@ -1431,13 +1694,23 @@
           <w:szCs w:val="32"/>
         </w:rPr>
       </w:pPr>
-      <w:r>
-        <w:rPr>
-          <w:sz w:val="32"/>
-          <w:szCs w:val="32"/>
-        </w:rPr>
-        <w:t xml:space="preserve">App.PostsRoute (Snippet: </w:t>
-      </w:r>
+      <w:proofErr w:type="spellStart"/>
+      <w:r>
+        <w:rPr>
+          <w:sz w:val="32"/>
+          <w:szCs w:val="32"/>
+        </w:rPr>
+        <w:t>App.PostsRoute</w:t>
+      </w:r>
+      <w:proofErr w:type="spellEnd"/>
+      <w:r>
+        <w:rPr>
+          <w:sz w:val="32"/>
+          <w:szCs w:val="32"/>
+        </w:rPr>
+        <w:t xml:space="preserve"> (Snippet: </w:t>
+      </w:r>
+      <w:proofErr w:type="spellStart"/>
       <w:r>
         <w:rPr>
           <w:b/>
@@ -1446,6 +1719,7 @@
         </w:rPr>
         <w:t>posts_route</w:t>
       </w:r>
+      <w:proofErr w:type="spellEnd"/>
       <w:r>
         <w:rPr>
           <w:sz w:val="32"/>
@@ -1535,6 +1809,7 @@
         </w:rPr>
         <w:t xml:space="preserve">Snippet: </w:t>
       </w:r>
+      <w:proofErr w:type="spellStart"/>
       <w:r>
         <w:rPr>
           <w:b/>
@@ -1543,6 +1818,7 @@
         </w:rPr>
         <w:t>post_template</w:t>
       </w:r>
+      <w:proofErr w:type="spellEnd"/>
     </w:p>
     <w:p>
       <w:pPr>
@@ -1561,7 +1837,23 @@
           <w:sz w:val="32"/>
           <w:szCs w:val="32"/>
         </w:rPr>
-        <w:t>Add linkTo helper to posts template</w:t>
+        <w:t xml:space="preserve">Add </w:t>
+      </w:r>
+      <w:proofErr w:type="spellStart"/>
+      <w:r>
+        <w:rPr>
+          <w:sz w:val="32"/>
+          <w:szCs w:val="32"/>
+        </w:rPr>
+        <w:t>linkTo</w:t>
+      </w:r>
+      <w:proofErr w:type="spellEnd"/>
+      <w:r>
+        <w:rPr>
+          <w:sz w:val="32"/>
+          <w:szCs w:val="32"/>
+        </w:rPr>
+        <w:t xml:space="preserve"> helper to posts template</w:t>
       </w:r>
     </w:p>
     <w:p>
@@ -1590,12 +1882,39 @@
         </w:rPr>
         <w:t>#</w:t>
       </w:r>
-      <w:r>
-        <w:rPr>
-          <w:sz w:val="32"/>
-          <w:szCs w:val="32"/>
-        </w:rPr>
-        <w:t>linkTo 'post' this}}...{{/linkTo}}</w:t>
+      <w:proofErr w:type="spellStart"/>
+      <w:proofErr w:type="gramStart"/>
+      <w:r>
+        <w:rPr>
+          <w:sz w:val="32"/>
+          <w:szCs w:val="32"/>
+        </w:rPr>
+        <w:t>linkTo</w:t>
+      </w:r>
+      <w:proofErr w:type="spellEnd"/>
+      <w:proofErr w:type="gramEnd"/>
+      <w:r>
+        <w:rPr>
+          <w:sz w:val="32"/>
+          <w:szCs w:val="32"/>
+        </w:rPr>
+        <w:t xml:space="preserve"> 'post' this}}...{{/</w:t>
+      </w:r>
+      <w:proofErr w:type="spellStart"/>
+      <w:r>
+        <w:rPr>
+          <w:sz w:val="32"/>
+          <w:szCs w:val="32"/>
+        </w:rPr>
+        <w:t>linkTo</w:t>
+      </w:r>
+      <w:proofErr w:type="spellEnd"/>
+      <w:r>
+        <w:rPr>
+          <w:sz w:val="32"/>
+          <w:szCs w:val="32"/>
+        </w:rPr>
+        <w:t>}}</w:t>
       </w:r>
     </w:p>
     <w:p>
@@ -1610,12 +1929,46 @@
           <w:szCs w:val="32"/>
         </w:rPr>
       </w:pPr>
-      <w:r>
-        <w:rPr>
-          <w:sz w:val="32"/>
-          <w:szCs w:val="32"/>
-        </w:rPr>
-        <w:t>Refresh..hover over link and see the url...click and nothing happens. Why not?</w:t>
+      <w:proofErr w:type="spellStart"/>
+      <w:r>
+        <w:rPr>
+          <w:sz w:val="32"/>
+          <w:szCs w:val="32"/>
+        </w:rPr>
+        <w:t>Refresh</w:t>
+      </w:r>
+      <w:proofErr w:type="gramStart"/>
+      <w:r>
+        <w:rPr>
+          <w:sz w:val="32"/>
+          <w:szCs w:val="32"/>
+        </w:rPr>
+        <w:t>..hover</w:t>
+      </w:r>
+      <w:proofErr w:type="spellEnd"/>
+      <w:proofErr w:type="gramEnd"/>
+      <w:r>
+        <w:rPr>
+          <w:sz w:val="32"/>
+          <w:szCs w:val="32"/>
+        </w:rPr>
+        <w:t xml:space="preserve"> over link and see the </w:t>
+      </w:r>
+      <w:proofErr w:type="spellStart"/>
+      <w:r>
+        <w:rPr>
+          <w:sz w:val="32"/>
+          <w:szCs w:val="32"/>
+        </w:rPr>
+        <w:t>url</w:t>
+      </w:r>
+      <w:proofErr w:type="spellEnd"/>
+      <w:r>
+        <w:rPr>
+          <w:sz w:val="32"/>
+          <w:szCs w:val="32"/>
+        </w:rPr>
+        <w:t>...click and nothing happens. Why not?</w:t>
       </w:r>
     </w:p>
     <w:p>
@@ -1695,8 +2048,17 @@
           <w:sz w:val="32"/>
           <w:szCs w:val="32"/>
         </w:rPr>
-        <w:t>Look at the url</w:t>
-      </w:r>
+        <w:t xml:space="preserve">Look at the </w:t>
+      </w:r>
+      <w:proofErr w:type="spellStart"/>
+      <w:r>
+        <w:rPr>
+          <w:sz w:val="32"/>
+          <w:szCs w:val="32"/>
+        </w:rPr>
+        <w:t>url</w:t>
+      </w:r>
+      <w:proofErr w:type="spellEnd"/>
     </w:p>
     <w:p>
       <w:pPr>
@@ -1742,7 +2104,23 @@
           <w:sz w:val="32"/>
           <w:szCs w:val="32"/>
         </w:rPr>
-        <w:t>Add function() argument to 'posts' resource definition</w:t>
+        <w:t xml:space="preserve">Add </w:t>
+      </w:r>
+      <w:proofErr w:type="gramStart"/>
+      <w:r>
+        <w:rPr>
+          <w:sz w:val="32"/>
+          <w:szCs w:val="32"/>
+        </w:rPr>
+        <w:t>function(</w:t>
+      </w:r>
+      <w:proofErr w:type="gramEnd"/>
+      <w:r>
+        <w:rPr>
+          <w:sz w:val="32"/>
+          <w:szCs w:val="32"/>
+        </w:rPr>
+        <w:t>) argument to 'posts' resource definition</w:t>
       </w:r>
     </w:p>
     <w:p>
@@ -1757,12 +2135,21 @@
           <w:szCs w:val="32"/>
         </w:rPr>
       </w:pPr>
-      <w:r>
-        <w:rPr>
-          <w:sz w:val="32"/>
-          <w:szCs w:val="32"/>
-        </w:rPr>
-        <w:t>function() {</w:t>
+      <w:proofErr w:type="gramStart"/>
+      <w:r>
+        <w:rPr>
+          <w:sz w:val="32"/>
+          <w:szCs w:val="32"/>
+        </w:rPr>
+        <w:t>function</w:t>
+      </w:r>
+      <w:proofErr w:type="gramEnd"/>
+      <w:r>
+        <w:rPr>
+          <w:sz w:val="32"/>
+          <w:szCs w:val="32"/>
+        </w:rPr>
+        <w:t>() {</w:t>
       </w:r>
       <w:r>
         <w:rPr>
@@ -1771,12 +2158,37 @@
         </w:rPr>
         <w:t xml:space="preserve">  </w:t>
       </w:r>
-      <w:r>
-        <w:rPr>
-          <w:sz w:val="32"/>
-          <w:szCs w:val="32"/>
-        </w:rPr>
-        <w:t>this.resource('post', { path: ':post_id' })</w:t>
+      <w:proofErr w:type="spellStart"/>
+      <w:r>
+        <w:rPr>
+          <w:sz w:val="32"/>
+          <w:szCs w:val="32"/>
+        </w:rPr>
+        <w:t>this.resource</w:t>
+      </w:r>
+      <w:proofErr w:type="spellEnd"/>
+      <w:r>
+        <w:rPr>
+          <w:sz w:val="32"/>
+          <w:szCs w:val="32"/>
+        </w:rPr>
+        <w:t>('post', { path: ':</w:t>
+      </w:r>
+      <w:proofErr w:type="spellStart"/>
+      <w:r>
+        <w:rPr>
+          <w:sz w:val="32"/>
+          <w:szCs w:val="32"/>
+        </w:rPr>
+        <w:t>post_id</w:t>
+      </w:r>
+      <w:proofErr w:type="spellEnd"/>
+      <w:r>
+        <w:rPr>
+          <w:sz w:val="32"/>
+          <w:szCs w:val="32"/>
+        </w:rPr>
+        <w:t>' })</w:t>
       </w:r>
       <w:r>
         <w:rPr>
@@ -1830,7 +2242,23 @@
           <w:sz w:val="32"/>
           <w:szCs w:val="32"/>
         </w:rPr>
-        <w:t>It works and notice that we did not have to create PostRoute – convention over configuration at its best</w:t>
+        <w:t xml:space="preserve">It works and notice that we did not have to create </w:t>
+      </w:r>
+      <w:proofErr w:type="spellStart"/>
+      <w:r>
+        <w:rPr>
+          <w:sz w:val="32"/>
+          <w:szCs w:val="32"/>
+        </w:rPr>
+        <w:t>PostRoute</w:t>
+      </w:r>
+      <w:proofErr w:type="spellEnd"/>
+      <w:r>
+        <w:rPr>
+          <w:sz w:val="32"/>
+          <w:szCs w:val="32"/>
+        </w:rPr>
+        <w:t xml:space="preserve"> – convention over configuration at its best</w:t>
       </w:r>
       <w:r>
         <w:rPr>
@@ -1846,6 +2274,7 @@
         </w:rPr>
         <w:t xml:space="preserve">Snippet: </w:t>
       </w:r>
+      <w:proofErr w:type="spellStart"/>
       <w:r>
         <w:rPr>
           <w:b/>
@@ -1854,6 +2283,7 @@
         </w:rPr>
         <w:t>post_route</w:t>
       </w:r>
+      <w:proofErr w:type="spellEnd"/>
       <w:r>
         <w:rPr>
           <w:sz w:val="32"/>
@@ -1917,6 +2347,7 @@
         </w:rPr>
         <w:t xml:space="preserve">5a - Create the date helper (Snippet: </w:t>
       </w:r>
+      <w:proofErr w:type="spellStart"/>
       <w:r>
         <w:rPr>
           <w:b/>
@@ -1925,6 +2356,7 @@
         </w:rPr>
         <w:t>date_helper</w:t>
       </w:r>
+      <w:proofErr w:type="spellEnd"/>
       <w:r>
         <w:rPr>
           <w:sz w:val="32"/>
@@ -2046,6 +2478,7 @@
         </w:rPr>
         <w:t xml:space="preserve">5b - Format the contents of the posts as Markdown (Snippet: </w:t>
       </w:r>
+      <w:proofErr w:type="spellStart"/>
       <w:r>
         <w:rPr>
           <w:b/>
@@ -2054,6 +2487,7 @@
         </w:rPr>
         <w:t>markdown_helper</w:t>
       </w:r>
+      <w:proofErr w:type="spellEnd"/>
       <w:r>
         <w:rPr>
           <w:sz w:val="32"/>
@@ -2079,8 +2513,17 @@
           <w:sz w:val="32"/>
           <w:szCs w:val="32"/>
         </w:rPr>
-        <w:t>Ember templates escape html by default so we have to use SafeString</w:t>
-      </w:r>
+        <w:t xml:space="preserve">Ember templates escape html by default so we have to use </w:t>
+      </w:r>
+      <w:proofErr w:type="spellStart"/>
+      <w:r>
+        <w:rPr>
+          <w:sz w:val="32"/>
+          <w:szCs w:val="32"/>
+        </w:rPr>
+        <w:t>SafeString</w:t>
+      </w:r>
+      <w:proofErr w:type="spellEnd"/>
     </w:p>
     <w:p>
       <w:pPr>
@@ -2191,6 +2634,7 @@
         </w:rPr>
         <w:t xml:space="preserve">Snippet: </w:t>
       </w:r>
+      <w:proofErr w:type="spellStart"/>
       <w:r>
         <w:rPr>
           <w:b/>
@@ -2199,6 +2643,7 @@
         </w:rPr>
         <w:t>post_edit_template</w:t>
       </w:r>
+      <w:proofErr w:type="spellEnd"/>
     </w:p>
     <w:p>
       <w:pPr>
@@ -2217,7 +2662,23 @@
           <w:sz w:val="32"/>
           <w:szCs w:val="32"/>
         </w:rPr>
-        <w:t>#if helper</w:t>
+        <w:t>#</w:t>
+      </w:r>
+      <w:proofErr w:type="gramStart"/>
+      <w:r>
+        <w:rPr>
+          <w:sz w:val="32"/>
+          <w:szCs w:val="32"/>
+        </w:rPr>
+        <w:t>if</w:t>
+      </w:r>
+      <w:proofErr w:type="gramEnd"/>
+      <w:r>
+        <w:rPr>
+          <w:sz w:val="32"/>
+          <w:szCs w:val="32"/>
+        </w:rPr>
+        <w:t xml:space="preserve"> helper</w:t>
       </w:r>
     </w:p>
     <w:p>
@@ -2232,12 +2693,21 @@
           <w:szCs w:val="32"/>
         </w:rPr>
       </w:pPr>
-      <w:r>
-        <w:rPr>
-          <w:sz w:val="32"/>
-          <w:szCs w:val="32"/>
-        </w:rPr>
-        <w:t>action helper - triggers events (controller -&gt; route)</w:t>
+      <w:proofErr w:type="gramStart"/>
+      <w:r>
+        <w:rPr>
+          <w:sz w:val="32"/>
+          <w:szCs w:val="32"/>
+        </w:rPr>
+        <w:t>action</w:t>
+      </w:r>
+      <w:proofErr w:type="gramEnd"/>
+      <w:r>
+        <w:rPr>
+          <w:sz w:val="32"/>
+          <w:szCs w:val="32"/>
+        </w:rPr>
+        <w:t xml:space="preserve"> helper - triggers events (controller -&gt; route)</w:t>
       </w:r>
     </w:p>
     <w:p>
@@ -2271,8 +2741,17 @@
           <w:sz w:val="32"/>
           <w:szCs w:val="32"/>
         </w:rPr>
-        <w:t xml:space="preserve"> PostController</w:t>
-      </w:r>
+        <w:t xml:space="preserve"> </w:t>
+      </w:r>
+      <w:proofErr w:type="spellStart"/>
+      <w:r>
+        <w:rPr>
+          <w:sz w:val="32"/>
+          <w:szCs w:val="32"/>
+        </w:rPr>
+        <w:t>PostController</w:t>
+      </w:r>
+      <w:proofErr w:type="spellEnd"/>
       <w:r>
         <w:rPr>
           <w:sz w:val="32"/>
@@ -2280,6 +2759,7 @@
         </w:rPr>
         <w:t xml:space="preserve"> (Snippet: </w:t>
       </w:r>
+      <w:proofErr w:type="spellStart"/>
       <w:r>
         <w:rPr>
           <w:b/>
@@ -2288,6 +2768,7 @@
         </w:rPr>
         <w:t>post_controller</w:t>
       </w:r>
+      <w:proofErr w:type="spellEnd"/>
       <w:r>
         <w:rPr>
           <w:sz w:val="32"/>
@@ -2395,6 +2876,7 @@
         </w:rPr>
         <w:t xml:space="preserve">Create a partial (Snippet: </w:t>
       </w:r>
+      <w:proofErr w:type="spellStart"/>
       <w:r>
         <w:rPr>
           <w:b/>
@@ -2411,6 +2893,7 @@
         </w:rPr>
         <w:t>_edit_partial</w:t>
       </w:r>
+      <w:proofErr w:type="spellEnd"/>
       <w:r>
         <w:rPr>
           <w:sz w:val="32"/>
@@ -2536,6 +3019,124 @@
     </w:p>
     <w:p>
       <w:pPr>
+        <w:pStyle w:val="ListParagraph"/>
+        <w:numPr>
+          <w:ilvl w:val="0"/>
+          <w:numId w:val="6"/>
+        </w:numPr>
+        <w:rPr>
+          <w:sz w:val="32"/>
+          <w:szCs w:val="32"/>
+        </w:rPr>
+      </w:pPr>
+      <w:r>
+        <w:rPr>
+          <w:sz w:val="32"/>
+          <w:szCs w:val="32"/>
+        </w:rPr>
+        <w:t>6d – Autofocus</w:t>
+      </w:r>
+    </w:p>
+    <w:p>
+      <w:pPr>
+        <w:pStyle w:val="ListParagraph"/>
+        <w:numPr>
+          <w:ilvl w:val="1"/>
+          <w:numId w:val="6"/>
+        </w:numPr>
+        <w:rPr>
+          <w:sz w:val="32"/>
+          <w:szCs w:val="32"/>
+        </w:rPr>
+      </w:pPr>
+      <w:r>
+        <w:rPr>
+          <w:sz w:val="32"/>
+          <w:szCs w:val="32"/>
+        </w:rPr>
+        <w:t xml:space="preserve">Create the </w:t>
+      </w:r>
+      <w:proofErr w:type="spellStart"/>
+      <w:r>
+        <w:rPr>
+          <w:sz w:val="32"/>
+          <w:szCs w:val="32"/>
+        </w:rPr>
+        <w:t>FocusInputView</w:t>
+      </w:r>
+      <w:proofErr w:type="spellEnd"/>
+      <w:r>
+        <w:rPr>
+          <w:sz w:val="32"/>
+          <w:szCs w:val="32"/>
+        </w:rPr>
+        <w:t xml:space="preserve"> – (Snippet: </w:t>
+      </w:r>
+      <w:proofErr w:type="spellStart"/>
+      <w:r>
+        <w:rPr>
+          <w:b/>
+          <w:sz w:val="32"/>
+          <w:szCs w:val="32"/>
+        </w:rPr>
+        <w:t>focus_input_view</w:t>
+      </w:r>
+      <w:proofErr w:type="spellEnd"/>
+      <w:r>
+        <w:rPr>
+          <w:sz w:val="32"/>
+          <w:szCs w:val="32"/>
+        </w:rPr>
+        <w:t>)</w:t>
+      </w:r>
+    </w:p>
+    <w:p>
+      <w:pPr>
+        <w:pStyle w:val="ListParagraph"/>
+        <w:numPr>
+          <w:ilvl w:val="1"/>
+          <w:numId w:val="6"/>
+        </w:numPr>
+        <w:rPr>
+          <w:sz w:val="32"/>
+          <w:szCs w:val="32"/>
+        </w:rPr>
+      </w:pPr>
+      <w:r>
+        <w:rPr>
+          <w:sz w:val="32"/>
+          <w:szCs w:val="32"/>
+        </w:rPr>
+        <w:t xml:space="preserve">Change first {{input}} helper to {{view </w:t>
+      </w:r>
+      <w:proofErr w:type="spellStart"/>
+      <w:proofErr w:type="gramStart"/>
+      <w:r>
+        <w:rPr>
+          <w:sz w:val="32"/>
+          <w:szCs w:val="32"/>
+        </w:rPr>
+        <w:t>App.FocusInputView</w:t>
+      </w:r>
+      <w:proofErr w:type="spellEnd"/>
+      <w:r>
+        <w:rPr>
+          <w:sz w:val="32"/>
+          <w:szCs w:val="32"/>
+        </w:rPr>
+        <w:t xml:space="preserve"> …}</w:t>
+      </w:r>
+      <w:proofErr w:type="gramEnd"/>
+      <w:r>
+        <w:rPr>
+          <w:sz w:val="32"/>
+          <w:szCs w:val="32"/>
+        </w:rPr>
+        <w:t>}</w:t>
+      </w:r>
+    </w:p>
+    <w:p>
+      <w:pPr>
         <w:rPr>
           <w:sz w:val="32"/>
           <w:szCs w:val="32"/>
@@ -2603,6 +3204,7 @@
         </w:rPr>
         <w:t xml:space="preserve">Posts index (Snippet: </w:t>
       </w:r>
+      <w:proofErr w:type="spellStart"/>
       <w:r>
         <w:rPr>
           <w:b/>
@@ -2611,6 +3213,7 @@
         </w:rPr>
         <w:t>posts_index_template</w:t>
       </w:r>
+      <w:proofErr w:type="spellEnd"/>
       <w:r>
         <w:rPr>
           <w:sz w:val="32"/>
@@ -2656,7 +3259,23 @@
           <w:sz w:val="32"/>
           <w:szCs w:val="32"/>
         </w:rPr>
-        <w:t>Explicitly create IndexRoute that redirects to posts</w:t>
+        <w:t xml:space="preserve">Explicitly create </w:t>
+      </w:r>
+      <w:proofErr w:type="spellStart"/>
+      <w:r>
+        <w:rPr>
+          <w:sz w:val="32"/>
+          <w:szCs w:val="32"/>
+        </w:rPr>
+        <w:t>IndexRoute</w:t>
+      </w:r>
+      <w:proofErr w:type="spellEnd"/>
+      <w:r>
+        <w:rPr>
+          <w:sz w:val="32"/>
+          <w:szCs w:val="32"/>
+        </w:rPr>
+        <w:t xml:space="preserve"> that redirects to posts</w:t>
       </w:r>
     </w:p>
     <w:p>
@@ -2678,6 +3297,7 @@
         </w:rPr>
         <w:t xml:space="preserve">Snippet: </w:t>
       </w:r>
+      <w:proofErr w:type="spellStart"/>
       <w:r>
         <w:rPr>
           <w:b/>
@@ -2686,6 +3306,7 @@
         </w:rPr>
         <w:t>index_route</w:t>
       </w:r>
+      <w:proofErr w:type="spellEnd"/>
     </w:p>
     <w:p>
       <w:pPr>
@@ -2742,12 +3363,37 @@
           <w:szCs w:val="32"/>
         </w:rPr>
       </w:pPr>
-      <w:r>
-        <w:rPr>
-          <w:sz w:val="32"/>
-          <w:szCs w:val="32"/>
-        </w:rPr>
-        <w:t>adapter: DS.RESTAdapter.extend({</w:t>
+      <w:proofErr w:type="gramStart"/>
+      <w:r>
+        <w:rPr>
+          <w:sz w:val="32"/>
+          <w:szCs w:val="32"/>
+        </w:rPr>
+        <w:t>adapter</w:t>
+      </w:r>
+      <w:proofErr w:type="gramEnd"/>
+      <w:r>
+        <w:rPr>
+          <w:sz w:val="32"/>
+          <w:szCs w:val="32"/>
+        </w:rPr>
+        <w:t xml:space="preserve">: </w:t>
+      </w:r>
+      <w:proofErr w:type="spellStart"/>
+      <w:r>
+        <w:rPr>
+          <w:sz w:val="32"/>
+          <w:szCs w:val="32"/>
+        </w:rPr>
+        <w:t>DS.RESTAdapter.extend</w:t>
+      </w:r>
+      <w:proofErr w:type="spellEnd"/>
+      <w:r>
+        <w:rPr>
+          <w:sz w:val="32"/>
+          <w:szCs w:val="32"/>
+        </w:rPr>
+        <w:t>({</w:t>
       </w:r>
     </w:p>
     <w:p>
@@ -2762,6 +3408,7 @@
           <w:szCs w:val="32"/>
         </w:rPr>
       </w:pPr>
+      <w:proofErr w:type="gramStart"/>
       <w:r>
         <w:rPr>
           <w:sz w:val="32"/>
@@ -2769,6 +3416,7 @@
         </w:rPr>
         <w:t>host</w:t>
       </w:r>
+      <w:proofErr w:type="gramEnd"/>
       <w:r>
         <w:rPr>
           <w:sz w:val="32"/>
@@ -2857,7 +3505,23 @@
           <w:sz w:val="32"/>
           <w:szCs w:val="32"/>
         </w:rPr>
-        <w:t>In doneEditing:</w:t>
+        <w:t xml:space="preserve">In </w:t>
+      </w:r>
+      <w:proofErr w:type="spellStart"/>
+      <w:r>
+        <w:rPr>
+          <w:sz w:val="32"/>
+          <w:szCs w:val="32"/>
+        </w:rPr>
+        <w:t>doneEditing</w:t>
+      </w:r>
+      <w:proofErr w:type="spellEnd"/>
+      <w:r>
+        <w:rPr>
+          <w:sz w:val="32"/>
+          <w:szCs w:val="32"/>
+        </w:rPr>
+        <w:t>:</w:t>
       </w:r>
     </w:p>
     <w:p>
@@ -2872,12 +3536,23 @@
           <w:szCs w:val="32"/>
         </w:rPr>
       </w:pPr>
-      <w:r>
-        <w:rPr>
-          <w:sz w:val="32"/>
-          <w:szCs w:val="32"/>
-        </w:rPr>
-        <w:t>this.get(</w:t>
+      <w:proofErr w:type="spellStart"/>
+      <w:proofErr w:type="gramStart"/>
+      <w:r>
+        <w:rPr>
+          <w:sz w:val="32"/>
+          <w:szCs w:val="32"/>
+        </w:rPr>
+        <w:t>this.get</w:t>
+      </w:r>
+      <w:proofErr w:type="spellEnd"/>
+      <w:proofErr w:type="gramEnd"/>
+      <w:r>
+        <w:rPr>
+          <w:sz w:val="32"/>
+          <w:szCs w:val="32"/>
+        </w:rPr>
+        <w:t>(</w:t>
       </w:r>
       <w:r>
         <w:rPr>
@@ -2974,18 +3649,32 @@
           <w:sz w:val="32"/>
           <w:szCs w:val="32"/>
         </w:rPr>
-        <w:t xml:space="preserve">  - Grunt, Bower, ES-6 modules, QUnit, Karma</w:t>
-      </w:r>
-    </w:p>
-    <w:p>
-      <w:pPr>
-        <w:rPr>
-          <w:sz w:val="32"/>
-          <w:szCs w:val="32"/>
-        </w:rPr>
-      </w:pPr>
-      <w:bookmarkStart w:id="0" w:name="_GoBack"/>
-      <w:bookmarkEnd w:id="0"/>
+        <w:t xml:space="preserve">  - Grunt, Bower, ES-6 modules, </w:t>
+      </w:r>
+      <w:proofErr w:type="spellStart"/>
+      <w:r>
+        <w:rPr>
+          <w:sz w:val="32"/>
+          <w:szCs w:val="32"/>
+        </w:rPr>
+        <w:t>QUnit</w:t>
+      </w:r>
+      <w:proofErr w:type="spellEnd"/>
+      <w:r>
+        <w:rPr>
+          <w:sz w:val="32"/>
+          <w:szCs w:val="32"/>
+        </w:rPr>
+        <w:t>, Karma</w:t>
+      </w:r>
+    </w:p>
+    <w:p>
+      <w:pPr>
+        <w:rPr>
+          <w:sz w:val="32"/>
+          <w:szCs w:val="32"/>
+        </w:rPr>
+      </w:pPr>
     </w:p>
     <w:p>
       <w:pPr>
@@ -3029,97 +3718,227 @@
           <w:sz w:val="32"/>
           <w:szCs w:val="32"/>
         </w:rPr>
-        <w:t xml:space="preserve">   - node-based tool</w:t>
-      </w:r>
-    </w:p>
-    <w:p>
-      <w:pPr>
-        <w:rPr>
-          <w:sz w:val="32"/>
-          <w:szCs w:val="32"/>
-        </w:rPr>
-      </w:pPr>
-      <w:r>
-        <w:rPr>
-          <w:sz w:val="32"/>
-          <w:szCs w:val="32"/>
-        </w:rPr>
-        <w:t xml:space="preserve">   - file organization conventions</w:t>
-      </w:r>
-    </w:p>
-    <w:p>
-      <w:pPr>
-        <w:rPr>
-          <w:sz w:val="32"/>
-          <w:szCs w:val="32"/>
-        </w:rPr>
-      </w:pPr>
-      <w:r>
-        <w:rPr>
-          <w:sz w:val="32"/>
-          <w:szCs w:val="32"/>
-        </w:rPr>
-        <w:t xml:space="preserve">   - scaffolding (rudimentary)</w:t>
-      </w:r>
-    </w:p>
-    <w:p>
-      <w:pPr>
-        <w:rPr>
-          <w:sz w:val="32"/>
-          <w:szCs w:val="32"/>
-        </w:rPr>
-      </w:pPr>
-      <w:r>
-        <w:rPr>
-          <w:sz w:val="32"/>
-          <w:szCs w:val="32"/>
-        </w:rPr>
-        <w:t xml:space="preserve">   - template precompilation for performance</w:t>
-      </w:r>
-    </w:p>
-    <w:p>
-      <w:pPr>
-        <w:rPr>
-          <w:sz w:val="32"/>
-          <w:szCs w:val="32"/>
-        </w:rPr>
-      </w:pPr>
-      <w:r>
-        <w:rPr>
-          <w:sz w:val="32"/>
-          <w:szCs w:val="32"/>
-        </w:rPr>
-        <w:t xml:space="preserve">   - single file application build for convenience</w:t>
-      </w:r>
-    </w:p>
-    <w:p>
-      <w:pPr>
-        <w:rPr>
-          <w:sz w:val="32"/>
-          <w:szCs w:val="32"/>
-        </w:rPr>
-      </w:pPr>
-      <w:r>
-        <w:rPr>
-          <w:sz w:val="32"/>
-          <w:szCs w:val="32"/>
-        </w:rPr>
-        <w:t xml:space="preserve">   - generators for faster application development</w:t>
-      </w:r>
-    </w:p>
-    <w:p>
-      <w:pPr>
-        <w:rPr>
-          <w:sz w:val="32"/>
-          <w:szCs w:val="32"/>
-        </w:rPr>
-      </w:pPr>
-      <w:r>
-        <w:rPr>
-          <w:sz w:val="32"/>
-          <w:szCs w:val="32"/>
-        </w:rPr>
-        <w:t xml:space="preserve">   - commonjs (node-style) modules</w:t>
+        <w:t xml:space="preserve">   - </w:t>
+      </w:r>
+      <w:proofErr w:type="gramStart"/>
+      <w:r>
+        <w:rPr>
+          <w:sz w:val="32"/>
+          <w:szCs w:val="32"/>
+        </w:rPr>
+        <w:t>node</w:t>
+      </w:r>
+      <w:proofErr w:type="gramEnd"/>
+      <w:r>
+        <w:rPr>
+          <w:sz w:val="32"/>
+          <w:szCs w:val="32"/>
+        </w:rPr>
+        <w:t>-based tool</w:t>
+      </w:r>
+    </w:p>
+    <w:p>
+      <w:pPr>
+        <w:rPr>
+          <w:sz w:val="32"/>
+          <w:szCs w:val="32"/>
+        </w:rPr>
+      </w:pPr>
+      <w:r>
+        <w:rPr>
+          <w:sz w:val="32"/>
+          <w:szCs w:val="32"/>
+        </w:rPr>
+        <w:t xml:space="preserve">   - </w:t>
+      </w:r>
+      <w:proofErr w:type="gramStart"/>
+      <w:r>
+        <w:rPr>
+          <w:sz w:val="32"/>
+          <w:szCs w:val="32"/>
+        </w:rPr>
+        <w:t>file</w:t>
+      </w:r>
+      <w:proofErr w:type="gramEnd"/>
+      <w:r>
+        <w:rPr>
+          <w:sz w:val="32"/>
+          <w:szCs w:val="32"/>
+        </w:rPr>
+        <w:t xml:space="preserve"> organization conventions</w:t>
+      </w:r>
+    </w:p>
+    <w:p>
+      <w:pPr>
+        <w:rPr>
+          <w:sz w:val="32"/>
+          <w:szCs w:val="32"/>
+        </w:rPr>
+      </w:pPr>
+      <w:r>
+        <w:rPr>
+          <w:sz w:val="32"/>
+          <w:szCs w:val="32"/>
+        </w:rPr>
+        <w:t xml:space="preserve">   - </w:t>
+      </w:r>
+      <w:proofErr w:type="gramStart"/>
+      <w:r>
+        <w:rPr>
+          <w:sz w:val="32"/>
+          <w:szCs w:val="32"/>
+        </w:rPr>
+        <w:t>scaffolding</w:t>
+      </w:r>
+      <w:proofErr w:type="gramEnd"/>
+      <w:r>
+        <w:rPr>
+          <w:sz w:val="32"/>
+          <w:szCs w:val="32"/>
+        </w:rPr>
+        <w:t xml:space="preserve"> (rudimentary)</w:t>
+      </w:r>
+    </w:p>
+    <w:p>
+      <w:pPr>
+        <w:rPr>
+          <w:sz w:val="32"/>
+          <w:szCs w:val="32"/>
+        </w:rPr>
+      </w:pPr>
+      <w:r>
+        <w:rPr>
+          <w:sz w:val="32"/>
+          <w:szCs w:val="32"/>
+        </w:rPr>
+        <w:t xml:space="preserve">   - </w:t>
+      </w:r>
+      <w:proofErr w:type="gramStart"/>
+      <w:r>
+        <w:rPr>
+          <w:sz w:val="32"/>
+          <w:szCs w:val="32"/>
+        </w:rPr>
+        <w:t>template</w:t>
+      </w:r>
+      <w:proofErr w:type="gramEnd"/>
+      <w:r>
+        <w:rPr>
+          <w:sz w:val="32"/>
+          <w:szCs w:val="32"/>
+        </w:rPr>
+        <w:t xml:space="preserve"> </w:t>
+      </w:r>
+      <w:proofErr w:type="spellStart"/>
+      <w:r>
+        <w:rPr>
+          <w:sz w:val="32"/>
+          <w:szCs w:val="32"/>
+        </w:rPr>
+        <w:t>precompilation</w:t>
+      </w:r>
+      <w:proofErr w:type="spellEnd"/>
+      <w:r>
+        <w:rPr>
+          <w:sz w:val="32"/>
+          <w:szCs w:val="32"/>
+        </w:rPr>
+        <w:t xml:space="preserve"> for performance</w:t>
+      </w:r>
+    </w:p>
+    <w:p>
+      <w:pPr>
+        <w:rPr>
+          <w:sz w:val="32"/>
+          <w:szCs w:val="32"/>
+        </w:rPr>
+      </w:pPr>
+      <w:r>
+        <w:rPr>
+          <w:sz w:val="32"/>
+          <w:szCs w:val="32"/>
+        </w:rPr>
+        <w:t xml:space="preserve">   - </w:t>
+      </w:r>
+      <w:proofErr w:type="gramStart"/>
+      <w:r>
+        <w:rPr>
+          <w:sz w:val="32"/>
+          <w:szCs w:val="32"/>
+        </w:rPr>
+        <w:t>single</w:t>
+      </w:r>
+      <w:proofErr w:type="gramEnd"/>
+      <w:r>
+        <w:rPr>
+          <w:sz w:val="32"/>
+          <w:szCs w:val="32"/>
+        </w:rPr>
+        <w:t xml:space="preserve"> file application build for convenience</w:t>
+      </w:r>
+    </w:p>
+    <w:p>
+      <w:pPr>
+        <w:rPr>
+          <w:sz w:val="32"/>
+          <w:szCs w:val="32"/>
+        </w:rPr>
+      </w:pPr>
+      <w:r>
+        <w:rPr>
+          <w:sz w:val="32"/>
+          <w:szCs w:val="32"/>
+        </w:rPr>
+        <w:t xml:space="preserve">   - </w:t>
+      </w:r>
+      <w:proofErr w:type="gramStart"/>
+      <w:r>
+        <w:rPr>
+          <w:sz w:val="32"/>
+          <w:szCs w:val="32"/>
+        </w:rPr>
+        <w:t>generators</w:t>
+      </w:r>
+      <w:proofErr w:type="gramEnd"/>
+      <w:r>
+        <w:rPr>
+          <w:sz w:val="32"/>
+          <w:szCs w:val="32"/>
+        </w:rPr>
+        <w:t xml:space="preserve"> for faster application development</w:t>
+      </w:r>
+    </w:p>
+    <w:p>
+      <w:pPr>
+        <w:rPr>
+          <w:sz w:val="32"/>
+          <w:szCs w:val="32"/>
+        </w:rPr>
+      </w:pPr>
+      <w:r>
+        <w:rPr>
+          <w:sz w:val="32"/>
+          <w:szCs w:val="32"/>
+        </w:rPr>
+        <w:t xml:space="preserve">   - </w:t>
+      </w:r>
+      <w:proofErr w:type="spellStart"/>
+      <w:proofErr w:type="gramStart"/>
+      <w:r>
+        <w:rPr>
+          <w:sz w:val="32"/>
+          <w:szCs w:val="32"/>
+        </w:rPr>
+        <w:t>commonjs</w:t>
+      </w:r>
+      <w:proofErr w:type="spellEnd"/>
+      <w:proofErr w:type="gramEnd"/>
+      <w:r>
+        <w:rPr>
+          <w:sz w:val="32"/>
+          <w:szCs w:val="32"/>
+        </w:rPr>
+        <w:t xml:space="preserve"> (node-style) modules</w:t>
       </w:r>
     </w:p>
     <w:p>
@@ -3149,67 +3968,172 @@
           <w:sz w:val="32"/>
           <w:szCs w:val="32"/>
         </w:rPr>
-        <w:t xml:space="preserve">   - ember create ember-tools-client</w:t>
-      </w:r>
-    </w:p>
-    <w:p>
-      <w:pPr>
-        <w:rPr>
-          <w:sz w:val="32"/>
-          <w:szCs w:val="32"/>
-        </w:rPr>
-      </w:pPr>
-      <w:r>
-        <w:rPr>
-          <w:sz w:val="32"/>
-          <w:szCs w:val="32"/>
-        </w:rPr>
-        <w:t xml:space="preserve">   - ember generate --scaffold person name:string age:number</w:t>
-      </w:r>
-    </w:p>
-    <w:p>
-      <w:pPr>
-        <w:rPr>
-          <w:sz w:val="32"/>
-          <w:szCs w:val="32"/>
-        </w:rPr>
-      </w:pPr>
-      <w:r>
-        <w:rPr>
-          <w:sz w:val="32"/>
-          <w:szCs w:val="32"/>
-        </w:rPr>
-        <w:t xml:space="preserve">   - ember build</w:t>
-      </w:r>
-    </w:p>
-    <w:p>
-      <w:pPr>
-        <w:rPr>
-          <w:sz w:val="32"/>
-          <w:szCs w:val="32"/>
-        </w:rPr>
-      </w:pPr>
-      <w:r>
-        <w:rPr>
-          <w:sz w:val="32"/>
-          <w:szCs w:val="32"/>
-        </w:rPr>
-        <w:t xml:space="preserve">   - open index.html</w:t>
-      </w:r>
-    </w:p>
-    <w:p>
-      <w:pPr>
-        <w:rPr>
-          <w:sz w:val="32"/>
-          <w:szCs w:val="32"/>
-        </w:rPr>
-      </w:pPr>
-      <w:r>
-        <w:rPr>
-          <w:sz w:val="32"/>
-          <w:szCs w:val="32"/>
-        </w:rPr>
-        <w:t xml:space="preserve">   - visit #/people</w:t>
+        <w:t xml:space="preserve">   - </w:t>
+      </w:r>
+      <w:proofErr w:type="gramStart"/>
+      <w:r>
+        <w:rPr>
+          <w:sz w:val="32"/>
+          <w:szCs w:val="32"/>
+        </w:rPr>
+        <w:t>ember</w:t>
+      </w:r>
+      <w:proofErr w:type="gramEnd"/>
+      <w:r>
+        <w:rPr>
+          <w:sz w:val="32"/>
+          <w:szCs w:val="32"/>
+        </w:rPr>
+        <w:t xml:space="preserve"> create ember-tools-client</w:t>
+      </w:r>
+    </w:p>
+    <w:p>
+      <w:pPr>
+        <w:rPr>
+          <w:sz w:val="32"/>
+          <w:szCs w:val="32"/>
+        </w:rPr>
+      </w:pPr>
+      <w:r>
+        <w:rPr>
+          <w:sz w:val="32"/>
+          <w:szCs w:val="32"/>
+        </w:rPr>
+        <w:t xml:space="preserve">   - </w:t>
+      </w:r>
+      <w:proofErr w:type="gramStart"/>
+      <w:r>
+        <w:rPr>
+          <w:sz w:val="32"/>
+          <w:szCs w:val="32"/>
+        </w:rPr>
+        <w:t>ember</w:t>
+      </w:r>
+      <w:proofErr w:type="gramEnd"/>
+      <w:r>
+        <w:rPr>
+          <w:sz w:val="32"/>
+          <w:szCs w:val="32"/>
+        </w:rPr>
+        <w:t xml:space="preserve"> generate --scaffold person </w:t>
+      </w:r>
+      <w:proofErr w:type="spellStart"/>
+      <w:r>
+        <w:rPr>
+          <w:sz w:val="32"/>
+          <w:szCs w:val="32"/>
+        </w:rPr>
+        <w:t>name:string</w:t>
+      </w:r>
+      <w:proofErr w:type="spellEnd"/>
+      <w:r>
+        <w:rPr>
+          <w:sz w:val="32"/>
+          <w:szCs w:val="32"/>
+        </w:rPr>
+        <w:t xml:space="preserve"> </w:t>
+      </w:r>
+      <w:proofErr w:type="spellStart"/>
+      <w:r>
+        <w:rPr>
+          <w:sz w:val="32"/>
+          <w:szCs w:val="32"/>
+        </w:rPr>
+        <w:t>age:number</w:t>
+      </w:r>
+      <w:proofErr w:type="spellEnd"/>
+    </w:p>
+    <w:p>
+      <w:pPr>
+        <w:rPr>
+          <w:sz w:val="32"/>
+          <w:szCs w:val="32"/>
+        </w:rPr>
+      </w:pPr>
+      <w:r>
+        <w:rPr>
+          <w:sz w:val="32"/>
+          <w:szCs w:val="32"/>
+        </w:rPr>
+        <w:t xml:space="preserve">   - </w:t>
+      </w:r>
+      <w:proofErr w:type="gramStart"/>
+      <w:r>
+        <w:rPr>
+          <w:sz w:val="32"/>
+          <w:szCs w:val="32"/>
+        </w:rPr>
+        <w:t>ember</w:t>
+      </w:r>
+      <w:proofErr w:type="gramEnd"/>
+      <w:r>
+        <w:rPr>
+          <w:sz w:val="32"/>
+          <w:szCs w:val="32"/>
+        </w:rPr>
+        <w:t xml:space="preserve"> build</w:t>
+      </w:r>
+    </w:p>
+    <w:p>
+      <w:pPr>
+        <w:rPr>
+          <w:sz w:val="32"/>
+          <w:szCs w:val="32"/>
+        </w:rPr>
+      </w:pPr>
+      <w:r>
+        <w:rPr>
+          <w:sz w:val="32"/>
+          <w:szCs w:val="32"/>
+        </w:rPr>
+        <w:t xml:space="preserve">   - </w:t>
+      </w:r>
+      <w:proofErr w:type="gramStart"/>
+      <w:r>
+        <w:rPr>
+          <w:sz w:val="32"/>
+          <w:szCs w:val="32"/>
+        </w:rPr>
+        <w:t>open</w:t>
+      </w:r>
+      <w:proofErr w:type="gramEnd"/>
+      <w:r>
+        <w:rPr>
+          <w:sz w:val="32"/>
+          <w:szCs w:val="32"/>
+        </w:rPr>
+        <w:t xml:space="preserve"> index.html</w:t>
+      </w:r>
+    </w:p>
+    <w:p>
+      <w:pPr>
+        <w:rPr>
+          <w:sz w:val="32"/>
+          <w:szCs w:val="32"/>
+        </w:rPr>
+      </w:pPr>
+      <w:r>
+        <w:rPr>
+          <w:sz w:val="32"/>
+          <w:szCs w:val="32"/>
+        </w:rPr>
+        <w:t xml:space="preserve">   - </w:t>
+      </w:r>
+      <w:proofErr w:type="gramStart"/>
+      <w:r>
+        <w:rPr>
+          <w:sz w:val="32"/>
+          <w:szCs w:val="32"/>
+        </w:rPr>
+        <w:t>visit</w:t>
+      </w:r>
+      <w:proofErr w:type="gramEnd"/>
+      <w:r>
+        <w:rPr>
+          <w:sz w:val="32"/>
+          <w:szCs w:val="32"/>
+        </w:rPr>
+        <w:t xml:space="preserve"> #/people</w:t>
       </w:r>
     </w:p>
     <w:p>
@@ -3262,7 +4186,23 @@
           <w:sz w:val="32"/>
           <w:szCs w:val="32"/>
         </w:rPr>
-        <w:t xml:space="preserve">   - a collection of tools and best practices working in harmony to make developing for the web even better.</w:t>
+        <w:t xml:space="preserve">   - </w:t>
+      </w:r>
+      <w:proofErr w:type="gramStart"/>
+      <w:r>
+        <w:rPr>
+          <w:sz w:val="32"/>
+          <w:szCs w:val="32"/>
+        </w:rPr>
+        <w:t>a</w:t>
+      </w:r>
+      <w:proofErr w:type="gramEnd"/>
+      <w:r>
+        <w:rPr>
+          <w:sz w:val="32"/>
+          <w:szCs w:val="32"/>
+        </w:rPr>
+        <w:t xml:space="preserve"> collection of tools and best practices working in harmony to make developing for the web even better.</w:t>
       </w:r>
     </w:p>
     <w:p>
@@ -3292,7 +4232,23 @@
           <w:sz w:val="32"/>
           <w:szCs w:val="32"/>
         </w:rPr>
-        <w:t xml:space="preserve">   - Yo - Scaffolds</w:t>
+        <w:t xml:space="preserve">   - </w:t>
+      </w:r>
+      <w:proofErr w:type="spellStart"/>
+      <w:r>
+        <w:rPr>
+          <w:sz w:val="32"/>
+          <w:szCs w:val="32"/>
+        </w:rPr>
+        <w:t>Yo</w:t>
+      </w:r>
+      <w:proofErr w:type="spellEnd"/>
+      <w:r>
+        <w:rPr>
+          <w:sz w:val="32"/>
+          <w:szCs w:val="32"/>
+        </w:rPr>
+        <w:t xml:space="preserve"> - Scaffolds</w:t>
       </w:r>
     </w:p>
     <w:p>
@@ -3367,7 +4323,25 @@
           <w:sz w:val="32"/>
           <w:szCs w:val="32"/>
         </w:rPr>
-        <w:t xml:space="preserve">   - mkdir yeoman-client</w:t>
+        <w:t xml:space="preserve">   - </w:t>
+      </w:r>
+      <w:proofErr w:type="spellStart"/>
+      <w:proofErr w:type="gramStart"/>
+      <w:r>
+        <w:rPr>
+          <w:sz w:val="32"/>
+          <w:szCs w:val="32"/>
+        </w:rPr>
+        <w:t>mkdir</w:t>
+      </w:r>
+      <w:proofErr w:type="spellEnd"/>
+      <w:proofErr w:type="gramEnd"/>
+      <w:r>
+        <w:rPr>
+          <w:sz w:val="32"/>
+          <w:szCs w:val="32"/>
+        </w:rPr>
+        <w:t xml:space="preserve"> yeoman-client</w:t>
       </w:r>
     </w:p>
     <w:p>
@@ -3397,37 +4371,87 @@
           <w:sz w:val="32"/>
           <w:szCs w:val="32"/>
         </w:rPr>
-        <w:t xml:space="preserve">   - yo ember</w:t>
-      </w:r>
-    </w:p>
-    <w:p>
-      <w:pPr>
-        <w:rPr>
-          <w:sz w:val="32"/>
-          <w:szCs w:val="32"/>
-        </w:rPr>
-      </w:pPr>
-      <w:r>
-        <w:rPr>
-          <w:sz w:val="32"/>
-          <w:szCs w:val="32"/>
-        </w:rPr>
-        <w:t xml:space="preserve">   - grunt server</w:t>
-      </w:r>
-    </w:p>
-    <w:p>
-      <w:pPr>
-        <w:rPr>
-          <w:sz w:val="32"/>
-          <w:szCs w:val="32"/>
-        </w:rPr>
-      </w:pPr>
-      <w:r>
-        <w:rPr>
-          <w:sz w:val="32"/>
-          <w:szCs w:val="32"/>
-        </w:rPr>
-        <w:t xml:space="preserve">   - grunt test</w:t>
+        <w:t xml:space="preserve">   - </w:t>
+      </w:r>
+      <w:proofErr w:type="spellStart"/>
+      <w:proofErr w:type="gramStart"/>
+      <w:r>
+        <w:rPr>
+          <w:sz w:val="32"/>
+          <w:szCs w:val="32"/>
+        </w:rPr>
+        <w:t>yo</w:t>
+      </w:r>
+      <w:proofErr w:type="spellEnd"/>
+      <w:proofErr w:type="gramEnd"/>
+      <w:r>
+        <w:rPr>
+          <w:sz w:val="32"/>
+          <w:szCs w:val="32"/>
+        </w:rPr>
+        <w:t xml:space="preserve"> ember</w:t>
+      </w:r>
+    </w:p>
+    <w:p>
+      <w:pPr>
+        <w:rPr>
+          <w:sz w:val="32"/>
+          <w:szCs w:val="32"/>
+        </w:rPr>
+      </w:pPr>
+      <w:r>
+        <w:rPr>
+          <w:sz w:val="32"/>
+          <w:szCs w:val="32"/>
+        </w:rPr>
+        <w:t xml:space="preserve">   - </w:t>
+      </w:r>
+      <w:proofErr w:type="gramStart"/>
+      <w:r>
+        <w:rPr>
+          <w:sz w:val="32"/>
+          <w:szCs w:val="32"/>
+        </w:rPr>
+        <w:t>grunt</w:t>
+      </w:r>
+      <w:proofErr w:type="gramEnd"/>
+      <w:r>
+        <w:rPr>
+          <w:sz w:val="32"/>
+          <w:szCs w:val="32"/>
+        </w:rPr>
+        <w:t xml:space="preserve"> server</w:t>
+      </w:r>
+    </w:p>
+    <w:p>
+      <w:pPr>
+        <w:rPr>
+          <w:sz w:val="32"/>
+          <w:szCs w:val="32"/>
+        </w:rPr>
+      </w:pPr>
+      <w:r>
+        <w:rPr>
+          <w:sz w:val="32"/>
+          <w:szCs w:val="32"/>
+        </w:rPr>
+        <w:t xml:space="preserve">   - </w:t>
+      </w:r>
+      <w:proofErr w:type="gramStart"/>
+      <w:r>
+        <w:rPr>
+          <w:sz w:val="32"/>
+          <w:szCs w:val="32"/>
+        </w:rPr>
+        <w:t>grunt</w:t>
+      </w:r>
+      <w:proofErr w:type="gramEnd"/>
+      <w:r>
+        <w:rPr>
+          <w:sz w:val="32"/>
+          <w:szCs w:val="32"/>
+        </w:rPr>
+        <w:t xml:space="preserve"> test</w:t>
       </w:r>
     </w:p>
     <w:p>
@@ -3449,6 +4473,8 @@
           <w:rFonts w:ascii="Helvetica" w:hAnsi="Helvetica" w:cs="Helvetica"/>
         </w:rPr>
       </w:pPr>
+      <w:proofErr w:type="spellStart"/>
+      <w:proofErr w:type="gramStart"/>
       <w:r>
         <w:rPr>
           <w:rFonts w:ascii="Cambria" w:hAnsi="Cambria" w:cs="Cambria"/>
@@ -3457,8 +4483,20 @@
           <w:sz w:val="32"/>
           <w:szCs w:val="32"/>
         </w:rPr>
-        <w:t>app_template</w:t>
-      </w:r>
+        <w:t>app</w:t>
+      </w:r>
+      <w:proofErr w:type="gramEnd"/>
+      <w:r>
+        <w:rPr>
+          <w:rFonts w:ascii="Cambria" w:hAnsi="Cambria" w:cs="Cambria"/>
+          <w:b/>
+          <w:bCs/>
+          <w:sz w:val="32"/>
+          <w:szCs w:val="32"/>
+        </w:rPr>
+        <w:t>_template</w:t>
+      </w:r>
+      <w:proofErr w:type="spellEnd"/>
     </w:p>
     <w:p>
       <w:pPr>
@@ -3474,6 +4512,8 @@
           <w:szCs w:val="32"/>
         </w:rPr>
       </w:pPr>
+      <w:proofErr w:type="spellStart"/>
+      <w:proofErr w:type="gramStart"/>
       <w:r>
         <w:rPr>
           <w:rFonts w:ascii="Cambria" w:hAnsi="Cambria" w:cs="Cambria"/>
@@ -3482,8 +4522,20 @@
           <w:sz w:val="32"/>
           <w:szCs w:val="32"/>
         </w:rPr>
-        <w:t>about_template</w:t>
-      </w:r>
+        <w:t>about</w:t>
+      </w:r>
+      <w:proofErr w:type="gramEnd"/>
+      <w:r>
+        <w:rPr>
+          <w:rFonts w:ascii="Cambria" w:hAnsi="Cambria" w:cs="Cambria"/>
+          <w:b/>
+          <w:bCs/>
+          <w:sz w:val="32"/>
+          <w:szCs w:val="32"/>
+        </w:rPr>
+        <w:t>_template</w:t>
+      </w:r>
+      <w:proofErr w:type="spellEnd"/>
     </w:p>
     <w:p>
       <w:pPr>
@@ -3499,6 +4551,7 @@
           <w:szCs w:val="32"/>
         </w:rPr>
       </w:pPr>
+      <w:proofErr w:type="gramStart"/>
       <w:r>
         <w:rPr>
           <w:rFonts w:ascii="Cambria" w:hAnsi="Cambria" w:cs="Cambria"/>
@@ -3509,6 +4562,7 @@
         </w:rPr>
         <w:t>router</w:t>
       </w:r>
+      <w:proofErr w:type="gramEnd"/>
     </w:p>
     <w:p>
       <w:pPr>
@@ -3524,6 +4578,8 @@
           <w:szCs w:val="32"/>
         </w:rPr>
       </w:pPr>
+      <w:proofErr w:type="spellStart"/>
+      <w:proofErr w:type="gramStart"/>
       <w:r>
         <w:rPr>
           <w:rFonts w:ascii="Cambria" w:hAnsi="Cambria" w:cs="Cambria"/>
@@ -3532,8 +4588,20 @@
           <w:sz w:val="32"/>
           <w:szCs w:val="32"/>
         </w:rPr>
-        <w:t>posts_template</w:t>
-      </w:r>
+        <w:t>posts</w:t>
+      </w:r>
+      <w:proofErr w:type="gramEnd"/>
+      <w:r>
+        <w:rPr>
+          <w:rFonts w:ascii="Cambria" w:hAnsi="Cambria" w:cs="Cambria"/>
+          <w:b/>
+          <w:bCs/>
+          <w:sz w:val="32"/>
+          <w:szCs w:val="32"/>
+        </w:rPr>
+        <w:t>_template</w:t>
+      </w:r>
+      <w:proofErr w:type="spellEnd"/>
     </w:p>
     <w:p>
       <w:pPr>
@@ -3549,6 +4617,7 @@
           <w:szCs w:val="32"/>
         </w:rPr>
       </w:pPr>
+      <w:proofErr w:type="gramStart"/>
       <w:r>
         <w:rPr>
           <w:rFonts w:ascii="Cambria" w:hAnsi="Cambria" w:cs="Cambria"/>
@@ -3559,6 +4628,7 @@
         </w:rPr>
         <w:t>adapter</w:t>
       </w:r>
+      <w:proofErr w:type="gramEnd"/>
     </w:p>
     <w:p>
       <w:pPr>
@@ -3574,6 +4644,8 @@
           <w:szCs w:val="32"/>
         </w:rPr>
       </w:pPr>
+      <w:proofErr w:type="spellStart"/>
+      <w:proofErr w:type="gramStart"/>
       <w:r>
         <w:rPr>
           <w:rFonts w:ascii="Cambria" w:hAnsi="Cambria" w:cs="Cambria"/>
@@ -3582,8 +4654,20 @@
           <w:sz w:val="32"/>
           <w:szCs w:val="32"/>
         </w:rPr>
-        <w:t>post_model</w:t>
-      </w:r>
+        <w:t>post</w:t>
+      </w:r>
+      <w:proofErr w:type="gramEnd"/>
+      <w:r>
+        <w:rPr>
+          <w:rFonts w:ascii="Cambria" w:hAnsi="Cambria" w:cs="Cambria"/>
+          <w:b/>
+          <w:bCs/>
+          <w:sz w:val="32"/>
+          <w:szCs w:val="32"/>
+        </w:rPr>
+        <w:t>_model</w:t>
+      </w:r>
+      <w:proofErr w:type="spellEnd"/>
     </w:p>
     <w:p>
       <w:pPr>
@@ -3599,6 +4683,8 @@
           <w:szCs w:val="32"/>
         </w:rPr>
       </w:pPr>
+      <w:proofErr w:type="spellStart"/>
+      <w:proofErr w:type="gramStart"/>
       <w:r>
         <w:rPr>
           <w:rFonts w:ascii="Cambria" w:hAnsi="Cambria" w:cs="Cambria"/>
@@ -3607,8 +4693,20 @@
           <w:sz w:val="32"/>
           <w:szCs w:val="32"/>
         </w:rPr>
-        <w:t>post_fixture</w:t>
-      </w:r>
+        <w:t>post</w:t>
+      </w:r>
+      <w:proofErr w:type="gramEnd"/>
+      <w:r>
+        <w:rPr>
+          <w:rFonts w:ascii="Cambria" w:hAnsi="Cambria" w:cs="Cambria"/>
+          <w:b/>
+          <w:bCs/>
+          <w:sz w:val="32"/>
+          <w:szCs w:val="32"/>
+        </w:rPr>
+        <w:t>_fixture</w:t>
+      </w:r>
+      <w:proofErr w:type="spellEnd"/>
     </w:p>
     <w:p>
       <w:pPr>
@@ -3624,6 +4722,8 @@
           <w:szCs w:val="32"/>
         </w:rPr>
       </w:pPr>
+      <w:proofErr w:type="spellStart"/>
+      <w:proofErr w:type="gramStart"/>
       <w:r>
         <w:rPr>
           <w:rFonts w:ascii="Cambria" w:hAnsi="Cambria" w:cs="Cambria"/>
@@ -3632,8 +4732,20 @@
           <w:sz w:val="32"/>
           <w:szCs w:val="32"/>
         </w:rPr>
-        <w:t>posts_route</w:t>
-      </w:r>
+        <w:t>posts</w:t>
+      </w:r>
+      <w:proofErr w:type="gramEnd"/>
+      <w:r>
+        <w:rPr>
+          <w:rFonts w:ascii="Cambria" w:hAnsi="Cambria" w:cs="Cambria"/>
+          <w:b/>
+          <w:bCs/>
+          <w:sz w:val="32"/>
+          <w:szCs w:val="32"/>
+        </w:rPr>
+        <w:t>_route</w:t>
+      </w:r>
+      <w:proofErr w:type="spellEnd"/>
     </w:p>
     <w:p>
       <w:pPr>
@@ -3649,6 +4761,8 @@
           <w:szCs w:val="32"/>
         </w:rPr>
       </w:pPr>
+      <w:proofErr w:type="spellStart"/>
+      <w:proofErr w:type="gramStart"/>
       <w:r>
         <w:rPr>
           <w:rFonts w:ascii="Cambria" w:hAnsi="Cambria" w:cs="Cambria"/>
@@ -3657,8 +4771,20 @@
           <w:sz w:val="32"/>
           <w:szCs w:val="32"/>
         </w:rPr>
-        <w:t>post_template</w:t>
-      </w:r>
+        <w:t>post</w:t>
+      </w:r>
+      <w:proofErr w:type="gramEnd"/>
+      <w:r>
+        <w:rPr>
+          <w:rFonts w:ascii="Cambria" w:hAnsi="Cambria" w:cs="Cambria"/>
+          <w:b/>
+          <w:bCs/>
+          <w:sz w:val="32"/>
+          <w:szCs w:val="32"/>
+        </w:rPr>
+        <w:t>_template</w:t>
+      </w:r>
+      <w:proofErr w:type="spellEnd"/>
     </w:p>
     <w:p>
       <w:pPr>
@@ -3674,6 +4800,8 @@
           <w:szCs w:val="32"/>
         </w:rPr>
       </w:pPr>
+      <w:proofErr w:type="spellStart"/>
+      <w:proofErr w:type="gramStart"/>
       <w:r>
         <w:rPr>
           <w:rFonts w:ascii="Cambria" w:hAnsi="Cambria" w:cs="Cambria"/>
@@ -3682,8 +4810,20 @@
           <w:sz w:val="32"/>
           <w:szCs w:val="32"/>
         </w:rPr>
-        <w:t>post_route</w:t>
-      </w:r>
+        <w:t>post</w:t>
+      </w:r>
+      <w:proofErr w:type="gramEnd"/>
+      <w:r>
+        <w:rPr>
+          <w:rFonts w:ascii="Cambria" w:hAnsi="Cambria" w:cs="Cambria"/>
+          <w:b/>
+          <w:bCs/>
+          <w:sz w:val="32"/>
+          <w:szCs w:val="32"/>
+        </w:rPr>
+        <w:t>_route</w:t>
+      </w:r>
+      <w:proofErr w:type="spellEnd"/>
     </w:p>
     <w:p>
       <w:pPr>
@@ -3699,6 +4839,8 @@
           <w:szCs w:val="32"/>
         </w:rPr>
       </w:pPr>
+      <w:proofErr w:type="spellStart"/>
+      <w:proofErr w:type="gramStart"/>
       <w:r>
         <w:rPr>
           <w:rFonts w:ascii="Cambria" w:hAnsi="Cambria" w:cs="Cambria"/>
@@ -3707,8 +4849,20 @@
           <w:sz w:val="32"/>
           <w:szCs w:val="32"/>
         </w:rPr>
-        <w:t>date_helper</w:t>
-      </w:r>
+        <w:t>date</w:t>
+      </w:r>
+      <w:proofErr w:type="gramEnd"/>
+      <w:r>
+        <w:rPr>
+          <w:rFonts w:ascii="Cambria" w:hAnsi="Cambria" w:cs="Cambria"/>
+          <w:b/>
+          <w:bCs/>
+          <w:sz w:val="32"/>
+          <w:szCs w:val="32"/>
+        </w:rPr>
+        <w:t>_helper</w:t>
+      </w:r>
+      <w:proofErr w:type="spellEnd"/>
     </w:p>
     <w:p>
       <w:pPr>
@@ -3724,6 +4878,8 @@
           <w:szCs w:val="32"/>
         </w:rPr>
       </w:pPr>
+      <w:proofErr w:type="spellStart"/>
+      <w:proofErr w:type="gramStart"/>
       <w:r>
         <w:rPr>
           <w:rFonts w:ascii="Cambria" w:hAnsi="Cambria" w:cs="Cambria"/>
@@ -3732,8 +4888,20 @@
           <w:sz w:val="32"/>
           <w:szCs w:val="32"/>
         </w:rPr>
-        <w:t>markdown_helper</w:t>
-      </w:r>
+        <w:t>markdown</w:t>
+      </w:r>
+      <w:proofErr w:type="gramEnd"/>
+      <w:r>
+        <w:rPr>
+          <w:rFonts w:ascii="Cambria" w:hAnsi="Cambria" w:cs="Cambria"/>
+          <w:b/>
+          <w:bCs/>
+          <w:sz w:val="32"/>
+          <w:szCs w:val="32"/>
+        </w:rPr>
+        <w:t>_helper</w:t>
+      </w:r>
+      <w:proofErr w:type="spellEnd"/>
     </w:p>
     <w:p>
       <w:pPr>
@@ -3749,6 +4917,8 @@
           <w:szCs w:val="32"/>
         </w:rPr>
       </w:pPr>
+      <w:proofErr w:type="spellStart"/>
+      <w:proofErr w:type="gramStart"/>
       <w:r>
         <w:rPr>
           <w:rFonts w:ascii="Cambria" w:hAnsi="Cambria" w:cs="Cambria"/>
@@ -3757,8 +4927,20 @@
           <w:sz w:val="32"/>
           <w:szCs w:val="32"/>
         </w:rPr>
-        <w:t>post_edit_template</w:t>
-      </w:r>
+        <w:t>post</w:t>
+      </w:r>
+      <w:proofErr w:type="gramEnd"/>
+      <w:r>
+        <w:rPr>
+          <w:rFonts w:ascii="Cambria" w:hAnsi="Cambria" w:cs="Cambria"/>
+          <w:b/>
+          <w:bCs/>
+          <w:sz w:val="32"/>
+          <w:szCs w:val="32"/>
+        </w:rPr>
+        <w:t>_edit_template</w:t>
+      </w:r>
+      <w:proofErr w:type="spellEnd"/>
     </w:p>
     <w:p>
       <w:pPr>
@@ -3774,6 +4956,8 @@
           <w:szCs w:val="32"/>
         </w:rPr>
       </w:pPr>
+      <w:proofErr w:type="spellStart"/>
+      <w:proofErr w:type="gramStart"/>
       <w:r>
         <w:rPr>
           <w:rFonts w:ascii="Cambria" w:hAnsi="Cambria" w:cs="Cambria"/>
@@ -3782,8 +4966,20 @@
           <w:sz w:val="32"/>
           <w:szCs w:val="32"/>
         </w:rPr>
-        <w:t>post_controller</w:t>
-      </w:r>
+        <w:t>post</w:t>
+      </w:r>
+      <w:proofErr w:type="gramEnd"/>
+      <w:r>
+        <w:rPr>
+          <w:rFonts w:ascii="Cambria" w:hAnsi="Cambria" w:cs="Cambria"/>
+          <w:b/>
+          <w:bCs/>
+          <w:sz w:val="32"/>
+          <w:szCs w:val="32"/>
+        </w:rPr>
+        <w:t>_controller</w:t>
+      </w:r>
+      <w:proofErr w:type="spellEnd"/>
     </w:p>
     <w:p>
       <w:pPr>
@@ -3799,6 +4995,8 @@
           <w:szCs w:val="32"/>
         </w:rPr>
       </w:pPr>
+      <w:proofErr w:type="spellStart"/>
+      <w:proofErr w:type="gramStart"/>
       <w:r>
         <w:rPr>
           <w:rFonts w:ascii="Cambria" w:hAnsi="Cambria" w:cs="Cambria"/>
@@ -3807,8 +5005,20 @@
           <w:sz w:val="32"/>
           <w:szCs w:val="32"/>
         </w:rPr>
-        <w:t>post_edit_partial</w:t>
-      </w:r>
+        <w:t>post</w:t>
+      </w:r>
+      <w:proofErr w:type="gramEnd"/>
+      <w:r>
+        <w:rPr>
+          <w:rFonts w:ascii="Cambria" w:hAnsi="Cambria" w:cs="Cambria"/>
+          <w:b/>
+          <w:bCs/>
+          <w:sz w:val="32"/>
+          <w:szCs w:val="32"/>
+        </w:rPr>
+        <w:t>_edit_partial</w:t>
+      </w:r>
+      <w:proofErr w:type="spellEnd"/>
     </w:p>
     <w:p>
       <w:pPr>
@@ -3826,16 +5036,31 @@
       </w:pPr>
       <w:r>
         <w:rPr>
+          <w:b/>
+          <w:sz w:val="32"/>
+          <w:szCs w:val="32"/>
+        </w:rPr>
+        <w:t>focus_input_view</w:t>
+      </w:r>
+      <w:bookmarkStart w:id="0" w:name="_GoBack"/>
+      <w:bookmarkEnd w:id="0"/>
+    </w:p>
+    <w:p>
+      <w:pPr>
+        <w:widowControl w:val="0"/>
+        <w:autoSpaceDE w:val="0"/>
+        <w:autoSpaceDN w:val="0"/>
+        <w:adjustRightInd w:val="0"/>
+        <w:rPr>
           <w:rFonts w:ascii="Cambria" w:hAnsi="Cambria" w:cs="Cambria"/>
           <w:b/>
           <w:bCs/>
           <w:sz w:val="32"/>
           <w:szCs w:val="32"/>
         </w:rPr>
-        <w:t>posts_index_template</w:t>
-      </w:r>
-    </w:p>
-    <w:p>
+      </w:pPr>
+      <w:proofErr w:type="spellStart"/>
+      <w:proofErr w:type="gramStart"/>
       <w:r>
         <w:rPr>
           <w:rFonts w:ascii="Cambria" w:hAnsi="Cambria" w:cs="Cambria"/>
@@ -3844,8 +5069,46 @@
           <w:sz w:val="32"/>
           <w:szCs w:val="32"/>
         </w:rPr>
-        <w:t>index_route</w:t>
-      </w:r>
+        <w:t>posts</w:t>
+      </w:r>
+      <w:proofErr w:type="gramEnd"/>
+      <w:r>
+        <w:rPr>
+          <w:rFonts w:ascii="Cambria" w:hAnsi="Cambria" w:cs="Cambria"/>
+          <w:b/>
+          <w:bCs/>
+          <w:sz w:val="32"/>
+          <w:szCs w:val="32"/>
+        </w:rPr>
+        <w:t>_index_template</w:t>
+      </w:r>
+      <w:proofErr w:type="spellEnd"/>
+    </w:p>
+    <w:p>
+      <w:proofErr w:type="spellStart"/>
+      <w:proofErr w:type="gramStart"/>
+      <w:r>
+        <w:rPr>
+          <w:rFonts w:ascii="Cambria" w:hAnsi="Cambria" w:cs="Cambria"/>
+          <w:b/>
+          <w:bCs/>
+          <w:sz w:val="32"/>
+          <w:szCs w:val="32"/>
+        </w:rPr>
+        <w:t>index</w:t>
+      </w:r>
+      <w:proofErr w:type="gramEnd"/>
+      <w:r>
+        <w:rPr>
+          <w:rFonts w:ascii="Cambria" w:hAnsi="Cambria" w:cs="Cambria"/>
+          <w:b/>
+          <w:bCs/>
+          <w:sz w:val="32"/>
+          <w:szCs w:val="32"/>
+        </w:rPr>
+        <w:t>_route</w:t>
+      </w:r>
+      <w:proofErr w:type="spellEnd"/>
     </w:p>
     <w:sectPr>
       <w:pgSz w:w="12240" w:h="15840"/>

</xml_diff>